<commit_message>
Commit mulch data and some word doc changes.
</commit_message>
<xml_diff>
--- a/Manuscripts/sem in ipm and horticulture manuscript 1.docx
+++ b/Manuscripts/sem in ipm and horticulture manuscript 1.docx
@@ -177,15 +177,7 @@
           <w:sz w:val="24"/>
           <w:szCs w:val="24"/>
         </w:rPr>
-        <w:t>research</w:t>
-      </w:r>
-      <w:r>
-        <w:rPr>
-          <w:rFonts w:ascii="Times New Roman" w:hAnsi="Times New Roman" w:cs="Times New Roman"/>
-          <w:sz w:val="24"/>
-          <w:szCs w:val="24"/>
-        </w:rPr>
-        <w:t>ers</w:t>
+        <w:t>researchers</w:t>
       </w:r>
       <w:r>
         <w:rPr>
@@ -288,43 +280,7 @@
           <w:sz w:val="24"/>
           <w:szCs w:val="24"/>
         </w:rPr>
-        <w:t xml:space="preserve"> psychology (</w:t>
-      </w:r>
-      <w:proofErr w:type="spellStart"/>
-      <w:r>
-        <w:rPr>
-          <w:rFonts w:ascii="Times New Roman" w:hAnsi="Times New Roman" w:cs="Times New Roman"/>
-          <w:sz w:val="24"/>
-          <w:szCs w:val="24"/>
-        </w:rPr>
-        <w:t>Senn</w:t>
-      </w:r>
-      <w:proofErr w:type="spellEnd"/>
-      <w:r>
-        <w:rPr>
-          <w:rFonts w:ascii="Times New Roman" w:hAnsi="Times New Roman" w:cs="Times New Roman"/>
-          <w:sz w:val="24"/>
-          <w:szCs w:val="24"/>
-        </w:rPr>
-        <w:t xml:space="preserve"> et al. 2004), genetics (Valente et al. 2013), ecology (Wei et al. 2013), and agriculture (</w:t>
-      </w:r>
-      <w:proofErr w:type="spellStart"/>
-      <w:r>
-        <w:rPr>
-          <w:rFonts w:ascii="Times New Roman" w:hAnsi="Times New Roman" w:cs="Times New Roman"/>
-          <w:sz w:val="24"/>
-          <w:szCs w:val="24"/>
-        </w:rPr>
-        <w:t>Liere</w:t>
-      </w:r>
-      <w:proofErr w:type="spellEnd"/>
-      <w:r>
-        <w:rPr>
-          <w:rFonts w:ascii="Times New Roman" w:hAnsi="Times New Roman" w:cs="Times New Roman"/>
-          <w:sz w:val="24"/>
-          <w:szCs w:val="24"/>
-        </w:rPr>
-        <w:t xml:space="preserve"> et al. 2015). </w:t>
+        <w:t xml:space="preserve"> psychology (Senn et al. 2004), genetics (Valente et al. 2013), ecology (Wei et al. 2013), and agriculture (Liere et al. 2015). </w:t>
       </w:r>
       <w:r>
         <w:rPr>
@@ -406,51 +362,15 @@
           <w:sz w:val="24"/>
           <w:szCs w:val="24"/>
         </w:rPr>
-        <w:t xml:space="preserve">Most agricultural scientists are trained in so-called traditional statistical techniques involving hypothesis testing of single variables, applying univariate statistics including ANOVA and Regression. Due to the availability of statistical software, a broader extension of univariate statistics </w:t>
-      </w:r>
-      <w:proofErr w:type="gramStart"/>
-      <w:r>
-        <w:rPr>
-          <w:rFonts w:ascii="Times New Roman" w:hAnsi="Times New Roman" w:cs="Times New Roman"/>
-          <w:sz w:val="24"/>
-          <w:szCs w:val="24"/>
-        </w:rPr>
-        <w:t>are</w:t>
-      </w:r>
-      <w:proofErr w:type="gramEnd"/>
-      <w:r>
-        <w:rPr>
-          <w:rFonts w:ascii="Times New Roman" w:hAnsi="Times New Roman" w:cs="Times New Roman"/>
-          <w:sz w:val="24"/>
-          <w:szCs w:val="24"/>
-        </w:rPr>
-        <w:t xml:space="preserve"> now frequently used</w:t>
-      </w:r>
-      <w:r>
-        <w:rPr>
-          <w:rFonts w:ascii="Times New Roman" w:hAnsi="Times New Roman" w:cs="Times New Roman"/>
-          <w:sz w:val="24"/>
-          <w:szCs w:val="24"/>
-        </w:rPr>
-        <w:t xml:space="preserve"> (</w:t>
-      </w:r>
-      <w:proofErr w:type="spellStart"/>
-      <w:r>
-        <w:rPr>
-          <w:rFonts w:ascii="Times New Roman" w:hAnsi="Times New Roman" w:cs="Times New Roman"/>
-          <w:sz w:val="24"/>
-          <w:szCs w:val="24"/>
-        </w:rPr>
-        <w:t>Bolker</w:t>
-      </w:r>
-      <w:proofErr w:type="spellEnd"/>
-      <w:r>
-        <w:rPr>
-          <w:rFonts w:ascii="Times New Roman" w:hAnsi="Times New Roman" w:cs="Times New Roman"/>
-          <w:sz w:val="24"/>
-          <w:szCs w:val="24"/>
-        </w:rPr>
-        <w:t xml:space="preserve"> et al. 2009),</w:t>
+        <w:t>Most agricultural scientists are trained in so-called traditional statistical techniques involving hypothesis testing of single variables, applying univariate statistics including ANOVA and Regression. Due to the availability of statistical software, a broader extension of univariate statistics are now frequently used</w:t>
+      </w:r>
+      <w:r>
+        <w:rPr>
+          <w:rFonts w:ascii="Times New Roman" w:hAnsi="Times New Roman" w:cs="Times New Roman"/>
+          <w:sz w:val="24"/>
+          <w:szCs w:val="24"/>
+        </w:rPr>
+        <w:t xml:space="preserve"> (Bolker et al. 2009),</w:t>
       </w:r>
       <w:r>
         <w:rPr>
@@ -531,6 +451,9 @@
       <w:r>
         <w:rPr>
           <w:rStyle w:val="CommentReference"/>
+          <w:rFonts w:ascii="Times New Roman" w:hAnsi="Times New Roman" w:cs="Times New Roman"/>
+          <w:sz w:val="24"/>
+          <w:szCs w:val="24"/>
         </w:rPr>
         <w:commentReference w:id="0"/>
       </w:r>
@@ -755,6 +678,9 @@
       <w:r>
         <w:rPr>
           <w:rStyle w:val="CommentReference"/>
+          <w:rFonts w:ascii="Times New Roman" w:hAnsi="Times New Roman" w:cs="Times New Roman"/>
+          <w:sz w:val="24"/>
+          <w:szCs w:val="24"/>
         </w:rPr>
         <w:commentReference w:id="1"/>
       </w:r>
@@ -877,15 +803,7 @@
           <w:sz w:val="24"/>
           <w:szCs w:val="24"/>
         </w:rPr>
-        <w:t>.</w:t>
-      </w:r>
-      <w:r>
-        <w:rPr>
-          <w:rFonts w:ascii="Times New Roman" w:hAnsi="Times New Roman" w:cs="Times New Roman"/>
-          <w:sz w:val="24"/>
-          <w:szCs w:val="24"/>
-        </w:rPr>
-        <w:t xml:space="preserve"> An experimental treatment impacts yield, but there are multiple intermediate steps in which the treatment ultimately impacts </w:t>
+        <w:t xml:space="preserve">. An experimental treatment impacts yield, but there are multiple intermediate steps in which the treatment ultimately impacts </w:t>
       </w:r>
       <w:r>
         <w:rPr>
@@ -910,20 +828,15 @@
           <w:sz w:val="24"/>
           <w:szCs w:val="24"/>
         </w:rPr>
-        <w:t>In hand-pollination trials, increasing the number of flowers pollinated can lead to more fruit</w:t>
-      </w:r>
-      <w:r>
-        <w:rPr>
-          <w:rFonts w:ascii="Times New Roman" w:hAnsi="Times New Roman" w:cs="Times New Roman"/>
-          <w:sz w:val="24"/>
-          <w:szCs w:val="24"/>
-        </w:rPr>
-        <w:t xml:space="preserve">. Conversely, trees will produce smaller fruits to offset the cost of producing more fruit, leading to lower yield. </w:t>
+        <w:t xml:space="preserve">In hand-pollination trials, increasing the number of flowers pollinated can lead to more fruit. Conversely, trees will produce smaller fruits to offset the cost of producing more fruit, leading to lower yield. </w:t>
       </w:r>
       <w:commentRangeEnd w:id="2"/>
       <w:r>
         <w:rPr>
           <w:rStyle w:val="CommentReference"/>
+          <w:rFonts w:ascii="Times New Roman" w:hAnsi="Times New Roman" w:cs="Times New Roman"/>
+          <w:sz w:val="24"/>
+          <w:szCs w:val="24"/>
         </w:rPr>
         <w:commentReference w:id="2"/>
       </w:r>
@@ -1156,23 +1069,37 @@
         </w:rPr>
         <w:t xml:space="preserve">The </w:t>
       </w:r>
-      <w:proofErr w:type="spellStart"/>
-      <w:r>
-        <w:rPr>
-          <w:rFonts w:ascii="Times New Roman" w:hAnsi="Times New Roman" w:cs="Times New Roman"/>
-          <w:sz w:val="24"/>
-          <w:szCs w:val="24"/>
-        </w:rPr>
-        <w:t>requiremnt</w:t>
-      </w:r>
-      <w:proofErr w:type="spellEnd"/>
-      <w:r>
-        <w:rPr>
-          <w:rFonts w:ascii="Times New Roman" w:hAnsi="Times New Roman" w:cs="Times New Roman"/>
-          <w:sz w:val="24"/>
-          <w:szCs w:val="24"/>
-        </w:rPr>
-        <w:t xml:space="preserve"> of known cause-and-effect relationships &amp; the direction of interactions </w:t>
+      <w:r>
+        <w:rPr>
+          <w:rFonts w:ascii="Times New Roman" w:hAnsi="Times New Roman" w:cs="Times New Roman"/>
+          <w:sz w:val="24"/>
+          <w:szCs w:val="24"/>
+        </w:rPr>
+        <w:t>requirement</w:t>
+      </w:r>
+      <w:r>
+        <w:rPr>
+          <w:rFonts w:ascii="Times New Roman" w:hAnsi="Times New Roman" w:cs="Times New Roman"/>
+          <w:sz w:val="24"/>
+          <w:szCs w:val="24"/>
+        </w:rPr>
+        <w:t xml:space="preserve"> of known cause-and-effect relationships &amp; the direction of interactions make path analysis a poor tool for data exploration. For studies in complex insect or plant communities, </w:t>
+      </w:r>
+      <w:r>
+        <w:rPr>
+          <w:rFonts w:ascii="Times New Roman" w:hAnsi="Times New Roman" w:cs="Times New Roman"/>
+          <w:sz w:val="24"/>
+          <w:szCs w:val="24"/>
+        </w:rPr>
+        <w:t>hypothesis</w:t>
+      </w:r>
+      <w:r>
+        <w:rPr>
+          <w:rFonts w:ascii="Times New Roman" w:hAnsi="Times New Roman" w:cs="Times New Roman"/>
+          <w:sz w:val="24"/>
+          <w:szCs w:val="24"/>
+        </w:rPr>
+        <w:t xml:space="preserve"> may revolve around questions of community partitioning. For </w:t>
       </w:r>
       <w:proofErr w:type="gramStart"/>
       <w:r>
@@ -1181,7 +1108,7 @@
           <w:sz w:val="24"/>
           <w:szCs w:val="24"/>
         </w:rPr>
-        <w:t>make</w:t>
+        <w:t>example</w:t>
       </w:r>
       <w:proofErr w:type="gramEnd"/>
       <w:r>
@@ -1190,54 +1117,16 @@
           <w:sz w:val="24"/>
           <w:szCs w:val="24"/>
         </w:rPr>
-        <w:t xml:space="preserve"> path analysis a poor tool for data exploration. For studies in complex insect or plant communities, </w:t>
-      </w:r>
-      <w:proofErr w:type="spellStart"/>
-      <w:r>
-        <w:rPr>
-          <w:rFonts w:ascii="Times New Roman" w:hAnsi="Times New Roman" w:cs="Times New Roman"/>
-          <w:sz w:val="24"/>
-          <w:szCs w:val="24"/>
-        </w:rPr>
-        <w:t>hypothesies</w:t>
-      </w:r>
-      <w:proofErr w:type="spellEnd"/>
-      <w:r>
-        <w:rPr>
-          <w:rFonts w:ascii="Times New Roman" w:hAnsi="Times New Roman" w:cs="Times New Roman"/>
-          <w:sz w:val="24"/>
-          <w:szCs w:val="24"/>
-        </w:rPr>
-        <w:t xml:space="preserve"> may revolve around questions of community partitioning. For </w:t>
-      </w:r>
-      <w:proofErr w:type="gramStart"/>
-      <w:r>
-        <w:rPr>
-          <w:rFonts w:ascii="Times New Roman" w:hAnsi="Times New Roman" w:cs="Times New Roman"/>
-          <w:sz w:val="24"/>
-          <w:szCs w:val="24"/>
-        </w:rPr>
-        <w:t>example</w:t>
-      </w:r>
-      <w:proofErr w:type="gramEnd"/>
-      <w:r>
-        <w:rPr>
-          <w:rFonts w:ascii="Times New Roman" w:hAnsi="Times New Roman" w:cs="Times New Roman"/>
-          <w:sz w:val="24"/>
-          <w:szCs w:val="24"/>
-        </w:rPr>
         <w:t xml:space="preserve"> “are pollinator communities different in urban </w:t>
       </w:r>
-      <w:proofErr w:type="spellStart"/>
-      <w:r>
-        <w:rPr>
-          <w:rFonts w:ascii="Times New Roman" w:hAnsi="Times New Roman" w:cs="Times New Roman"/>
-          <w:sz w:val="24"/>
-          <w:szCs w:val="24"/>
-        </w:rPr>
-        <w:t>environmnets</w:t>
-      </w:r>
-      <w:proofErr w:type="spellEnd"/>
+      <w:r>
+        <w:rPr>
+          <w:rFonts w:ascii="Times New Roman" w:hAnsi="Times New Roman" w:cs="Times New Roman"/>
+          <w:sz w:val="24"/>
+          <w:szCs w:val="24"/>
+        </w:rPr>
+        <w:t>environments</w:t>
+      </w:r>
       <w:r>
         <w:rPr>
           <w:rFonts w:ascii="Times New Roman" w:hAnsi="Times New Roman" w:cs="Times New Roman"/>
@@ -1246,16 +1135,14 @@
         </w:rPr>
         <w:t xml:space="preserve"> compared to conventional rural farms.” In this case, </w:t>
       </w:r>
-      <w:proofErr w:type="spellStart"/>
-      <w:r>
-        <w:rPr>
-          <w:rFonts w:ascii="Times New Roman" w:hAnsi="Times New Roman" w:cs="Times New Roman"/>
-          <w:sz w:val="24"/>
-          <w:szCs w:val="24"/>
-        </w:rPr>
-        <w:t>oordination</w:t>
-      </w:r>
-      <w:proofErr w:type="spellEnd"/>
+      <w:r>
+        <w:rPr>
+          <w:rFonts w:ascii="Times New Roman" w:hAnsi="Times New Roman" w:cs="Times New Roman"/>
+          <w:sz w:val="24"/>
+          <w:szCs w:val="24"/>
+        </w:rPr>
+        <w:t>ordination</w:t>
+      </w:r>
       <w:r>
         <w:rPr>
           <w:rFonts w:ascii="Times New Roman" w:hAnsi="Times New Roman" w:cs="Times New Roman"/>
@@ -1264,16 +1151,14 @@
         </w:rPr>
         <w:t xml:space="preserve"> techniques are superior as they do not require </w:t>
       </w:r>
-      <w:proofErr w:type="spellStart"/>
-      <w:r>
-        <w:rPr>
-          <w:rFonts w:ascii="Times New Roman" w:hAnsi="Times New Roman" w:cs="Times New Roman"/>
-          <w:sz w:val="24"/>
-          <w:szCs w:val="24"/>
-        </w:rPr>
-        <w:t>asumptions</w:t>
-      </w:r>
-      <w:proofErr w:type="spellEnd"/>
+      <w:r>
+        <w:rPr>
+          <w:rFonts w:ascii="Times New Roman" w:hAnsi="Times New Roman" w:cs="Times New Roman"/>
+          <w:sz w:val="24"/>
+          <w:szCs w:val="24"/>
+        </w:rPr>
+        <w:t>assumptions</w:t>
+      </w:r>
       <w:r>
         <w:rPr>
           <w:rFonts w:ascii="Times New Roman" w:hAnsi="Times New Roman" w:cs="Times New Roman"/>
@@ -1282,16 +1167,14 @@
         </w:rPr>
         <w:t xml:space="preserve"> about the </w:t>
       </w:r>
-      <w:proofErr w:type="spellStart"/>
-      <w:r>
-        <w:rPr>
-          <w:rFonts w:ascii="Times New Roman" w:hAnsi="Times New Roman" w:cs="Times New Roman"/>
-          <w:sz w:val="24"/>
-          <w:szCs w:val="24"/>
-        </w:rPr>
-        <w:t>intearctions</w:t>
-      </w:r>
-      <w:proofErr w:type="spellEnd"/>
+      <w:r>
+        <w:rPr>
+          <w:rFonts w:ascii="Times New Roman" w:hAnsi="Times New Roman" w:cs="Times New Roman"/>
+          <w:sz w:val="24"/>
+          <w:szCs w:val="24"/>
+        </w:rPr>
+        <w:t>interactions</w:t>
+      </w:r>
       <w:r>
         <w:rPr>
           <w:rFonts w:ascii="Times New Roman" w:hAnsi="Times New Roman" w:cs="Times New Roman"/>
@@ -1300,16 +1183,14 @@
         </w:rPr>
         <w:t xml:space="preserve"> among members of this community or even if they directly impact pollination in host plants. Path analysis would be a suitable technique once several key pathways, like a </w:t>
       </w:r>
-      <w:proofErr w:type="spellStart"/>
-      <w:r>
-        <w:rPr>
-          <w:rFonts w:ascii="Times New Roman" w:hAnsi="Times New Roman" w:cs="Times New Roman"/>
-          <w:sz w:val="24"/>
-          <w:szCs w:val="24"/>
-        </w:rPr>
-        <w:t>dominat</w:t>
-      </w:r>
-      <w:proofErr w:type="spellEnd"/>
+      <w:r>
+        <w:rPr>
+          <w:rFonts w:ascii="Times New Roman" w:hAnsi="Times New Roman" w:cs="Times New Roman"/>
+          <w:sz w:val="24"/>
+          <w:szCs w:val="24"/>
+        </w:rPr>
+        <w:t>dominant</w:t>
+      </w:r>
       <w:r>
         <w:rPr>
           <w:rFonts w:ascii="Times New Roman" w:hAnsi="Times New Roman" w:cs="Times New Roman"/>
@@ -1318,16 +1199,14 @@
         </w:rPr>
         <w:t xml:space="preserve"> pollinator and its known effect on seed </w:t>
       </w:r>
-      <w:proofErr w:type="spellStart"/>
-      <w:r>
-        <w:rPr>
-          <w:rFonts w:ascii="Times New Roman" w:hAnsi="Times New Roman" w:cs="Times New Roman"/>
-          <w:sz w:val="24"/>
-          <w:szCs w:val="24"/>
-        </w:rPr>
-        <w:t>proeduction</w:t>
-      </w:r>
-      <w:proofErr w:type="spellEnd"/>
+      <w:r>
+        <w:rPr>
+          <w:rFonts w:ascii="Times New Roman" w:hAnsi="Times New Roman" w:cs="Times New Roman"/>
+          <w:sz w:val="24"/>
+          <w:szCs w:val="24"/>
+        </w:rPr>
+        <w:t>production</w:t>
+      </w:r>
       <w:r>
         <w:rPr>
           <w:rFonts w:ascii="Times New Roman" w:hAnsi="Times New Roman" w:cs="Times New Roman"/>
@@ -1336,16 +1215,14 @@
         </w:rPr>
         <w:t xml:space="preserve">, are established (are there any </w:t>
       </w:r>
-      <w:proofErr w:type="spellStart"/>
-      <w:r>
-        <w:rPr>
-          <w:rFonts w:ascii="Times New Roman" w:hAnsi="Times New Roman" w:cs="Times New Roman"/>
-          <w:sz w:val="24"/>
-          <w:szCs w:val="24"/>
-        </w:rPr>
-        <w:t>polinator</w:t>
-      </w:r>
-      <w:proofErr w:type="spellEnd"/>
+      <w:r>
+        <w:rPr>
+          <w:rFonts w:ascii="Times New Roman" w:hAnsi="Times New Roman" w:cs="Times New Roman"/>
+          <w:sz w:val="24"/>
+          <w:szCs w:val="24"/>
+        </w:rPr>
+        <w:t>pollinator</w:t>
+      </w:r>
       <w:r>
         <w:rPr>
           <w:rFonts w:ascii="Times New Roman" w:hAnsi="Times New Roman" w:cs="Times New Roman"/>
@@ -1380,16 +1257,14 @@
         </w:rPr>
         <w:t xml:space="preserve">Practical </w:t>
       </w:r>
-      <w:proofErr w:type="spellStart"/>
-      <w:r>
-        <w:rPr>
-          <w:rFonts w:ascii="Times New Roman" w:hAnsi="Times New Roman" w:cs="Times New Roman"/>
-          <w:sz w:val="24"/>
-          <w:szCs w:val="24"/>
-        </w:rPr>
-        <w:t>limiation</w:t>
-      </w:r>
-      <w:proofErr w:type="spellEnd"/>
+      <w:r>
+        <w:rPr>
+          <w:rFonts w:ascii="Times New Roman" w:hAnsi="Times New Roman" w:cs="Times New Roman"/>
+          <w:sz w:val="24"/>
+          <w:szCs w:val="24"/>
+        </w:rPr>
+        <w:t>limitation</w:t>
+      </w:r>
       <w:r>
         <w:rPr>
           <w:rFonts w:ascii="Times New Roman" w:hAnsi="Times New Roman" w:cs="Times New Roman"/>
@@ -1398,16 +1273,14 @@
         </w:rPr>
         <w:t xml:space="preserve"> 2: While reciprocal </w:t>
       </w:r>
-      <w:proofErr w:type="spellStart"/>
-      <w:r>
-        <w:rPr>
-          <w:rFonts w:ascii="Times New Roman" w:hAnsi="Times New Roman" w:cs="Times New Roman"/>
-          <w:sz w:val="24"/>
-          <w:szCs w:val="24"/>
-        </w:rPr>
-        <w:t>interations</w:t>
-      </w:r>
-      <w:proofErr w:type="spellEnd"/>
+      <w:r>
+        <w:rPr>
+          <w:rFonts w:ascii="Times New Roman" w:hAnsi="Times New Roman" w:cs="Times New Roman"/>
+          <w:sz w:val="24"/>
+          <w:szCs w:val="24"/>
+        </w:rPr>
+        <w:t>interactions</w:t>
+      </w:r>
       <w:r>
         <w:rPr>
           <w:rFonts w:ascii="Times New Roman" w:hAnsi="Times New Roman" w:cs="Times New Roman"/>
@@ -1416,16 +1289,14 @@
         </w:rPr>
         <w:t xml:space="preserve"> may be of interest to the researcher, path analysis does not </w:t>
       </w:r>
-      <w:proofErr w:type="spellStart"/>
-      <w:r>
-        <w:rPr>
-          <w:rFonts w:ascii="Times New Roman" w:hAnsi="Times New Roman" w:cs="Times New Roman"/>
-          <w:sz w:val="24"/>
-          <w:szCs w:val="24"/>
-        </w:rPr>
-        <w:t>accomidate</w:t>
-      </w:r>
-      <w:proofErr w:type="spellEnd"/>
+      <w:r>
+        <w:rPr>
+          <w:rFonts w:ascii="Times New Roman" w:hAnsi="Times New Roman" w:cs="Times New Roman"/>
+          <w:sz w:val="24"/>
+          <w:szCs w:val="24"/>
+        </w:rPr>
+        <w:t>accommodate</w:t>
+      </w:r>
       <w:r>
         <w:rPr>
           <w:rFonts w:ascii="Times New Roman" w:hAnsi="Times New Roman" w:cs="Times New Roman"/>
@@ -1461,6 +1332,383 @@
         <w:lastRenderedPageBreak/>
         <w:t xml:space="preserve">Feedbacks are common in ecological networks. For example, visitation by nectar-feeding insects can induce more nectar production, which can lead to increased pollinator recruitment (citation needed). Similarly, vector-borne pathogens can weaken the induced </w:t>
       </w:r>
+      <w:r>
+        <w:rPr>
+          <w:rFonts w:ascii="Times New Roman" w:hAnsi="Times New Roman" w:cs="Times New Roman"/>
+          <w:sz w:val="24"/>
+          <w:szCs w:val="24"/>
+        </w:rPr>
+        <w:t>defenses</w:t>
+      </w:r>
+      <w:r>
+        <w:rPr>
+          <w:rFonts w:ascii="Times New Roman" w:hAnsi="Times New Roman" w:cs="Times New Roman"/>
+          <w:sz w:val="24"/>
+          <w:szCs w:val="24"/>
+        </w:rPr>
+        <w:t xml:space="preserve"> of host plants, </w:t>
+      </w:r>
+      <w:r>
+        <w:rPr>
+          <w:rFonts w:ascii="Times New Roman" w:hAnsi="Times New Roman" w:cs="Times New Roman"/>
+          <w:sz w:val="24"/>
+          <w:szCs w:val="24"/>
+        </w:rPr>
+        <w:t>increasing</w:t>
+      </w:r>
+      <w:r>
+        <w:rPr>
+          <w:rFonts w:ascii="Times New Roman" w:hAnsi="Times New Roman" w:cs="Times New Roman"/>
+          <w:sz w:val="24"/>
+          <w:szCs w:val="24"/>
+        </w:rPr>
+        <w:t xml:space="preserve"> the fitness and </w:t>
+      </w:r>
+      <w:r>
+        <w:rPr>
+          <w:rFonts w:ascii="Times New Roman" w:hAnsi="Times New Roman" w:cs="Times New Roman"/>
+          <w:sz w:val="24"/>
+          <w:szCs w:val="24"/>
+        </w:rPr>
+        <w:t>reproduction</w:t>
+      </w:r>
+      <w:r>
+        <w:rPr>
+          <w:rFonts w:ascii="Times New Roman" w:hAnsi="Times New Roman" w:cs="Times New Roman"/>
+          <w:sz w:val="24"/>
+          <w:szCs w:val="24"/>
+        </w:rPr>
+        <w:t xml:space="preserve"> of the vector herbivore. In systems where higher vector densities increase transmission, a similar feedback loop occurs until the host dies (citation from pea aphids).</w:t>
+      </w:r>
+    </w:p>
+    <w:p>
+      <w:pPr>
+        <w:rPr>
+          <w:rFonts w:ascii="Times New Roman" w:hAnsi="Times New Roman" w:cs="Times New Roman"/>
+          <w:sz w:val="24"/>
+          <w:szCs w:val="24"/>
+        </w:rPr>
+      </w:pPr>
+    </w:p>
+    <w:p>
+      <w:pPr>
+        <w:rPr>
+          <w:rFonts w:ascii="Times New Roman" w:hAnsi="Times New Roman" w:cs="Times New Roman"/>
+          <w:sz w:val="24"/>
+          <w:szCs w:val="24"/>
+        </w:rPr>
+      </w:pPr>
+      <w:r>
+        <w:rPr>
+          <w:rFonts w:ascii="Times New Roman" w:hAnsi="Times New Roman" w:cs="Times New Roman"/>
+          <w:sz w:val="24"/>
+          <w:szCs w:val="24"/>
+        </w:rPr>
+        <w:t xml:space="preserve">To resolve this </w:t>
+      </w:r>
+      <w:r>
+        <w:rPr>
+          <w:rFonts w:ascii="Times New Roman" w:hAnsi="Times New Roman" w:cs="Times New Roman"/>
+          <w:sz w:val="24"/>
+          <w:szCs w:val="24"/>
+        </w:rPr>
+        <w:t>limitation</w:t>
+      </w:r>
+      <w:r>
+        <w:rPr>
+          <w:rFonts w:ascii="Times New Roman" w:hAnsi="Times New Roman" w:cs="Times New Roman"/>
+          <w:sz w:val="24"/>
+          <w:szCs w:val="24"/>
+        </w:rPr>
+        <w:t xml:space="preserve">, path analysis cannot be employed for any sort of hypothesis tests. For larger networks of bidirectional interactions that make hypotheses about </w:t>
+      </w:r>
+      <w:r>
+        <w:rPr>
+          <w:rFonts w:ascii="Times New Roman" w:hAnsi="Times New Roman" w:cs="Times New Roman"/>
+          <w:sz w:val="24"/>
+          <w:szCs w:val="24"/>
+        </w:rPr>
+        <w:t>connectivity</w:t>
+      </w:r>
+      <w:r>
+        <w:rPr>
+          <w:rFonts w:ascii="Times New Roman" w:hAnsi="Times New Roman" w:cs="Times New Roman"/>
+          <w:sz w:val="24"/>
+          <w:szCs w:val="24"/>
+        </w:rPr>
+        <w:t xml:space="preserve"> or evenness, bipartite networks would be the appropriate technique.</w:t>
+      </w:r>
+    </w:p>
+    <w:p>
+      <w:pPr>
+        <w:rPr>
+          <w:rFonts w:ascii="Times New Roman" w:hAnsi="Times New Roman" w:cs="Times New Roman"/>
+          <w:sz w:val="24"/>
+          <w:szCs w:val="24"/>
+        </w:rPr>
+      </w:pPr>
+    </w:p>
+    <w:p>
+      <w:pPr>
+        <w:rPr>
+          <w:rFonts w:ascii="Times New Roman" w:hAnsi="Times New Roman" w:cs="Times New Roman"/>
+          <w:sz w:val="24"/>
+          <w:szCs w:val="24"/>
+        </w:rPr>
+      </w:pPr>
+      <w:r>
+        <w:rPr>
+          <w:rFonts w:ascii="Times New Roman" w:hAnsi="Times New Roman" w:cs="Times New Roman"/>
+          <w:sz w:val="24"/>
+          <w:szCs w:val="24"/>
+        </w:rPr>
+        <w:t>Practical limitation 3</w:t>
+      </w:r>
+    </w:p>
+    <w:p>
+      <w:pPr>
+        <w:rPr>
+          <w:rFonts w:ascii="Times New Roman" w:hAnsi="Times New Roman" w:cs="Times New Roman"/>
+          <w:sz w:val="24"/>
+          <w:szCs w:val="24"/>
+        </w:rPr>
+      </w:pPr>
+    </w:p>
+    <w:p>
+      <w:pPr>
+        <w:rPr>
+          <w:rFonts w:ascii="Times New Roman" w:hAnsi="Times New Roman" w:cs="Times New Roman"/>
+          <w:sz w:val="24"/>
+          <w:szCs w:val="24"/>
+        </w:rPr>
+      </w:pPr>
+      <w:r>
+        <w:rPr>
+          <w:rFonts w:ascii="Times New Roman" w:hAnsi="Times New Roman" w:cs="Times New Roman"/>
+          <w:sz w:val="24"/>
+          <w:szCs w:val="24"/>
+        </w:rPr>
+        <w:t xml:space="preserve">Categorical variables and higher-order interaction terms affect interpretability. There is rarely embedded in R packages preventing a user form specifying a predictor variable with a large number of classes. For example, a researcher may intend to examine an organic pest control practice with 6 different protocols compared to a control. In this case the model may be approached by comparing these 6 protocols to a control. However, this means drawing 6 lines to additional nodes, and if indirect effects are being modeled, the outcome quickly becomes a tangled mess. </w:t>
+      </w:r>
+    </w:p>
+    <w:p>
+      <w:pPr>
+        <w:rPr>
+          <w:rFonts w:ascii="Times New Roman" w:hAnsi="Times New Roman" w:cs="Times New Roman"/>
+          <w:sz w:val="24"/>
+          <w:szCs w:val="24"/>
+        </w:rPr>
+      </w:pPr>
+    </w:p>
+    <w:p>
+      <w:pPr>
+        <w:rPr>
+          <w:rFonts w:ascii="Times New Roman" w:hAnsi="Times New Roman" w:cs="Times New Roman"/>
+          <w:sz w:val="24"/>
+          <w:szCs w:val="24"/>
+        </w:rPr>
+      </w:pPr>
+      <w:r>
+        <w:rPr>
+          <w:rFonts w:ascii="Times New Roman" w:hAnsi="Times New Roman" w:cs="Times New Roman"/>
+          <w:sz w:val="24"/>
+          <w:szCs w:val="24"/>
+        </w:rPr>
+        <w:t xml:space="preserve">Figure x: 6 nodes going to a single point with cascading indirect </w:t>
+      </w:r>
+      <w:proofErr w:type="gramStart"/>
+      <w:r>
+        <w:rPr>
+          <w:rFonts w:ascii="Times New Roman" w:hAnsi="Times New Roman" w:cs="Times New Roman"/>
+          <w:sz w:val="24"/>
+          <w:szCs w:val="24"/>
+        </w:rPr>
+        <w:t>effects</w:t>
+      </w:r>
+      <w:proofErr w:type="gramEnd"/>
+    </w:p>
+    <w:p>
+      <w:pPr>
+        <w:rPr>
+          <w:rFonts w:ascii="Times New Roman" w:hAnsi="Times New Roman" w:cs="Times New Roman"/>
+          <w:sz w:val="24"/>
+          <w:szCs w:val="24"/>
+        </w:rPr>
+      </w:pPr>
+    </w:p>
+    <w:p>
+      <w:pPr>
+        <w:rPr>
+          <w:rFonts w:ascii="Times New Roman" w:hAnsi="Times New Roman" w:cs="Times New Roman"/>
+          <w:sz w:val="24"/>
+          <w:szCs w:val="24"/>
+        </w:rPr>
+      </w:pPr>
+      <w:r>
+        <w:rPr>
+          <w:rFonts w:ascii="Times New Roman" w:hAnsi="Times New Roman" w:cs="Times New Roman"/>
+          <w:sz w:val="24"/>
+          <w:szCs w:val="24"/>
+        </w:rPr>
+        <w:t xml:space="preserve">Since, in multiple regression, an interaction term is just specifying a larger number of regression parameters, the same issue arises. For example, if </w:t>
+      </w:r>
+      <w:proofErr w:type="gramStart"/>
+      <w:r>
+        <w:rPr>
+          <w:rFonts w:ascii="Times New Roman" w:hAnsi="Times New Roman" w:cs="Times New Roman"/>
+          <w:sz w:val="24"/>
+          <w:szCs w:val="24"/>
+        </w:rPr>
+        <w:t>a research</w:t>
+      </w:r>
+      <w:proofErr w:type="gramEnd"/>
+      <w:r>
+        <w:rPr>
+          <w:rFonts w:ascii="Times New Roman" w:hAnsi="Times New Roman" w:cs="Times New Roman"/>
+          <w:sz w:val="24"/>
+          <w:szCs w:val="24"/>
+        </w:rPr>
+        <w:t xml:space="preserve"> intends to see how a treatment with 2 levels interactions with two further treatments (2x2x2). Now eight linkages are being analyzed including any cascading impacts. </w:t>
+      </w:r>
+    </w:p>
+    <w:p>
+      <w:pPr>
+        <w:rPr>
+          <w:rFonts w:ascii="Times New Roman" w:hAnsi="Times New Roman" w:cs="Times New Roman"/>
+          <w:sz w:val="24"/>
+          <w:szCs w:val="24"/>
+        </w:rPr>
+      </w:pPr>
+    </w:p>
+    <w:p>
+      <w:pPr>
+        <w:rPr>
+          <w:rFonts w:ascii="Times New Roman" w:hAnsi="Times New Roman" w:cs="Times New Roman"/>
+          <w:sz w:val="24"/>
+          <w:szCs w:val="24"/>
+        </w:rPr>
+      </w:pPr>
+      <w:r>
+        <w:rPr>
+          <w:rFonts w:ascii="Times New Roman" w:hAnsi="Times New Roman" w:cs="Times New Roman"/>
+          <w:sz w:val="24"/>
+          <w:szCs w:val="24"/>
+        </w:rPr>
+        <w:t>Figure x: similar outcome</w:t>
+      </w:r>
+    </w:p>
+    <w:p>
+      <w:pPr>
+        <w:rPr>
+          <w:rFonts w:ascii="Times New Roman" w:hAnsi="Times New Roman" w:cs="Times New Roman"/>
+          <w:sz w:val="24"/>
+          <w:szCs w:val="24"/>
+        </w:rPr>
+      </w:pPr>
+    </w:p>
+    <w:p>
+      <w:pPr>
+        <w:rPr>
+          <w:rFonts w:ascii="Times New Roman" w:hAnsi="Times New Roman" w:cs="Times New Roman"/>
+          <w:sz w:val="24"/>
+          <w:szCs w:val="24"/>
+        </w:rPr>
+      </w:pPr>
+      <w:r>
+        <w:rPr>
+          <w:rFonts w:ascii="Times New Roman" w:hAnsi="Times New Roman" w:cs="Times New Roman"/>
+          <w:sz w:val="24"/>
+          <w:szCs w:val="24"/>
+        </w:rPr>
+        <w:t xml:space="preserve">These limitations don’t preclude analysis, but instead present a barrier for interpretability. Effective models convey a clear message and shouldn’t be harder to interpret than the raw data. [Ok Rob is getting </w:t>
+      </w:r>
+      <w:proofErr w:type="gramStart"/>
+      <w:r>
+        <w:rPr>
+          <w:rFonts w:ascii="Times New Roman" w:hAnsi="Times New Roman" w:cs="Times New Roman"/>
+          <w:sz w:val="24"/>
+          <w:szCs w:val="24"/>
+        </w:rPr>
+        <w:t>to</w:t>
+      </w:r>
+      <w:proofErr w:type="gramEnd"/>
+      <w:r>
+        <w:rPr>
+          <w:rFonts w:ascii="Times New Roman" w:hAnsi="Times New Roman" w:cs="Times New Roman"/>
+          <w:sz w:val="24"/>
+          <w:szCs w:val="24"/>
+        </w:rPr>
+        <w:t xml:space="preserve"> philosophical here, but perhaps there is a citation on the limits of data visualization in complex ecological systems]. Alternatives </w:t>
+      </w:r>
+      <w:proofErr w:type="gramStart"/>
+      <w:r>
+        <w:rPr>
+          <w:rFonts w:ascii="Times New Roman" w:hAnsi="Times New Roman" w:cs="Times New Roman"/>
+          <w:sz w:val="24"/>
+          <w:szCs w:val="24"/>
+        </w:rPr>
+        <w:t>include</w:t>
+      </w:r>
+      <w:proofErr w:type="gramEnd"/>
+      <w:r>
+        <w:rPr>
+          <w:rFonts w:ascii="Times New Roman" w:hAnsi="Times New Roman" w:cs="Times New Roman"/>
+          <w:sz w:val="24"/>
+          <w:szCs w:val="24"/>
+        </w:rPr>
+        <w:t xml:space="preserve"> </w:t>
+      </w:r>
+    </w:p>
+    <w:p>
+      <w:pPr>
+        <w:rPr>
+          <w:rFonts w:ascii="Times New Roman" w:hAnsi="Times New Roman" w:cs="Times New Roman"/>
+          <w:sz w:val="24"/>
+          <w:szCs w:val="24"/>
+        </w:rPr>
+      </w:pPr>
+    </w:p>
+    <w:p>
+      <w:pPr>
+        <w:rPr>
+          <w:rFonts w:ascii="Times New Roman" w:hAnsi="Times New Roman" w:cs="Times New Roman"/>
+          <w:sz w:val="24"/>
+          <w:szCs w:val="24"/>
+        </w:rPr>
+      </w:pPr>
+      <w:r>
+        <w:rPr>
+          <w:rFonts w:ascii="Times New Roman" w:hAnsi="Times New Roman" w:cs="Times New Roman"/>
+          <w:sz w:val="24"/>
+          <w:szCs w:val="24"/>
+        </w:rPr>
+        <w:t>(1) partitioning the analysis into smaller models. In the case of comparing 4 locations, each location could be its own path model.</w:t>
+      </w:r>
+    </w:p>
+    <w:p>
+      <w:pPr>
+        <w:rPr>
+          <w:rFonts w:ascii="Times New Roman" w:hAnsi="Times New Roman" w:cs="Times New Roman"/>
+          <w:sz w:val="24"/>
+          <w:szCs w:val="24"/>
+        </w:rPr>
+      </w:pPr>
+      <w:r>
+        <w:rPr>
+          <w:rFonts w:ascii="Times New Roman" w:hAnsi="Times New Roman" w:cs="Times New Roman"/>
+          <w:sz w:val="24"/>
+          <w:szCs w:val="24"/>
+        </w:rPr>
+        <w:t>(2)</w:t>
+      </w:r>
+      <w:r>
+        <w:rPr>
+          <w:rFonts w:ascii="Times New Roman" w:hAnsi="Times New Roman" w:cs="Times New Roman"/>
+          <w:sz w:val="24"/>
+          <w:szCs w:val="24"/>
+        </w:rPr>
+        <w:t xml:space="preserve"> relying on </w:t>
+      </w:r>
       <w:proofErr w:type="spellStart"/>
       <w:r>
         <w:rPr>
@@ -1468,7 +1716,7 @@
           <w:sz w:val="24"/>
           <w:szCs w:val="24"/>
         </w:rPr>
-        <w:t>dffenses</w:t>
+        <w:t>glms</w:t>
       </w:r>
       <w:proofErr w:type="spellEnd"/>
       <w:r>
@@ -1477,7 +1725,7 @@
           <w:sz w:val="24"/>
           <w:szCs w:val="24"/>
         </w:rPr>
-        <w:t xml:space="preserve"> of host plants, </w:t>
+        <w:t xml:space="preserve"> and </w:t>
       </w:r>
       <w:proofErr w:type="spellStart"/>
       <w:r>
@@ -1486,7 +1734,7 @@
           <w:sz w:val="24"/>
           <w:szCs w:val="24"/>
         </w:rPr>
-        <w:t>incrasing</w:t>
+        <w:t>glmms</w:t>
       </w:r>
       <w:proofErr w:type="spellEnd"/>
       <w:r>
@@ -1495,7 +1743,59 @@
           <w:sz w:val="24"/>
           <w:szCs w:val="24"/>
         </w:rPr>
-        <w:t xml:space="preserve"> the fitness and </w:t>
+        <w:t xml:space="preserve"> to analyze the terminal variable of interest</w:t>
+      </w:r>
+      <w:r>
+        <w:rPr>
+          <w:rFonts w:ascii="Times New Roman" w:hAnsi="Times New Roman" w:cs="Times New Roman"/>
+          <w:sz w:val="24"/>
+          <w:szCs w:val="24"/>
+        </w:rPr>
+        <w:t>. If there are still unresolved concerns about indirect effects a smaller dataset can be used to create a path model.</w:t>
+      </w:r>
+    </w:p>
+    <w:p>
+      <w:pPr>
+        <w:rPr>
+          <w:rFonts w:ascii="Times New Roman" w:hAnsi="Times New Roman" w:cs="Times New Roman"/>
+          <w:sz w:val="24"/>
+          <w:szCs w:val="24"/>
+        </w:rPr>
+      </w:pPr>
+    </w:p>
+    <w:p>
+      <w:pPr>
+        <w:rPr>
+          <w:rFonts w:ascii="Times New Roman" w:hAnsi="Times New Roman" w:cs="Times New Roman"/>
+          <w:sz w:val="24"/>
+          <w:szCs w:val="24"/>
+        </w:rPr>
+      </w:pPr>
+      <w:r>
+        <w:rPr>
+          <w:rFonts w:ascii="Times New Roman" w:hAnsi="Times New Roman" w:cs="Times New Roman"/>
+          <w:sz w:val="24"/>
+          <w:szCs w:val="24"/>
+        </w:rPr>
+        <w:lastRenderedPageBreak/>
+        <w:t>Limitation 4</w:t>
+      </w:r>
+    </w:p>
+    <w:p>
+      <w:pPr>
+        <w:rPr>
+          <w:rFonts w:ascii="Times New Roman" w:hAnsi="Times New Roman" w:cs="Times New Roman"/>
+          <w:sz w:val="24"/>
+          <w:szCs w:val="24"/>
+        </w:rPr>
+      </w:pPr>
+      <w:r>
+        <w:rPr>
+          <w:rFonts w:ascii="Times New Roman" w:hAnsi="Times New Roman" w:cs="Times New Roman"/>
+          <w:sz w:val="24"/>
+          <w:szCs w:val="24"/>
+        </w:rPr>
+        <w:t xml:space="preserve">Path analysis still is susceptible to overfitting because the component models are </w:t>
       </w:r>
       <w:proofErr w:type="spellStart"/>
       <w:r>
@@ -1504,7 +1804,7 @@
           <w:sz w:val="24"/>
           <w:szCs w:val="24"/>
         </w:rPr>
-        <w:t>reprodction</w:t>
+        <w:t>glms</w:t>
       </w:r>
       <w:proofErr w:type="spellEnd"/>
       <w:r>
@@ -1513,33 +1813,7 @@
           <w:sz w:val="24"/>
           <w:szCs w:val="24"/>
         </w:rPr>
-        <w:t xml:space="preserve"> of the vector herbivore. In systems where higher vector densities increase transmission, a similar feedback loop occurs until the host dies (citation from pea aphids).</w:t>
-      </w:r>
-    </w:p>
-    <w:p>
-      <w:pPr>
-        <w:rPr>
-          <w:rFonts w:ascii="Times New Roman" w:hAnsi="Times New Roman" w:cs="Times New Roman"/>
-          <w:sz w:val="24"/>
-          <w:szCs w:val="24"/>
-        </w:rPr>
-      </w:pPr>
-    </w:p>
-    <w:p>
-      <w:pPr>
-        <w:rPr>
-          <w:rFonts w:ascii="Times New Roman" w:hAnsi="Times New Roman" w:cs="Times New Roman"/>
-          <w:sz w:val="24"/>
-          <w:szCs w:val="24"/>
-        </w:rPr>
-      </w:pPr>
-      <w:r>
-        <w:rPr>
-          <w:rFonts w:ascii="Times New Roman" w:hAnsi="Times New Roman" w:cs="Times New Roman"/>
-          <w:sz w:val="24"/>
-          <w:szCs w:val="24"/>
-        </w:rPr>
-        <w:t xml:space="preserve">To resolve this </w:t>
+        <w:t xml:space="preserve"> and </w:t>
       </w:r>
       <w:proofErr w:type="spellStart"/>
       <w:r>
@@ -1548,7 +1822,7 @@
           <w:sz w:val="24"/>
           <w:szCs w:val="24"/>
         </w:rPr>
-        <w:t>limiation</w:t>
+        <w:t>glmms</w:t>
       </w:r>
       <w:proofErr w:type="spellEnd"/>
       <w:r>
@@ -1557,7 +1831,33 @@
           <w:sz w:val="24"/>
           <w:szCs w:val="24"/>
         </w:rPr>
-        <w:t xml:space="preserve">, path analysis cannot be employed for any sort of hypothesis tests. For larger networks of bidirectional interactions that make hypotheses about </w:t>
+        <w:t>. Often this is caused by adding too many predictor variables in hopes of accounting for all possible contingencies. This is a classic problem in the multiple regression family of analyses (citation from stats textbook).</w:t>
+      </w:r>
+    </w:p>
+    <w:p>
+      <w:pPr>
+        <w:rPr>
+          <w:rFonts w:ascii="Times New Roman" w:hAnsi="Times New Roman" w:cs="Times New Roman"/>
+          <w:sz w:val="24"/>
+          <w:szCs w:val="24"/>
+        </w:rPr>
+      </w:pPr>
+    </w:p>
+    <w:p>
+      <w:pPr>
+        <w:rPr>
+          <w:rFonts w:ascii="Times New Roman" w:hAnsi="Times New Roman" w:cs="Times New Roman"/>
+          <w:sz w:val="24"/>
+          <w:szCs w:val="24"/>
+        </w:rPr>
+      </w:pPr>
+      <w:r>
+        <w:rPr>
+          <w:rFonts w:ascii="Times New Roman" w:hAnsi="Times New Roman" w:cs="Times New Roman"/>
+          <w:sz w:val="24"/>
+          <w:szCs w:val="24"/>
+        </w:rPr>
+        <w:t xml:space="preserve">Similarly, path analysis can’t overcome limitations of low replication or pseudocopulation. Good experimental design is still necessary. [Example from only 2 sites of predator release from </w:t>
       </w:r>
       <w:proofErr w:type="spellStart"/>
       <w:r>
@@ -1566,7 +1866,7 @@
           <w:sz w:val="24"/>
           <w:szCs w:val="24"/>
         </w:rPr>
-        <w:t>connectiveity</w:t>
+        <w:t>rorpet</w:t>
       </w:r>
       <w:proofErr w:type="spellEnd"/>
       <w:r>
@@ -1575,62 +1875,70 @@
           <w:sz w:val="24"/>
           <w:szCs w:val="24"/>
         </w:rPr>
-        <w:t xml:space="preserve"> or evenness, bipartite networks would be the appropriate technique.</w:t>
-      </w:r>
-    </w:p>
-    <w:p>
-      <w:pPr>
-        <w:rPr>
-          <w:rFonts w:ascii="Times New Roman" w:hAnsi="Times New Roman" w:cs="Times New Roman"/>
-          <w:sz w:val="24"/>
-          <w:szCs w:val="24"/>
-        </w:rPr>
-      </w:pPr>
-    </w:p>
-    <w:p>
-      <w:pPr>
-        <w:rPr>
-          <w:rFonts w:ascii="Times New Roman" w:hAnsi="Times New Roman" w:cs="Times New Roman"/>
-          <w:sz w:val="24"/>
-          <w:szCs w:val="24"/>
-        </w:rPr>
-      </w:pPr>
-    </w:p>
-    <w:p>
-      <w:pPr>
-        <w:rPr>
-          <w:rFonts w:ascii="Times New Roman" w:hAnsi="Times New Roman" w:cs="Times New Roman"/>
-          <w:sz w:val="24"/>
-          <w:szCs w:val="24"/>
-        </w:rPr>
-      </w:pPr>
-    </w:p>
-    <w:p>
-      <w:pPr>
-        <w:rPr>
-          <w:rFonts w:ascii="Times New Roman" w:hAnsi="Times New Roman" w:cs="Times New Roman"/>
-          <w:sz w:val="24"/>
-          <w:szCs w:val="24"/>
-        </w:rPr>
-      </w:pPr>
-    </w:p>
-    <w:p>
-      <w:pPr>
-        <w:rPr>
-          <w:rFonts w:ascii="Times New Roman" w:hAnsi="Times New Roman" w:cs="Times New Roman"/>
-          <w:sz w:val="24"/>
-          <w:szCs w:val="24"/>
-        </w:rPr>
-      </w:pPr>
-    </w:p>
-    <w:p>
-      <w:pPr>
-        <w:rPr>
-          <w:rFonts w:ascii="Times New Roman" w:hAnsi="Times New Roman" w:cs="Times New Roman"/>
-          <w:sz w:val="24"/>
-          <w:szCs w:val="24"/>
-        </w:rPr>
-      </w:pPr>
+        <w:t>]</w:t>
+      </w:r>
+    </w:p>
+    <w:p>
+      <w:pPr>
+        <w:rPr>
+          <w:rFonts w:ascii="Times New Roman" w:hAnsi="Times New Roman" w:cs="Times New Roman"/>
+          <w:sz w:val="24"/>
+          <w:szCs w:val="24"/>
+        </w:rPr>
+      </w:pPr>
+    </w:p>
+    <w:p>
+      <w:pPr>
+        <w:rPr>
+          <w:rFonts w:ascii="Times New Roman" w:hAnsi="Times New Roman" w:cs="Times New Roman"/>
+          <w:sz w:val="24"/>
+          <w:szCs w:val="24"/>
+        </w:rPr>
+      </w:pPr>
+      <w:r>
+        <w:rPr>
+          <w:rFonts w:ascii="Times New Roman" w:hAnsi="Times New Roman" w:cs="Times New Roman"/>
+          <w:sz w:val="24"/>
+          <w:szCs w:val="24"/>
+        </w:rPr>
+        <w:t xml:space="preserve">It is our experience that path analysis is a tool to be considered far into the process of understanding the key environmental variables driving the structure of an </w:t>
+      </w:r>
+      <w:proofErr w:type="spellStart"/>
+      <w:r>
+        <w:rPr>
+          <w:rFonts w:ascii="Times New Roman" w:hAnsi="Times New Roman" w:cs="Times New Roman"/>
+          <w:sz w:val="24"/>
+          <w:szCs w:val="24"/>
+        </w:rPr>
+        <w:t>interation</w:t>
+      </w:r>
+      <w:proofErr w:type="spellEnd"/>
+      <w:r>
+        <w:rPr>
+          <w:rFonts w:ascii="Times New Roman" w:hAnsi="Times New Roman" w:cs="Times New Roman"/>
+          <w:sz w:val="24"/>
+          <w:szCs w:val="24"/>
+        </w:rPr>
+        <w:t xml:space="preserve"> network. If researchers are still at the exploratory phase and looking to rule out or account for </w:t>
+      </w:r>
+      <w:proofErr w:type="spellStart"/>
+      <w:r>
+        <w:rPr>
+          <w:rFonts w:ascii="Times New Roman" w:hAnsi="Times New Roman" w:cs="Times New Roman"/>
+          <w:sz w:val="24"/>
+          <w:szCs w:val="24"/>
+        </w:rPr>
+        <w:t>continous</w:t>
+      </w:r>
+      <w:proofErr w:type="spellEnd"/>
+      <w:r>
+        <w:rPr>
+          <w:rFonts w:ascii="Times New Roman" w:hAnsi="Times New Roman" w:cs="Times New Roman"/>
+          <w:sz w:val="24"/>
+          <w:szCs w:val="24"/>
+        </w:rPr>
+        <w:t xml:space="preserve"> variables like daily max temps, elevation, year, etc., traditional multivariate tools like </w:t>
+      </w:r>
       <w:commentRangeStart w:id="3"/>
       <w:r>
         <w:rPr>
@@ -1638,14 +1946,189 @@
           <w:sz w:val="24"/>
           <w:szCs w:val="24"/>
         </w:rPr>
+        <w:t xml:space="preserve">principle components </w:t>
+      </w:r>
+      <w:commentRangeEnd w:id="3"/>
+      <w:r>
+        <w:rPr>
+          <w:rStyle w:val="CommentReference"/>
+        </w:rPr>
+        <w:commentReference w:id="3"/>
+      </w:r>
+      <w:r>
+        <w:rPr>
+          <w:rFonts w:ascii="Times New Roman" w:hAnsi="Times New Roman" w:cs="Times New Roman"/>
+          <w:sz w:val="24"/>
+          <w:szCs w:val="24"/>
+        </w:rPr>
+        <w:t>may be more informative.</w:t>
+      </w:r>
+    </w:p>
+    <w:p>
+      <w:pPr>
+        <w:rPr>
+          <w:rFonts w:ascii="Times New Roman" w:hAnsi="Times New Roman" w:cs="Times New Roman"/>
+          <w:sz w:val="24"/>
+          <w:szCs w:val="24"/>
+        </w:rPr>
+      </w:pPr>
+    </w:p>
+    <w:p>
+      <w:pPr>
+        <w:rPr>
+          <w:rFonts w:ascii="Times New Roman" w:hAnsi="Times New Roman" w:cs="Times New Roman"/>
+          <w:sz w:val="24"/>
+          <w:szCs w:val="24"/>
+        </w:rPr>
+      </w:pPr>
+      <w:r>
+        <w:rPr>
+          <w:rFonts w:ascii="Times New Roman" w:hAnsi="Times New Roman" w:cs="Times New Roman"/>
+          <w:sz w:val="24"/>
+          <w:szCs w:val="24"/>
+        </w:rPr>
+        <w:t>Limitation 6</w:t>
+      </w:r>
+    </w:p>
+    <w:p>
+      <w:pPr>
+        <w:rPr>
+          <w:rFonts w:ascii="Times New Roman" w:hAnsi="Times New Roman" w:cs="Times New Roman"/>
+          <w:sz w:val="24"/>
+          <w:szCs w:val="24"/>
+        </w:rPr>
+      </w:pPr>
+    </w:p>
+    <w:p>
+      <w:pPr>
+        <w:rPr>
+          <w:rFonts w:ascii="Times New Roman" w:hAnsi="Times New Roman" w:cs="Times New Roman"/>
+          <w:sz w:val="24"/>
+          <w:szCs w:val="24"/>
+        </w:rPr>
+      </w:pPr>
+      <w:r>
+        <w:rPr>
+          <w:rFonts w:ascii="Times New Roman" w:hAnsi="Times New Roman" w:cs="Times New Roman"/>
+          <w:sz w:val="24"/>
+          <w:szCs w:val="24"/>
+        </w:rPr>
+        <w:t>Like limitation 4, this is a practical limitation rather than a statistical one. Effective visualization of path diagrams is time consuming and not easily automated programmatically. While there are tools for drawing network diagrams in R and Markup languages, they are generally useful once the analysis is complete. Automatically updating path model visualizations is difficult if the overall layout changes significantly. The problem is further exacerbated if the model has to go through many interactions of peer review or client feedback.</w:t>
+      </w:r>
+    </w:p>
+    <w:p>
+      <w:pPr>
+        <w:rPr>
+          <w:rFonts w:ascii="Times New Roman" w:hAnsi="Times New Roman" w:cs="Times New Roman"/>
+          <w:sz w:val="24"/>
+          <w:szCs w:val="24"/>
+        </w:rPr>
+      </w:pPr>
+    </w:p>
+    <w:p>
+      <w:pPr>
+        <w:rPr>
+          <w:rFonts w:ascii="Times New Roman" w:hAnsi="Times New Roman" w:cs="Times New Roman"/>
+          <w:sz w:val="24"/>
+          <w:szCs w:val="24"/>
+        </w:rPr>
+      </w:pPr>
+      <w:r>
+        <w:rPr>
+          <w:rFonts w:ascii="Times New Roman" w:hAnsi="Times New Roman" w:cs="Times New Roman"/>
+          <w:sz w:val="24"/>
+          <w:szCs w:val="24"/>
+        </w:rPr>
+        <w:t xml:space="preserve">Predefining multiple hypothetical diagrams that can be easily modified can be effective. However, we highlight a few </w:t>
+      </w:r>
+      <w:r>
+        <w:rPr>
+          <w:rFonts w:ascii="Times New Roman" w:hAnsi="Times New Roman" w:cs="Times New Roman"/>
+          <w:sz w:val="24"/>
+          <w:szCs w:val="24"/>
+        </w:rPr>
+        <w:t>conventions</w:t>
+      </w:r>
+      <w:r>
+        <w:rPr>
+          <w:rFonts w:ascii="Times New Roman" w:hAnsi="Times New Roman" w:cs="Times New Roman"/>
+          <w:sz w:val="24"/>
+          <w:szCs w:val="24"/>
+        </w:rPr>
+        <w:t xml:space="preserve"> that may aid with cluttered figures but also prevent the amount of fiddling required to finalize a path diagram.</w:t>
+      </w:r>
+    </w:p>
+    <w:p>
+      <w:pPr>
+        <w:rPr>
+          <w:rFonts w:ascii="Times New Roman" w:hAnsi="Times New Roman" w:cs="Times New Roman"/>
+          <w:sz w:val="24"/>
+          <w:szCs w:val="24"/>
+        </w:rPr>
+      </w:pPr>
+    </w:p>
+    <w:p>
+      <w:pPr>
+        <w:rPr>
+          <w:rFonts w:ascii="Times New Roman" w:hAnsi="Times New Roman" w:cs="Times New Roman"/>
+          <w:sz w:val="24"/>
+          <w:szCs w:val="24"/>
+        </w:rPr>
+      </w:pPr>
+      <w:r>
+        <w:rPr>
+          <w:rFonts w:ascii="Times New Roman" w:hAnsi="Times New Roman" w:cs="Times New Roman"/>
+          <w:sz w:val="24"/>
+          <w:szCs w:val="24"/>
+        </w:rPr>
+        <w:t xml:space="preserve">In Clark et al. 2019, non-significant paths were dropped from the </w:t>
+      </w:r>
+      <w:proofErr w:type="gramStart"/>
+      <w:r>
+        <w:rPr>
+          <w:rFonts w:ascii="Times New Roman" w:hAnsi="Times New Roman" w:cs="Times New Roman"/>
+          <w:sz w:val="24"/>
+          <w:szCs w:val="24"/>
+        </w:rPr>
+        <w:t>analysis</w:t>
+      </w:r>
+      <w:proofErr w:type="gramEnd"/>
+    </w:p>
+    <w:p>
+      <w:pPr>
+        <w:rPr>
+          <w:rFonts w:ascii="Times New Roman" w:hAnsi="Times New Roman" w:cs="Times New Roman"/>
+          <w:sz w:val="24"/>
+          <w:szCs w:val="24"/>
+        </w:rPr>
+      </w:pPr>
+    </w:p>
+    <w:p>
+      <w:pPr>
+        <w:rPr>
+          <w:rFonts w:ascii="Times New Roman" w:hAnsi="Times New Roman" w:cs="Times New Roman"/>
+          <w:sz w:val="24"/>
+          <w:szCs w:val="24"/>
+        </w:rPr>
+      </w:pPr>
+      <w:commentRangeStart w:id="4"/>
+      <w:r>
+        <w:rPr>
+          <w:rFonts w:ascii="Times New Roman" w:hAnsi="Times New Roman" w:cs="Times New Roman"/>
+          <w:sz w:val="24"/>
+          <w:szCs w:val="24"/>
+        </w:rPr>
         <w:t>Glossary section:</w:t>
       </w:r>
-      <w:commentRangeEnd w:id="3"/>
+      <w:commentRangeEnd w:id="4"/>
       <w:r>
         <w:rPr>
           <w:rStyle w:val="CommentReference"/>
-        </w:rPr>
-        <w:commentReference w:id="3"/>
+          <w:rFonts w:ascii="Times New Roman" w:hAnsi="Times New Roman" w:cs="Times New Roman"/>
+          <w:sz w:val="24"/>
+          <w:szCs w:val="24"/>
+        </w:rPr>
+        <w:commentReference w:id="4"/>
       </w:r>
     </w:p>
     <w:p>
@@ -1827,8 +2310,18 @@
           <w:sz w:val="24"/>
           <w:szCs w:val="24"/>
         </w:rPr>
-        <w:t>Tests of directed separation</w:t>
-      </w:r>
+        <w:t xml:space="preserve">Tests of directed </w:t>
+      </w:r>
+      <w:proofErr w:type="gramStart"/>
+      <w:r>
+        <w:rPr>
+          <w:rFonts w:ascii="Times New Roman" w:hAnsi="Times New Roman" w:cs="Times New Roman"/>
+          <w:sz w:val="24"/>
+          <w:szCs w:val="24"/>
+        </w:rPr>
+        <w:t>separation</w:t>
+      </w:r>
+      <w:proofErr w:type="gramEnd"/>
     </w:p>
     <w:p>
       <w:pPr>
@@ -1947,8 +2440,7 @@
           <w:lang w:val="en-US"/>
         </w:rPr>
       </w:pPr>
-      <w:commentRangeStart w:id="4"/>
-      <w:proofErr w:type="spellStart"/>
+      <w:commentRangeStart w:id="5"/>
       <w:r>
         <w:rPr>
           <w:rFonts w:ascii="Times New Roman" w:eastAsia="Times New Roman" w:hAnsi="Times New Roman" w:cs="Times New Roman"/>
@@ -1956,18 +2448,7 @@
           <w:szCs w:val="24"/>
           <w:lang w:val="en-US"/>
         </w:rPr>
-        <w:lastRenderedPageBreak/>
-        <w:t>Bolker</w:t>
-      </w:r>
-      <w:proofErr w:type="spellEnd"/>
-      <w:r>
-        <w:rPr>
-          <w:rFonts w:ascii="Times New Roman" w:eastAsia="Times New Roman" w:hAnsi="Times New Roman" w:cs="Times New Roman"/>
-          <w:sz w:val="24"/>
-          <w:szCs w:val="24"/>
-          <w:lang w:val="en-US"/>
-        </w:rPr>
-        <w:t xml:space="preserve">, B.M., Brooks, M.E., Clark, C.J., </w:t>
+        <w:t xml:space="preserve">Bolker, B.M., Brooks, M.E., Clark, C.J., </w:t>
       </w:r>
       <w:proofErr w:type="spellStart"/>
       <w:r>
@@ -2002,12 +2483,15 @@
           <w:t>https://doi.org/10.1016/j.tree.2008.10.008</w:t>
         </w:r>
       </w:hyperlink>
-      <w:commentRangeEnd w:id="4"/>
+      <w:commentRangeEnd w:id="5"/>
       <w:r>
         <w:rPr>
           <w:rStyle w:val="CommentReference"/>
-        </w:rPr>
-        <w:commentReference w:id="4"/>
+          <w:rFonts w:ascii="Times New Roman" w:hAnsi="Times New Roman" w:cs="Times New Roman"/>
+          <w:sz w:val="24"/>
+          <w:szCs w:val="24"/>
+        </w:rPr>
+        <w:commentReference w:id="5"/>
       </w:r>
     </w:p>
     <w:p>
@@ -2022,7 +2506,6 @@
           <w:lang w:val="en-US"/>
         </w:rPr>
       </w:pPr>
-      <w:proofErr w:type="spellStart"/>
       <w:r>
         <w:rPr>
           <w:rFonts w:ascii="Times New Roman" w:eastAsia="Times New Roman" w:hAnsi="Times New Roman" w:cs="Times New Roman"/>
@@ -2030,37 +2513,7 @@
           <w:szCs w:val="24"/>
           <w:lang w:val="en-US"/>
         </w:rPr>
-        <w:t>Liere</w:t>
-      </w:r>
-      <w:proofErr w:type="spellEnd"/>
-      <w:r>
-        <w:rPr>
-          <w:rFonts w:ascii="Times New Roman" w:eastAsia="Times New Roman" w:hAnsi="Times New Roman" w:cs="Times New Roman"/>
-          <w:sz w:val="24"/>
-          <w:szCs w:val="24"/>
-          <w:lang w:val="en-US"/>
-        </w:rPr>
-        <w:t xml:space="preserve">, H., Kim, T.N., </w:t>
-      </w:r>
-      <w:proofErr w:type="spellStart"/>
-      <w:r>
-        <w:rPr>
-          <w:rFonts w:ascii="Times New Roman" w:eastAsia="Times New Roman" w:hAnsi="Times New Roman" w:cs="Times New Roman"/>
-          <w:sz w:val="24"/>
-          <w:szCs w:val="24"/>
-          <w:lang w:val="en-US"/>
-        </w:rPr>
-        <w:t>Werling</w:t>
-      </w:r>
-      <w:proofErr w:type="spellEnd"/>
-      <w:r>
-        <w:rPr>
-          <w:rFonts w:ascii="Times New Roman" w:eastAsia="Times New Roman" w:hAnsi="Times New Roman" w:cs="Times New Roman"/>
-          <w:sz w:val="24"/>
-          <w:szCs w:val="24"/>
-          <w:lang w:val="en-US"/>
-        </w:rPr>
-        <w:t xml:space="preserve">, B.P., Meehan, T.D., Landis, D.A., Gratton, C., 2015. Trophic cascades in agricultural landscapes: indirect effects of landscape composition on crop yield. Ecological Applications 25, 652–661. </w:t>
+        <w:t xml:space="preserve">Liere, H., Kim, T.N., Werling, B.P., Meehan, T.D., Landis, D.A., Gratton, C., 2015. Trophic cascades in agricultural landscapes: indirect effects of landscape composition on crop yield. Ecological Applications 25, 652–661. </w:t>
       </w:r>
       <w:hyperlink r:id="rId10" w:history="1">
         <w:r>
@@ -2088,7 +2541,6 @@
           <w:lang w:val="en-US"/>
         </w:rPr>
       </w:pPr>
-      <w:proofErr w:type="spellStart"/>
       <w:r>
         <w:rPr>
           <w:rFonts w:ascii="Times New Roman" w:eastAsia="Times New Roman" w:hAnsi="Times New Roman" w:cs="Times New Roman"/>
@@ -2096,17 +2548,7 @@
           <w:szCs w:val="24"/>
           <w:lang w:val="en-US"/>
         </w:rPr>
-        <w:t>Senn</w:t>
-      </w:r>
-      <w:proofErr w:type="spellEnd"/>
-      <w:r>
-        <w:rPr>
-          <w:rFonts w:ascii="Times New Roman" w:eastAsia="Times New Roman" w:hAnsi="Times New Roman" w:cs="Times New Roman"/>
-          <w:sz w:val="24"/>
-          <w:szCs w:val="24"/>
-          <w:lang w:val="en-US"/>
-        </w:rPr>
-        <w:t xml:space="preserve">, T.E., Espy, K.A., Kaufmann, P.M., 2004. Using Path Analysis to Understand Executive Function Organization in Preschool Children. Developmental Neuropsychology 26, 445–464. </w:t>
+        <w:t xml:space="preserve">Senn, T.E., Espy, K.A., Kaufmann, P.M., 2004. Using Path Analysis to Understand Executive Function Organization in Preschool Children. Developmental Neuropsychology 26, 445–464. </w:t>
       </w:r>
       <w:hyperlink r:id="rId11" w:history="1">
         <w:r>
@@ -2141,27 +2583,7 @@
           <w:szCs w:val="24"/>
           <w:lang w:val="en-US"/>
         </w:rPr>
-        <w:t xml:space="preserve">Valente, B.D., Rosa, G.J.M., </w:t>
-      </w:r>
-      <w:proofErr w:type="spellStart"/>
-      <w:r>
-        <w:rPr>
-          <w:rFonts w:ascii="Times New Roman" w:eastAsia="Times New Roman" w:hAnsi="Times New Roman" w:cs="Times New Roman"/>
-          <w:sz w:val="24"/>
-          <w:szCs w:val="24"/>
-          <w:lang w:val="en-US"/>
-        </w:rPr>
-        <w:t>Gianola</w:t>
-      </w:r>
-      <w:proofErr w:type="spellEnd"/>
-      <w:r>
-        <w:rPr>
-          <w:rFonts w:ascii="Times New Roman" w:eastAsia="Times New Roman" w:hAnsi="Times New Roman" w:cs="Times New Roman"/>
-          <w:sz w:val="24"/>
-          <w:szCs w:val="24"/>
-          <w:lang w:val="en-US"/>
-        </w:rPr>
-        <w:t xml:space="preserve">, D., Wu, X.-L., Weigel, K., 2013. Is Structural Equation Modeling Advantageous for the Genetic Improvement of Multiple Traits? Genetics 194, 561–572. </w:t>
+        <w:t xml:space="preserve">Valente, B.D., Rosa, G.J.M., Gianola, D., Wu, X.-L., Weigel, K., 2013. Is Structural Equation Modeling Advantageous for the Genetic Improvement of Multiple Traits? Genetics 194, 561–572. </w:t>
       </w:r>
       <w:hyperlink r:id="rId12" w:history="1">
         <w:r>
@@ -2329,7 +2751,7 @@
       </w:r>
     </w:p>
   </w:comment>
-  <w:comment w:id="3" w:author="Clark, Robert Emerson" w:date="2022-03-11T12:51:00Z" w:initials="CRE">
+  <w:comment w:id="3" w:author="Robert Clark" w:date="2023-01-20T12:54:00Z" w:initials="RC">
     <w:p>
       <w:pPr>
         <w:pStyle w:val="CommentText"/>
@@ -2341,11 +2763,27 @@
         <w:annotationRef/>
       </w:r>
       <w:r>
+        <w:t>I guess. I never actually did this. I actually just use AIC to make people stop hassling me to include lame covariates.</w:t>
+      </w:r>
+    </w:p>
+  </w:comment>
+  <w:comment w:id="4" w:author="Clark, Robert Emerson" w:date="2022-03-11T12:51:00Z" w:initials="CRE">
+    <w:p>
+      <w:pPr>
+        <w:pStyle w:val="CommentText"/>
+      </w:pPr>
+      <w:r>
+        <w:rPr>
+          <w:rStyle w:val="CommentReference"/>
+        </w:rPr>
+        <w:annotationRef/>
+      </w:r>
+      <w:r>
         <w:t>This was my favorite part of Bolker et al. 2009 that inspired this manuscript. We should include it and ensure each definition is accessible to non-statisticians.</w:t>
       </w:r>
     </w:p>
   </w:comment>
-  <w:comment w:id="4" w:author="Clark, Robert Emerson" w:date="2022-03-11T13:01:00Z" w:initials="CRE">
+  <w:comment w:id="5" w:author="Clark, Robert Emerson" w:date="2022-03-11T13:01:00Z" w:initials="CRE">
     <w:p>
       <w:pPr>
         <w:pStyle w:val="CommentText"/>
@@ -2369,6 +2807,7 @@
   <w15:commentEx w15:paraId="2557607B" w15:done="0"/>
   <w15:commentEx w15:paraId="7477D0E2" w15:done="0"/>
   <w15:commentEx w15:paraId="73DA7D74" w15:done="0"/>
+  <w15:commentEx w15:paraId="73135268" w15:done="0"/>
   <w15:commentEx w15:paraId="77643632" w15:done="0"/>
   <w15:commentEx w15:paraId="53D5D941" w15:done="0"/>
 </w15:commentsEx>
@@ -2379,6 +2818,7 @@
   <w16cex:commentExtensible w16cex:durableId="25D5C0BD" w16cex:dateUtc="2022-03-11T17:36:00Z"/>
   <w16cex:commentExtensible w16cex:durableId="25D5C343" w16cex:dateUtc="2022-03-11T17:46:00Z"/>
   <w16cex:commentExtensible w16cex:durableId="25D5C357" w16cex:dateUtc="2022-03-11T17:47:00Z"/>
+  <w16cex:commentExtensible w16cex:durableId="27750DA1" w16cex:dateUtc="2023-01-20T17:54:00Z"/>
   <w16cex:commentExtensible w16cex:durableId="25D5C442" w16cex:dateUtc="2022-03-11T17:51:00Z"/>
   <w16cex:commentExtensible w16cex:durableId="25D5C6A3" w16cex:dateUtc="2022-03-11T18:01:00Z"/>
 </w16cex:commentsExtensible>
@@ -2389,6 +2829,7 @@
   <w16cid:commentId w16cid:paraId="2557607B" w16cid:durableId="25D5C0BD"/>
   <w16cid:commentId w16cid:paraId="7477D0E2" w16cid:durableId="25D5C343"/>
   <w16cid:commentId w16cid:paraId="73DA7D74" w16cid:durableId="25D5C357"/>
+  <w16cid:commentId w16cid:paraId="73135268" w16cid:durableId="27750DA1"/>
   <w16cid:commentId w16cid:paraId="77643632" w16cid:durableId="25D5C442"/>
   <w16cid:commentId w16cid:paraId="53D5D941" w16cid:durableId="25D5C6A3"/>
 </w16cid:commentsIds>
@@ -2397,10 +2838,10 @@
 <file path=word/numbering.xml><?xml version="1.0" encoding="utf-8"?>
 <w:numbering xmlns:wpc="http://schemas.microsoft.com/office/word/2010/wordprocessingCanvas" xmlns:cx="http://schemas.microsoft.com/office/drawing/2014/chartex" xmlns:cx1="http://schemas.microsoft.com/office/drawing/2015/9/8/chartex" xmlns:cx2="http://schemas.microsoft.com/office/drawing/2015/10/21/chartex" xmlns:cx3="http://schemas.microsoft.com/office/drawing/2016/5/9/chartex" xmlns:cx4="http://schemas.microsoft.com/office/drawing/2016/5/10/chartex" xmlns:cx5="http://schemas.microsoft.com/office/drawing/2016/5/11/chartex" xmlns:cx6="http://schemas.microsoft.com/office/drawing/2016/5/12/chartex" xmlns:cx7="http://schemas.microsoft.com/office/drawing/2016/5/13/chartex" xmlns:cx8="http://schemas.microsoft.com/office/drawing/2016/5/14/chartex" xmlns:mc="http://schemas.openxmlformats.org/markup-compatibility/2006" xmlns:aink="http://schemas.microsoft.com/office/drawing/2016/ink" xmlns:am3d="http://schemas.microsoft.com/office/drawing/2017/model3d" xmlns:o="urn:schemas-microsoft-com:office:office" xmlns:oel="http://schemas.microsoft.com/office/2019/extlst" xmlns:r="http://schemas.openxmlformats.org/officeDocument/2006/relationships" xmlns:m="http://schemas.openxmlformats.org/officeDocument/2006/math" xmlns:v="urn:schemas-microsoft-com:vml" xmlns:wp14="http://schemas.microsoft.com/office/word/2010/wordprocessingDrawing" xmlns:wp="http://schemas.openxmlformats.org/drawingml/2006/wordprocessingDrawing" xmlns:w10="urn:schemas-microsoft-com:office:word" xmlns:w="http://schemas.openxmlformats.org/wordprocessingml/2006/main" xmlns:w14="http://schemas.microsoft.com/office/word/2010/wordml" xmlns:w15="http://schemas.microsoft.com/office/word/2012/wordml" xmlns:w16cex="http://schemas.microsoft.com/office/word/2018/wordml/cex" xmlns:w16cid="http://schemas.microsoft.com/office/word/2016/wordml/cid" xmlns:w16="http://schemas.microsoft.com/office/word/2018/wordml" xmlns:w16sdtdh="http://schemas.microsoft.com/office/word/2020/wordml/sdtdatahash" xmlns:w16se="http://schemas.microsoft.com/office/word/2015/wordml/symex" xmlns:wpg="http://schemas.microsoft.com/office/word/2010/wordprocessingGroup" xmlns:wpi="http://schemas.microsoft.com/office/word/2010/wordprocessingInk" xmlns:wne="http://schemas.microsoft.com/office/word/2006/wordml" xmlns:wps="http://schemas.microsoft.com/office/word/2010/wordprocessingShape" mc:Ignorable="w14 w15 w16se w16cid w16 w16cex w16sdtdh wp14">
   <w:abstractNum w:abstractNumId="0" w15:restartNumberingAfterBreak="0">
-    <w:nsid w:val="58D0710D"/>
+    <w:nsid w:val="2C2551F5"/>
     <w:multiLevelType w:val="hybridMultilevel"/>
-    <w:tmpl w:val="4B7EADF6"/>
-    <w:lvl w:ilvl="0" w:tplc="8A3CB460">
+    <w:tmpl w:val="FFD085C4"/>
+    <w:lvl w:ilvl="0" w:tplc="591024EE">
       <w:start w:val="1"/>
       <w:numFmt w:val="decimal"/>
       <w:lvlText w:val="(%1)"/>
@@ -2485,7 +2926,99 @@
       </w:pPr>
     </w:lvl>
   </w:abstractNum>
+  <w:abstractNum w:abstractNumId="1" w15:restartNumberingAfterBreak="0">
+    <w:nsid w:val="58D0710D"/>
+    <w:multiLevelType w:val="hybridMultilevel"/>
+    <w:tmpl w:val="4B7EADF6"/>
+    <w:lvl w:ilvl="0" w:tplc="8A3CB460">
+      <w:start w:val="1"/>
+      <w:numFmt w:val="decimal"/>
+      <w:lvlText w:val="(%1)"/>
+      <w:lvlJc w:val="left"/>
+      <w:pPr>
+        <w:ind w:left="720" w:hanging="360"/>
+      </w:pPr>
+      <w:rPr>
+        <w:rFonts w:hint="default"/>
+      </w:rPr>
+    </w:lvl>
+    <w:lvl w:ilvl="1" w:tplc="04090019" w:tentative="1">
+      <w:start w:val="1"/>
+      <w:numFmt w:val="lowerLetter"/>
+      <w:lvlText w:val="%2."/>
+      <w:lvlJc w:val="left"/>
+      <w:pPr>
+        <w:ind w:left="1440" w:hanging="360"/>
+      </w:pPr>
+    </w:lvl>
+    <w:lvl w:ilvl="2" w:tplc="0409001B" w:tentative="1">
+      <w:start w:val="1"/>
+      <w:numFmt w:val="lowerRoman"/>
+      <w:lvlText w:val="%3."/>
+      <w:lvlJc w:val="right"/>
+      <w:pPr>
+        <w:ind w:left="2160" w:hanging="180"/>
+      </w:pPr>
+    </w:lvl>
+    <w:lvl w:ilvl="3" w:tplc="0409000F" w:tentative="1">
+      <w:start w:val="1"/>
+      <w:numFmt w:val="decimal"/>
+      <w:lvlText w:val="%4."/>
+      <w:lvlJc w:val="left"/>
+      <w:pPr>
+        <w:ind w:left="2880" w:hanging="360"/>
+      </w:pPr>
+    </w:lvl>
+    <w:lvl w:ilvl="4" w:tplc="04090019" w:tentative="1">
+      <w:start w:val="1"/>
+      <w:numFmt w:val="lowerLetter"/>
+      <w:lvlText w:val="%5."/>
+      <w:lvlJc w:val="left"/>
+      <w:pPr>
+        <w:ind w:left="3600" w:hanging="360"/>
+      </w:pPr>
+    </w:lvl>
+    <w:lvl w:ilvl="5" w:tplc="0409001B" w:tentative="1">
+      <w:start w:val="1"/>
+      <w:numFmt w:val="lowerRoman"/>
+      <w:lvlText w:val="%6."/>
+      <w:lvlJc w:val="right"/>
+      <w:pPr>
+        <w:ind w:left="4320" w:hanging="180"/>
+      </w:pPr>
+    </w:lvl>
+    <w:lvl w:ilvl="6" w:tplc="0409000F" w:tentative="1">
+      <w:start w:val="1"/>
+      <w:numFmt w:val="decimal"/>
+      <w:lvlText w:val="%7."/>
+      <w:lvlJc w:val="left"/>
+      <w:pPr>
+        <w:ind w:left="5040" w:hanging="360"/>
+      </w:pPr>
+    </w:lvl>
+    <w:lvl w:ilvl="7" w:tplc="04090019" w:tentative="1">
+      <w:start w:val="1"/>
+      <w:numFmt w:val="lowerLetter"/>
+      <w:lvlText w:val="%8."/>
+      <w:lvlJc w:val="left"/>
+      <w:pPr>
+        <w:ind w:left="5760" w:hanging="360"/>
+      </w:pPr>
+    </w:lvl>
+    <w:lvl w:ilvl="8" w:tplc="0409001B" w:tentative="1">
+      <w:start w:val="1"/>
+      <w:numFmt w:val="lowerRoman"/>
+      <w:lvlText w:val="%9."/>
+      <w:lvlJc w:val="right"/>
+      <w:pPr>
+        <w:ind w:left="6480" w:hanging="180"/>
+      </w:pPr>
+    </w:lvl>
+  </w:abstractNum>
   <w:num w:numId="1" w16cid:durableId="346103310">
+    <w:abstractNumId w:val="1"/>
+  </w:num>
+  <w:num w:numId="2" w16cid:durableId="1093935447">
     <w:abstractNumId w:val="0"/>
   </w:num>
 </w:numbering>
@@ -2495,6 +3028,9 @@
 <w15:people xmlns:wpc="http://schemas.microsoft.com/office/word/2010/wordprocessingCanvas" xmlns:cx="http://schemas.microsoft.com/office/drawing/2014/chartex" xmlns:cx1="http://schemas.microsoft.com/office/drawing/2015/9/8/chartex" xmlns:cx2="http://schemas.microsoft.com/office/drawing/2015/10/21/chartex" xmlns:cx3="http://schemas.microsoft.com/office/drawing/2016/5/9/chartex" xmlns:cx4="http://schemas.microsoft.com/office/drawing/2016/5/10/chartex" xmlns:cx5="http://schemas.microsoft.com/office/drawing/2016/5/11/chartex" xmlns:cx6="http://schemas.microsoft.com/office/drawing/2016/5/12/chartex" xmlns:cx7="http://schemas.microsoft.com/office/drawing/2016/5/13/chartex" xmlns:cx8="http://schemas.microsoft.com/office/drawing/2016/5/14/chartex" xmlns:mc="http://schemas.openxmlformats.org/markup-compatibility/2006" xmlns:aink="http://schemas.microsoft.com/office/drawing/2016/ink" xmlns:am3d="http://schemas.microsoft.com/office/drawing/2017/model3d" xmlns:o="urn:schemas-microsoft-com:office:office" xmlns:oel="http://schemas.microsoft.com/office/2019/extlst" xmlns:r="http://schemas.openxmlformats.org/officeDocument/2006/relationships" xmlns:m="http://schemas.openxmlformats.org/officeDocument/2006/math" xmlns:v="urn:schemas-microsoft-com:vml" xmlns:wp14="http://schemas.microsoft.com/office/word/2010/wordprocessingDrawing" xmlns:wp="http://schemas.openxmlformats.org/drawingml/2006/wordprocessingDrawing" xmlns:w10="urn:schemas-microsoft-com:office:word" xmlns:w="http://schemas.openxmlformats.org/wordprocessingml/2006/main" xmlns:w14="http://schemas.microsoft.com/office/word/2010/wordml" xmlns:w15="http://schemas.microsoft.com/office/word/2012/wordml" xmlns:w16cex="http://schemas.microsoft.com/office/word/2018/wordml/cex" xmlns:w16cid="http://schemas.microsoft.com/office/word/2016/wordml/cid" xmlns:w16="http://schemas.microsoft.com/office/word/2018/wordml" xmlns:w16sdtdh="http://schemas.microsoft.com/office/word/2020/wordml/sdtdatahash" xmlns:w16se="http://schemas.microsoft.com/office/word/2015/wordml/symex" xmlns:wpg="http://schemas.microsoft.com/office/word/2010/wordprocessingGroup" xmlns:wpi="http://schemas.microsoft.com/office/word/2010/wordprocessingInk" xmlns:wne="http://schemas.microsoft.com/office/word/2006/wordml" xmlns:wps="http://schemas.microsoft.com/office/word/2010/wordprocessingShape" mc:Ignorable="w14 w15 w16se w16cid w16 w16cex w16sdtdh wp14">
   <w15:person w15:author="Clark, Robert Emerson">
     <w15:presenceInfo w15:providerId="None" w15:userId="Clark, Robert Emerson"/>
+  </w15:person>
+  <w15:person w15:author="Robert Clark">
+    <w15:presenceInfo w15:providerId="None" w15:userId="Robert Clark"/>
   </w15:person>
 </w15:people>
 </file>

</xml_diff>

<commit_message>
Update text a bit.
</commit_message>
<xml_diff>
--- a/Manuscripts/sem in ipm and horticulture manuscript 1.docx
+++ b/Manuscripts/sem in ipm and horticulture manuscript 1.docx
@@ -705,25 +705,7 @@
           <w:sz w:val="24"/>
           <w:szCs w:val="24"/>
         </w:rPr>
-        <w:t xml:space="preserve">with the </w:t>
-      </w:r>
-      <w:proofErr w:type="spellStart"/>
-      <w:r>
-        <w:rPr>
-          <w:rFonts w:ascii="Times New Roman" w:hAnsi="Times New Roman" w:cs="Times New Roman"/>
-          <w:sz w:val="24"/>
-          <w:szCs w:val="24"/>
-        </w:rPr>
-        <w:t>piecewiseSEM</w:t>
-      </w:r>
-      <w:proofErr w:type="spellEnd"/>
-      <w:r>
-        <w:rPr>
-          <w:rFonts w:ascii="Times New Roman" w:hAnsi="Times New Roman" w:cs="Times New Roman"/>
-          <w:sz w:val="24"/>
-          <w:szCs w:val="24"/>
-        </w:rPr>
-        <w:t xml:space="preserve"> package being amongst the most popular, in due part to its ability to build directly on generalized linear models already written in R</w:t>
+        <w:t>with the piecewiseSEM package being amongst the most popular, in due part to its ability to build directly on generalized linear models already written in R</w:t>
       </w:r>
       <w:r>
         <w:rPr>
@@ -739,61 +721,23 @@
           <w:sz w:val="24"/>
           <w:szCs w:val="24"/>
         </w:rPr>
-        <w:t xml:space="preserve">The </w:t>
-      </w:r>
-      <w:proofErr w:type="spellStart"/>
-      <w:r>
-        <w:rPr>
-          <w:rFonts w:ascii="Times New Roman" w:hAnsi="Times New Roman" w:cs="Times New Roman"/>
-          <w:sz w:val="24"/>
-          <w:szCs w:val="24"/>
-        </w:rPr>
-        <w:t>piecewiseSEM</w:t>
-      </w:r>
-      <w:proofErr w:type="spellEnd"/>
-      <w:r>
-        <w:rPr>
-          <w:rFonts w:ascii="Times New Roman" w:hAnsi="Times New Roman" w:cs="Times New Roman"/>
-          <w:sz w:val="24"/>
-          <w:szCs w:val="24"/>
-        </w:rPr>
-        <w:t xml:space="preserve"> package is extremely useful when leveraged in applied work, but there are key caveats researchers must address before beginning </w:t>
-      </w:r>
-      <w:proofErr w:type="spellStart"/>
-      <w:r>
-        <w:rPr>
-          <w:rFonts w:ascii="Times New Roman" w:hAnsi="Times New Roman" w:cs="Times New Roman"/>
-          <w:sz w:val="24"/>
-          <w:szCs w:val="24"/>
-        </w:rPr>
-        <w:t>analaysis</w:t>
-      </w:r>
-      <w:proofErr w:type="spellEnd"/>
-      <w:r>
-        <w:rPr>
-          <w:rFonts w:ascii="Times New Roman" w:hAnsi="Times New Roman" w:cs="Times New Roman"/>
-          <w:sz w:val="24"/>
-          <w:szCs w:val="24"/>
-        </w:rPr>
-        <w:t xml:space="preserve"> or drawing conclusions. We outline the utility of piecewise structural equation (path analysis) and suggest key recommendations on its application in ecological management scenarios. Of note, we include suggestions for directly modeling treatments which exclude beneficial natural enemies or </w:t>
-      </w:r>
-      <w:proofErr w:type="gramStart"/>
-      <w:r>
-        <w:rPr>
-          <w:rFonts w:ascii="Times New Roman" w:hAnsi="Times New Roman" w:cs="Times New Roman"/>
-          <w:sz w:val="24"/>
-          <w:szCs w:val="24"/>
-        </w:rPr>
-        <w:t>predators, and</w:t>
-      </w:r>
-      <w:proofErr w:type="gramEnd"/>
-      <w:r>
-        <w:rPr>
-          <w:rFonts w:ascii="Times New Roman" w:hAnsi="Times New Roman" w:cs="Times New Roman"/>
-          <w:sz w:val="24"/>
-          <w:szCs w:val="24"/>
-        </w:rPr>
-        <w:t xml:space="preserve"> resolving more complex experimental designs in managed ecosystems.</w:t>
+        <w:t xml:space="preserve">The piecewiseSEM package is extremely useful when leveraged in applied work, but there are key caveats researchers must address before beginning </w:t>
+      </w:r>
+      <w:r>
+        <w:rPr>
+          <w:rFonts w:ascii="Times New Roman" w:hAnsi="Times New Roman" w:cs="Times New Roman"/>
+          <w:sz w:val="24"/>
+          <w:szCs w:val="24"/>
+        </w:rPr>
+        <w:t>analysis</w:t>
+      </w:r>
+      <w:r>
+        <w:rPr>
+          <w:rFonts w:ascii="Times New Roman" w:hAnsi="Times New Roman" w:cs="Times New Roman"/>
+          <w:sz w:val="24"/>
+          <w:szCs w:val="24"/>
+        </w:rPr>
+        <w:t xml:space="preserve"> or drawing conclusions. We outline the utility of piecewise structural equation (path analysis) and suggest key recommendations on its application in ecological management scenarios. Of note, we include suggestions for directly modeling treatments which exclude beneficial natural enemies or predators, and resolving more complex experimental designs in managed ecosystems.</w:t>
       </w:r>
     </w:p>
     <w:p>
@@ -831,18 +775,8 @@
           <w:sz w:val="24"/>
           <w:szCs w:val="24"/>
         </w:rPr>
-        <w:t xml:space="preserve">Ecological pest management, beneficial species, environmental management, path analysis, structural equation modeling, generalized linear mixed </w:t>
-      </w:r>
-      <w:proofErr w:type="gramStart"/>
-      <w:r>
-        <w:rPr>
-          <w:rFonts w:ascii="Times New Roman" w:hAnsi="Times New Roman" w:cs="Times New Roman"/>
-          <w:sz w:val="24"/>
-          <w:szCs w:val="24"/>
-        </w:rPr>
-        <w:t>models</w:t>
-      </w:r>
-      <w:proofErr w:type="gramEnd"/>
+        <w:t>Ecological pest management, beneficial species, environmental management, path analysis, structural equation modeling, generalized linear mixed models</w:t>
+      </w:r>
     </w:p>
     <w:p>
       <w:pPr>
@@ -1162,19 +1096,9 @@
           <w:sz w:val="24"/>
           <w:szCs w:val="24"/>
         </w:rPr>
-        <w:t xml:space="preserve">citation from </w:t>
-      </w:r>
-      <w:proofErr w:type="spellStart"/>
-      <w:r>
-        <w:rPr>
-          <w:rFonts w:ascii="Times New Roman" w:hAnsi="Times New Roman" w:cs="Times New Roman"/>
-          <w:sz w:val="24"/>
-          <w:szCs w:val="24"/>
-        </w:rPr>
-        <w:t>fischer</w:t>
+        <w:t>citation from fischer</w:t>
       </w:r>
       <w:commentRangeEnd w:id="2"/>
-      <w:proofErr w:type="spellEnd"/>
       <w:r>
         <w:rPr>
           <w:rStyle w:val="CommentReference"/>
@@ -1335,9 +1259,25 @@
           <w:szCs w:val="24"/>
           <w:highlight w:val="yellow"/>
         </w:rPr>
-        <w:t xml:space="preserve">Shipley et al. 2002, </w:t>
-      </w:r>
-      <w:proofErr w:type="spellStart"/>
+        <w:t>Shipley et al. 2002, etc</w:t>
+      </w:r>
+      <w:r>
+        <w:rPr>
+          <w:rFonts w:ascii="Times New Roman" w:hAnsi="Times New Roman" w:cs="Times New Roman"/>
+          <w:sz w:val="24"/>
+          <w:szCs w:val="24"/>
+        </w:rPr>
+        <w:t xml:space="preserve">). </w:t>
+      </w:r>
+      <w:r>
+        <w:rPr>
+          <w:rFonts w:ascii="Times New Roman" w:hAnsi="Times New Roman" w:cs="Times New Roman"/>
+          <w:sz w:val="24"/>
+          <w:szCs w:val="24"/>
+        </w:rPr>
+        <w:lastRenderedPageBreak/>
+        <w:t>Piecewise SEM is often employed in environmental biology via the piecewiseSEM() package developed in 2012 for the R programming environment (</w:t>
+      </w:r>
       <w:r>
         <w:rPr>
           <w:rFonts w:ascii="Times New Roman" w:hAnsi="Times New Roman" w:cs="Times New Roman"/>
@@ -1345,9 +1285,8 @@
           <w:szCs w:val="24"/>
           <w:highlight w:val="yellow"/>
         </w:rPr>
-        <w:t>etc</w:t>
-      </w:r>
-      <w:proofErr w:type="spellEnd"/>
+        <w:t>Lefcheck 2012</w:t>
+      </w:r>
       <w:r>
         <w:rPr>
           <w:rFonts w:ascii="Times New Roman" w:hAnsi="Times New Roman" w:cs="Times New Roman"/>
@@ -1356,61 +1295,6 @@
         </w:rPr>
         <w:t xml:space="preserve">). </w:t>
       </w:r>
-      <w:r>
-        <w:rPr>
-          <w:rFonts w:ascii="Times New Roman" w:hAnsi="Times New Roman" w:cs="Times New Roman"/>
-          <w:sz w:val="24"/>
-          <w:szCs w:val="24"/>
-        </w:rPr>
-        <w:lastRenderedPageBreak/>
-        <w:t xml:space="preserve">Piecewise SEM is often employed in environmental biology via the </w:t>
-      </w:r>
-      <w:proofErr w:type="spellStart"/>
-      <w:r>
-        <w:rPr>
-          <w:rFonts w:ascii="Times New Roman" w:hAnsi="Times New Roman" w:cs="Times New Roman"/>
-          <w:sz w:val="24"/>
-          <w:szCs w:val="24"/>
-        </w:rPr>
-        <w:t>piecewiseSEM</w:t>
-      </w:r>
-      <w:proofErr w:type="spellEnd"/>
-      <w:r>
-        <w:rPr>
-          <w:rFonts w:ascii="Times New Roman" w:hAnsi="Times New Roman" w:cs="Times New Roman"/>
-          <w:sz w:val="24"/>
-          <w:szCs w:val="24"/>
-        </w:rPr>
-        <w:t>() package developed in 2012 for the R programming environment (</w:t>
-      </w:r>
-      <w:proofErr w:type="spellStart"/>
-      <w:r>
-        <w:rPr>
-          <w:rFonts w:ascii="Times New Roman" w:hAnsi="Times New Roman" w:cs="Times New Roman"/>
-          <w:sz w:val="24"/>
-          <w:szCs w:val="24"/>
-          <w:highlight w:val="yellow"/>
-        </w:rPr>
-        <w:t>Lefcheck</w:t>
-      </w:r>
-      <w:proofErr w:type="spellEnd"/>
-      <w:r>
-        <w:rPr>
-          <w:rFonts w:ascii="Times New Roman" w:hAnsi="Times New Roman" w:cs="Times New Roman"/>
-          <w:sz w:val="24"/>
-          <w:szCs w:val="24"/>
-          <w:highlight w:val="yellow"/>
-        </w:rPr>
-        <w:t xml:space="preserve"> 2012</w:t>
-      </w:r>
-      <w:r>
-        <w:rPr>
-          <w:rFonts w:ascii="Times New Roman" w:hAnsi="Times New Roman" w:cs="Times New Roman"/>
-          <w:sz w:val="24"/>
-          <w:szCs w:val="24"/>
-        </w:rPr>
-        <w:t xml:space="preserve">). </w:t>
-      </w:r>
       <w:commentRangeStart w:id="5"/>
       <w:r>
         <w:rPr>
@@ -1418,25 +1302,7 @@
           <w:sz w:val="24"/>
           <w:szCs w:val="24"/>
         </w:rPr>
-        <w:t xml:space="preserve">Other packages include </w:t>
-      </w:r>
-      <w:proofErr w:type="spellStart"/>
-      <w:r>
-        <w:rPr>
-          <w:rFonts w:ascii="Times New Roman" w:hAnsi="Times New Roman" w:cs="Times New Roman"/>
-          <w:sz w:val="24"/>
-          <w:szCs w:val="24"/>
-        </w:rPr>
-        <w:t>Lavaan</w:t>
-      </w:r>
-      <w:proofErr w:type="spellEnd"/>
-      <w:r>
-        <w:rPr>
-          <w:rFonts w:ascii="Times New Roman" w:hAnsi="Times New Roman" w:cs="Times New Roman"/>
-          <w:sz w:val="24"/>
-          <w:szCs w:val="24"/>
-        </w:rPr>
-        <w:t xml:space="preserve"> (citation needed) and x, y.</w:t>
+        <w:t>Other packages include Lavaan (citation needed) and x, y.</w:t>
       </w:r>
       <w:commentRangeEnd w:id="5"/>
       <w:r>
@@ -1460,25 +1326,7 @@
           <w:sz w:val="24"/>
           <w:szCs w:val="24"/>
         </w:rPr>
-        <w:t xml:space="preserve">The focus of this paper is on </w:t>
-      </w:r>
-      <w:proofErr w:type="spellStart"/>
-      <w:r>
-        <w:rPr>
-          <w:rFonts w:ascii="Times New Roman" w:hAnsi="Times New Roman" w:cs="Times New Roman"/>
-          <w:sz w:val="24"/>
-          <w:szCs w:val="24"/>
-        </w:rPr>
-        <w:t>piecewiseSEM</w:t>
-      </w:r>
-      <w:proofErr w:type="spellEnd"/>
-      <w:r>
-        <w:rPr>
-          <w:rFonts w:ascii="Times New Roman" w:hAnsi="Times New Roman" w:cs="Times New Roman"/>
-          <w:sz w:val="24"/>
-          <w:szCs w:val="24"/>
-        </w:rPr>
-        <w:t xml:space="preserve"> as it has been applied in multiple systems with success by the authors of this paper.</w:t>
+        <w:t>The focus of this paper is on piecewiseSEM as it has been applied in multiple systems with success by the authors of this paper.</w:t>
       </w:r>
       <w:commentRangeEnd w:id="6"/>
       <w:r>
@@ -1568,10 +1416,469 @@
           <w:sz w:val="24"/>
           <w:szCs w:val="24"/>
         </w:rPr>
-        <w:t xml:space="preserve">Problems path analysis or structural equation modeling can </w:t>
-      </w:r>
-      <w:proofErr w:type="gramStart"/>
-      <w:r>
+        <w:t>Problems path analysis or structural equation modeling can solve</w:t>
+      </w:r>
+    </w:p>
+    <w:p>
+      <w:pPr>
+        <w:spacing w:line="480" w:lineRule="auto"/>
+        <w:ind w:firstLine="720"/>
+        <w:rPr>
+          <w:rFonts w:ascii="Times New Roman" w:hAnsi="Times New Roman" w:cs="Times New Roman"/>
+          <w:sz w:val="24"/>
+          <w:szCs w:val="24"/>
+        </w:rPr>
+      </w:pPr>
+      <w:r>
+        <w:rPr>
+          <w:rFonts w:ascii="Times New Roman" w:hAnsi="Times New Roman" w:cs="Times New Roman"/>
+          <w:i/>
+          <w:iCs/>
+          <w:sz w:val="24"/>
+          <w:szCs w:val="24"/>
+        </w:rPr>
+        <w:t xml:space="preserve">Correlation of predictor variables. </w:t>
+      </w:r>
+      <w:r>
+        <w:rPr>
+          <w:rFonts w:ascii="Times New Roman" w:hAnsi="Times New Roman" w:cs="Times New Roman"/>
+          <w:sz w:val="24"/>
+          <w:szCs w:val="24"/>
+        </w:rPr>
+        <w:t>O</w:t>
+      </w:r>
+      <w:r>
+        <w:rPr>
+          <w:rFonts w:ascii="Times New Roman" w:hAnsi="Times New Roman" w:cs="Times New Roman"/>
+          <w:sz w:val="24"/>
+          <w:szCs w:val="24"/>
+        </w:rPr>
+        <w:t xml:space="preserve">ne of assumption of these univariate </w:t>
+      </w:r>
+      <w:r>
+        <w:rPr>
+          <w:rFonts w:ascii="Times New Roman" w:hAnsi="Times New Roman" w:cs="Times New Roman"/>
+          <w:sz w:val="24"/>
+          <w:szCs w:val="24"/>
+        </w:rPr>
+        <w:t>linear models</w:t>
+      </w:r>
+      <w:r>
+        <w:rPr>
+          <w:rFonts w:ascii="Times New Roman" w:hAnsi="Times New Roman" w:cs="Times New Roman"/>
+          <w:sz w:val="24"/>
+          <w:szCs w:val="24"/>
+        </w:rPr>
+        <w:t xml:space="preserve"> </w:t>
+      </w:r>
+      <w:r>
+        <w:rPr>
+          <w:rFonts w:ascii="Times New Roman" w:hAnsi="Times New Roman" w:cs="Times New Roman"/>
+          <w:sz w:val="24"/>
+          <w:szCs w:val="24"/>
+        </w:rPr>
+        <w:t>is non-independence of predictors</w:t>
+      </w:r>
+      <w:r>
+        <w:rPr>
+          <w:rFonts w:ascii="Times New Roman" w:hAnsi="Times New Roman" w:cs="Times New Roman"/>
+          <w:sz w:val="24"/>
+          <w:szCs w:val="24"/>
+        </w:rPr>
+        <w:t xml:space="preserve"> (</w:t>
+      </w:r>
+      <w:commentRangeStart w:id="7"/>
+      <w:r>
+        <w:rPr>
+          <w:rFonts w:ascii="Times New Roman" w:hAnsi="Times New Roman" w:cs="Times New Roman"/>
+          <w:sz w:val="24"/>
+          <w:szCs w:val="24"/>
+        </w:rPr>
+        <w:t>need a classic citation here from glm papers or even a stats textbook</w:t>
+      </w:r>
+      <w:commentRangeEnd w:id="7"/>
+      <w:r>
+        <w:rPr>
+          <w:rStyle w:val="CommentReference"/>
+        </w:rPr>
+        <w:commentReference w:id="7"/>
+      </w:r>
+      <w:r>
+        <w:rPr>
+          <w:rFonts w:ascii="Times New Roman" w:hAnsi="Times New Roman" w:cs="Times New Roman"/>
+          <w:sz w:val="24"/>
+          <w:szCs w:val="24"/>
+        </w:rPr>
+        <w:t>)</w:t>
+      </w:r>
+      <w:r>
+        <w:rPr>
+          <w:rFonts w:ascii="Times New Roman" w:hAnsi="Times New Roman" w:cs="Times New Roman"/>
+          <w:sz w:val="24"/>
+          <w:szCs w:val="24"/>
+        </w:rPr>
+        <w:t xml:space="preserve">. </w:t>
+      </w:r>
+      <w:r>
+        <w:rPr>
+          <w:rFonts w:ascii="Times New Roman" w:hAnsi="Times New Roman" w:cs="Times New Roman"/>
+          <w:sz w:val="24"/>
+          <w:szCs w:val="24"/>
+        </w:rPr>
+        <w:t>For example, models with a single response variable, like plant growth, assume that light and temperature are independent. It is assumed that</w:t>
+      </w:r>
+      <w:r>
+        <w:rPr>
+          <w:rFonts w:ascii="Times New Roman" w:hAnsi="Times New Roman" w:cs="Times New Roman"/>
+          <w:sz w:val="24"/>
+          <w:szCs w:val="24"/>
+        </w:rPr>
+        <w:t xml:space="preserve"> </w:t>
+      </w:r>
+      <w:r>
+        <w:rPr>
+          <w:rFonts w:ascii="Times New Roman" w:hAnsi="Times New Roman" w:cs="Times New Roman"/>
+          <w:sz w:val="24"/>
+          <w:szCs w:val="24"/>
+        </w:rPr>
+        <w:t>these two independent variables</w:t>
+      </w:r>
+      <w:r>
+        <w:rPr>
+          <w:rFonts w:ascii="Times New Roman" w:hAnsi="Times New Roman" w:cs="Times New Roman"/>
+          <w:sz w:val="24"/>
+          <w:szCs w:val="24"/>
+        </w:rPr>
+        <w:t xml:space="preserve"> do not directly influence each other</w:t>
+      </w:r>
+      <w:r>
+        <w:rPr>
+          <w:rFonts w:ascii="Times New Roman" w:hAnsi="Times New Roman" w:cs="Times New Roman"/>
+          <w:sz w:val="24"/>
+          <w:szCs w:val="24"/>
+        </w:rPr>
+        <w:t xml:space="preserve">, but in fact they are fundamentally intertwined bottom-up effects </w:t>
+      </w:r>
+      <w:commentRangeStart w:id="8"/>
+      <w:r>
+        <w:rPr>
+          <w:rFonts w:ascii="Times New Roman" w:hAnsi="Times New Roman" w:cs="Times New Roman"/>
+          <w:sz w:val="24"/>
+          <w:szCs w:val="24"/>
+        </w:rPr>
+        <w:t>(any citation on plant productivity would work here</w:t>
+      </w:r>
+      <w:commentRangeEnd w:id="8"/>
+      <w:r>
+        <w:rPr>
+          <w:rStyle w:val="CommentReference"/>
+        </w:rPr>
+        <w:commentReference w:id="8"/>
+      </w:r>
+      <w:r>
+        <w:rPr>
+          <w:rFonts w:ascii="Times New Roman" w:hAnsi="Times New Roman" w:cs="Times New Roman"/>
+          <w:sz w:val="24"/>
+          <w:szCs w:val="24"/>
+        </w:rPr>
+        <w:t>)</w:t>
+      </w:r>
+      <w:r>
+        <w:rPr>
+          <w:rFonts w:ascii="Times New Roman" w:hAnsi="Times New Roman" w:cs="Times New Roman"/>
+          <w:sz w:val="24"/>
+          <w:szCs w:val="24"/>
+        </w:rPr>
+        <w:t>.</w:t>
+      </w:r>
+      <w:r>
+        <w:rPr>
+          <w:rFonts w:ascii="Times New Roman" w:hAnsi="Times New Roman" w:cs="Times New Roman"/>
+          <w:sz w:val="24"/>
+          <w:szCs w:val="24"/>
+        </w:rPr>
+        <w:t xml:space="preserve"> If conditions arise in which Factor A and Factor B influence each other or are similarly correlated with Response 1, </w:t>
+      </w:r>
+      <w:r>
+        <w:rPr>
+          <w:rFonts w:ascii="Times New Roman" w:hAnsi="Times New Roman" w:cs="Times New Roman"/>
+          <w:sz w:val="24"/>
+          <w:szCs w:val="24"/>
+        </w:rPr>
+        <w:t xml:space="preserve">model interpretations can be misleading. For example, Factor A and Factor B may appear to have weaker effect sizes on Response 1. Also, in cases in which both Factor A and Factor B have poor confidence in rejecting the null hypothesis, there can be a mistaken acceptance of the null hypothesis (Type II error). </w:t>
+      </w:r>
+    </w:p>
+    <w:p>
+      <w:pPr>
+        <w:spacing w:line="480" w:lineRule="auto"/>
+        <w:ind w:firstLine="720"/>
+        <w:rPr>
+          <w:rFonts w:ascii="Times New Roman" w:hAnsi="Times New Roman" w:cs="Times New Roman"/>
+          <w:sz w:val="24"/>
+          <w:szCs w:val="24"/>
+        </w:rPr>
+      </w:pPr>
+      <w:r>
+        <w:rPr>
+          <w:rFonts w:ascii="Times New Roman" w:hAnsi="Times New Roman" w:cs="Times New Roman"/>
+          <w:i/>
+          <w:iCs/>
+          <w:sz w:val="24"/>
+          <w:szCs w:val="24"/>
+        </w:rPr>
+        <w:t xml:space="preserve">Modeling intermediate steps. </w:t>
+      </w:r>
+      <w:r>
+        <w:rPr>
+          <w:rFonts w:ascii="Times New Roman" w:hAnsi="Times New Roman" w:cs="Times New Roman"/>
+          <w:sz w:val="24"/>
+          <w:szCs w:val="24"/>
+        </w:rPr>
+        <w:t>Intermediate mechanisms. The use of biological control agents does not directly impact yield, but instead indirectly increases yield by suppressing. Correct evaluation of the efficiency of biological control requires measuring both the impact on pest populations on host plants as well as changes to yield.</w:t>
+      </w:r>
+    </w:p>
+    <w:p>
+      <w:pPr>
+        <w:pStyle w:val="ListParagraph"/>
+        <w:spacing w:line="480" w:lineRule="auto"/>
+        <w:rPr>
+          <w:rFonts w:ascii="Times New Roman" w:hAnsi="Times New Roman" w:cs="Times New Roman"/>
+          <w:sz w:val="24"/>
+          <w:szCs w:val="24"/>
+        </w:rPr>
+      </w:pPr>
+    </w:p>
+    <w:p>
+      <w:pPr>
+        <w:spacing w:line="480" w:lineRule="auto"/>
+        <w:ind w:firstLine="720"/>
+        <w:rPr>
+          <w:rFonts w:ascii="Times New Roman" w:hAnsi="Times New Roman" w:cs="Times New Roman"/>
+          <w:sz w:val="24"/>
+          <w:szCs w:val="24"/>
+        </w:rPr>
+      </w:pPr>
+      <w:r>
+        <w:rPr>
+          <w:rFonts w:ascii="Times New Roman" w:hAnsi="Times New Roman" w:cs="Times New Roman"/>
+          <w:i/>
+          <w:iCs/>
+          <w:sz w:val="24"/>
+          <w:szCs w:val="24"/>
+        </w:rPr>
+        <w:t>Modeling non-target effects.</w:t>
+      </w:r>
+      <w:r>
+        <w:rPr>
+          <w:rFonts w:ascii="Times New Roman" w:hAnsi="Times New Roman" w:cs="Times New Roman"/>
+          <w:sz w:val="24"/>
+          <w:szCs w:val="24"/>
+        </w:rPr>
+        <w:t xml:space="preserve"> </w:t>
+      </w:r>
+      <w:r>
+        <w:rPr>
+          <w:rFonts w:ascii="Times New Roman" w:hAnsi="Times New Roman" w:cs="Times New Roman"/>
+          <w:sz w:val="24"/>
+          <w:szCs w:val="24"/>
+        </w:rPr>
+        <w:t>Unintended indirect effects compared to main direct effects. Sometimes there can be unintended effects of treatments that mask the primary effect of treatment. For example, the use of some insecticides can lead to secondary outbreaks of mites. Tracking these mite numbers and impacts on yield can be used to determine if this unintended outcome offsets the benefit of treatments.</w:t>
+      </w:r>
+    </w:p>
+    <w:p>
+      <w:pPr>
+        <w:spacing w:line="480" w:lineRule="auto"/>
+        <w:ind w:firstLine="720"/>
+        <w:rPr>
+          <w:rFonts w:ascii="Times New Roman" w:hAnsi="Times New Roman" w:cs="Times New Roman"/>
+          <w:sz w:val="24"/>
+          <w:szCs w:val="24"/>
+        </w:rPr>
+      </w:pPr>
+      <w:r>
+        <w:rPr>
+          <w:rFonts w:ascii="Times New Roman" w:hAnsi="Times New Roman" w:cs="Times New Roman"/>
+          <w:i/>
+          <w:iCs/>
+          <w:sz w:val="24"/>
+          <w:szCs w:val="24"/>
+        </w:rPr>
+        <w:t>Modeling opposing effects running counter to treatments.</w:t>
+      </w:r>
+      <w:r>
+        <w:rPr>
+          <w:rFonts w:ascii="Times New Roman" w:hAnsi="Times New Roman" w:cs="Times New Roman"/>
+          <w:sz w:val="24"/>
+          <w:szCs w:val="24"/>
+        </w:rPr>
+        <w:t xml:space="preserve"> </w:t>
+      </w:r>
+      <w:r>
+        <w:rPr>
+          <w:rFonts w:ascii="Times New Roman" w:hAnsi="Times New Roman" w:cs="Times New Roman"/>
+          <w:sz w:val="24"/>
+          <w:szCs w:val="24"/>
+        </w:rPr>
+        <w:t>Opposing indirect effects</w:t>
+      </w:r>
+      <w:r>
+        <w:rPr>
+          <w:rFonts w:ascii="Times New Roman" w:hAnsi="Times New Roman" w:cs="Times New Roman"/>
+          <w:sz w:val="24"/>
+          <w:szCs w:val="24"/>
+        </w:rPr>
+        <w:t xml:space="preserve"> known </w:t>
+      </w:r>
+      <w:r>
+        <w:rPr>
+          <w:rFonts w:ascii="Times New Roman" w:hAnsi="Times New Roman" w:cs="Times New Roman"/>
+          <w:i/>
+          <w:iCs/>
+          <w:sz w:val="24"/>
+          <w:szCs w:val="24"/>
+        </w:rPr>
+        <w:t>a priori</w:t>
+      </w:r>
+      <w:r>
+        <w:rPr>
+          <w:rFonts w:ascii="Times New Roman" w:hAnsi="Times New Roman" w:cs="Times New Roman"/>
+          <w:sz w:val="24"/>
+          <w:szCs w:val="24"/>
+        </w:rPr>
+        <w:t xml:space="preserve">. An experimental treatment impacts yield, but there are multiple intermediate steps in which the treatment ultimately impacts </w:t>
+      </w:r>
+      <w:r>
+        <w:rPr>
+          <w:rFonts w:ascii="Times New Roman" w:hAnsi="Times New Roman" w:cs="Times New Roman"/>
+          <w:sz w:val="24"/>
+          <w:szCs w:val="24"/>
+        </w:rPr>
+        <w:t>yield,</w:t>
+      </w:r>
+      <w:r>
+        <w:rPr>
+          <w:rFonts w:ascii="Times New Roman" w:hAnsi="Times New Roman" w:cs="Times New Roman"/>
+          <w:sz w:val="24"/>
+          <w:szCs w:val="24"/>
+        </w:rPr>
+        <w:t xml:space="preserve"> and those effects can be opposing. </w:t>
+      </w:r>
+    </w:p>
+    <w:p>
+      <w:pPr>
+        <w:spacing w:line="480" w:lineRule="auto"/>
+        <w:ind w:firstLine="720"/>
+        <w:rPr>
+          <w:rFonts w:ascii="Times New Roman" w:hAnsi="Times New Roman" w:cs="Times New Roman"/>
+          <w:sz w:val="24"/>
+          <w:szCs w:val="24"/>
+        </w:rPr>
+      </w:pPr>
+      <w:r>
+        <w:rPr>
+          <w:rFonts w:ascii="Times New Roman" w:hAnsi="Times New Roman" w:cs="Times New Roman"/>
+          <w:i/>
+          <w:iCs/>
+          <w:sz w:val="24"/>
+          <w:szCs w:val="24"/>
+        </w:rPr>
+        <w:t>Evaluation of larger network of interactions</w:t>
+      </w:r>
+      <w:r>
+        <w:rPr>
+          <w:rFonts w:ascii="Times New Roman" w:hAnsi="Times New Roman" w:cs="Times New Roman"/>
+          <w:i/>
+          <w:iCs/>
+          <w:sz w:val="24"/>
+          <w:szCs w:val="24"/>
+        </w:rPr>
+        <w:t>.</w:t>
+      </w:r>
+      <w:r>
+        <w:rPr>
+          <w:rFonts w:ascii="Times New Roman" w:hAnsi="Times New Roman" w:cs="Times New Roman"/>
+          <w:sz w:val="24"/>
+          <w:szCs w:val="24"/>
+        </w:rPr>
+        <w:t xml:space="preserve"> In larger-scale experiments, a large amount of data can be collected, and the primary task is reducing this complexity so management decisions can be made. Path analysis can be used as a model-pruning tool to evaluate which pathways can be removed from a network of variables and still retain some explanatory power.</w:t>
+      </w:r>
+    </w:p>
+    <w:p>
+      <w:pPr>
+        <w:spacing w:line="480" w:lineRule="auto"/>
+        <w:ind w:firstLine="720"/>
+        <w:rPr>
+          <w:rFonts w:ascii="Times New Roman" w:hAnsi="Times New Roman" w:cs="Times New Roman"/>
+          <w:sz w:val="24"/>
+          <w:szCs w:val="24"/>
+        </w:rPr>
+      </w:pPr>
+      <w:r>
+        <w:rPr>
+          <w:rFonts w:ascii="Times New Roman" w:hAnsi="Times New Roman" w:cs="Times New Roman"/>
+          <w:i/>
+          <w:iCs/>
+          <w:sz w:val="24"/>
+          <w:szCs w:val="24"/>
+        </w:rPr>
+        <w:t>Illustration of system complexity</w:t>
+      </w:r>
+      <w:r>
+        <w:rPr>
+          <w:rFonts w:ascii="Times New Roman" w:hAnsi="Times New Roman" w:cs="Times New Roman"/>
+          <w:i/>
+          <w:iCs/>
+          <w:sz w:val="24"/>
+          <w:szCs w:val="24"/>
+        </w:rPr>
+        <w:t>.</w:t>
+      </w:r>
+      <w:r>
+        <w:rPr>
+          <w:rFonts w:ascii="Times New Roman" w:hAnsi="Times New Roman" w:cs="Times New Roman"/>
+          <w:sz w:val="24"/>
+          <w:szCs w:val="24"/>
+        </w:rPr>
+        <w:t xml:space="preserve"> </w:t>
+      </w:r>
+      <w:r>
+        <w:rPr>
+          <w:rFonts w:ascii="Times New Roman" w:hAnsi="Times New Roman" w:cs="Times New Roman"/>
+          <w:sz w:val="24"/>
+          <w:szCs w:val="24"/>
+        </w:rPr>
+        <w:t xml:space="preserve">Visualized structural equation models are powerful pedagogical tools for researchers. Tables and raw data cannot tell a story, but a well-designed interaction network can. By using SEM, one can ensure that the interaction network is </w:t>
+      </w:r>
+      <w:r>
+        <w:rPr>
+          <w:rFonts w:ascii="Times New Roman" w:hAnsi="Times New Roman" w:cs="Times New Roman"/>
+          <w:sz w:val="24"/>
+          <w:szCs w:val="24"/>
+        </w:rPr>
+        <w:t>built</w:t>
+      </w:r>
+      <w:r>
+        <w:rPr>
+          <w:rFonts w:ascii="Times New Roman" w:hAnsi="Times New Roman" w:cs="Times New Roman"/>
+          <w:sz w:val="24"/>
+          <w:szCs w:val="24"/>
+        </w:rPr>
+        <w:t xml:space="preserve"> on a quantitative foundation, and that the strength of direct and indirect effects, as well as their statistical significance, are incorporated into diagrams.</w:t>
+      </w:r>
+    </w:p>
+    <w:p>
+      <w:pPr>
+        <w:spacing w:line="480" w:lineRule="auto"/>
+        <w:rPr>
+          <w:rFonts w:ascii="Times New Roman" w:hAnsi="Times New Roman" w:cs="Times New Roman"/>
+          <w:sz w:val="24"/>
+          <w:szCs w:val="24"/>
+        </w:rPr>
+      </w:pPr>
+    </w:p>
+    <w:p>
+      <w:pPr>
+        <w:spacing w:line="480" w:lineRule="auto"/>
         <w:rPr>
           <w:rFonts w:ascii="Times New Roman" w:hAnsi="Times New Roman" w:cs="Times New Roman"/>
           <w:b/>
@@ -1579,14 +1886,65 @@
           <w:sz w:val="24"/>
           <w:szCs w:val="24"/>
         </w:rPr>
-        <w:t>solve</w:t>
-      </w:r>
-      <w:proofErr w:type="gramEnd"/>
-    </w:p>
-    <w:p>
-      <w:pPr>
-        <w:spacing w:line="480" w:lineRule="auto"/>
-        <w:ind w:firstLine="720"/>
+      </w:pPr>
+      <w:r>
+        <w:rPr>
+          <w:rFonts w:ascii="Times New Roman" w:hAnsi="Times New Roman" w:cs="Times New Roman"/>
+          <w:b/>
+          <w:bCs/>
+          <w:sz w:val="24"/>
+          <w:szCs w:val="24"/>
+        </w:rPr>
+        <w:t>Examples 2</w:t>
+      </w:r>
+    </w:p>
+    <w:p>
+      <w:pPr>
+        <w:spacing w:line="480" w:lineRule="auto"/>
+        <w:rPr>
+          <w:rFonts w:ascii="Times New Roman" w:hAnsi="Times New Roman" w:cs="Times New Roman"/>
+          <w:b/>
+          <w:bCs/>
+          <w:sz w:val="24"/>
+          <w:szCs w:val="24"/>
+        </w:rPr>
+      </w:pPr>
+    </w:p>
+    <w:p>
+      <w:pPr>
+        <w:spacing w:line="480" w:lineRule="auto"/>
+        <w:rPr>
+          <w:rFonts w:ascii="Times New Roman" w:hAnsi="Times New Roman" w:cs="Times New Roman"/>
+          <w:b/>
+          <w:bCs/>
+          <w:sz w:val="24"/>
+          <w:szCs w:val="24"/>
+        </w:rPr>
+      </w:pPr>
+      <w:r>
+        <w:rPr>
+          <w:rFonts w:ascii="Times New Roman" w:hAnsi="Times New Roman" w:cs="Times New Roman"/>
+          <w:b/>
+          <w:bCs/>
+          <w:sz w:val="24"/>
+          <w:szCs w:val="24"/>
+        </w:rPr>
+        <w:t xml:space="preserve">Part 2: </w:t>
+      </w:r>
+      <w:r>
+        <w:rPr>
+          <w:rFonts w:ascii="Times New Roman" w:hAnsi="Times New Roman" w:cs="Times New Roman"/>
+          <w:b/>
+          <w:bCs/>
+          <w:sz w:val="24"/>
+          <w:szCs w:val="24"/>
+        </w:rPr>
+        <w:t>Applied problems path analysis may not be best suited for</w:t>
+      </w:r>
+    </w:p>
+    <w:p>
+      <w:pPr>
+        <w:spacing w:line="480" w:lineRule="auto"/>
         <w:rPr>
           <w:rFonts w:ascii="Times New Roman" w:hAnsi="Times New Roman" w:cs="Times New Roman"/>
           <w:sz w:val="24"/>
@@ -1601,205 +1959,9 @@
           <w:sz w:val="24"/>
           <w:szCs w:val="24"/>
         </w:rPr>
-        <w:t xml:space="preserve">Correlation of predictor variables. </w:t>
-      </w:r>
-      <w:r>
-        <w:rPr>
-          <w:rFonts w:ascii="Times New Roman" w:hAnsi="Times New Roman" w:cs="Times New Roman"/>
-          <w:sz w:val="24"/>
-          <w:szCs w:val="24"/>
-        </w:rPr>
-        <w:t>O</w:t>
-      </w:r>
-      <w:r>
-        <w:rPr>
-          <w:rFonts w:ascii="Times New Roman" w:hAnsi="Times New Roman" w:cs="Times New Roman"/>
-          <w:sz w:val="24"/>
-          <w:szCs w:val="24"/>
-        </w:rPr>
-        <w:t xml:space="preserve">ne of assumption of these univariate </w:t>
-      </w:r>
-      <w:r>
-        <w:rPr>
-          <w:rFonts w:ascii="Times New Roman" w:hAnsi="Times New Roman" w:cs="Times New Roman"/>
-          <w:sz w:val="24"/>
-          <w:szCs w:val="24"/>
-        </w:rPr>
-        <w:t>linear models</w:t>
-      </w:r>
-      <w:r>
-        <w:rPr>
-          <w:rFonts w:ascii="Times New Roman" w:hAnsi="Times New Roman" w:cs="Times New Roman"/>
-          <w:sz w:val="24"/>
-          <w:szCs w:val="24"/>
-        </w:rPr>
-        <w:t xml:space="preserve"> </w:t>
-      </w:r>
-      <w:r>
-        <w:rPr>
-          <w:rFonts w:ascii="Times New Roman" w:hAnsi="Times New Roman" w:cs="Times New Roman"/>
-          <w:sz w:val="24"/>
-          <w:szCs w:val="24"/>
-        </w:rPr>
-        <w:t>is non-independence of predictors</w:t>
-      </w:r>
-      <w:r>
-        <w:rPr>
-          <w:rFonts w:ascii="Times New Roman" w:hAnsi="Times New Roman" w:cs="Times New Roman"/>
-          <w:sz w:val="24"/>
-          <w:szCs w:val="24"/>
-        </w:rPr>
-        <w:t xml:space="preserve"> (</w:t>
-      </w:r>
-      <w:commentRangeStart w:id="7"/>
-      <w:r>
-        <w:rPr>
-          <w:rFonts w:ascii="Times New Roman" w:hAnsi="Times New Roman" w:cs="Times New Roman"/>
-          <w:sz w:val="24"/>
-          <w:szCs w:val="24"/>
-        </w:rPr>
-        <w:t xml:space="preserve">need a classic citation here from </w:t>
-      </w:r>
-      <w:proofErr w:type="spellStart"/>
-      <w:r>
-        <w:rPr>
-          <w:rFonts w:ascii="Times New Roman" w:hAnsi="Times New Roman" w:cs="Times New Roman"/>
-          <w:sz w:val="24"/>
-          <w:szCs w:val="24"/>
-        </w:rPr>
-        <w:t>glm</w:t>
-      </w:r>
-      <w:proofErr w:type="spellEnd"/>
-      <w:r>
-        <w:rPr>
-          <w:rFonts w:ascii="Times New Roman" w:hAnsi="Times New Roman" w:cs="Times New Roman"/>
-          <w:sz w:val="24"/>
-          <w:szCs w:val="24"/>
-        </w:rPr>
-        <w:t xml:space="preserve"> papers or even a stats textbook</w:t>
-      </w:r>
-      <w:commentRangeEnd w:id="7"/>
-      <w:r>
-        <w:rPr>
-          <w:rStyle w:val="CommentReference"/>
-        </w:rPr>
-        <w:commentReference w:id="7"/>
-      </w:r>
-      <w:r>
-        <w:rPr>
-          <w:rFonts w:ascii="Times New Roman" w:hAnsi="Times New Roman" w:cs="Times New Roman"/>
-          <w:sz w:val="24"/>
-          <w:szCs w:val="24"/>
-        </w:rPr>
-        <w:t>)</w:t>
-      </w:r>
-      <w:r>
-        <w:rPr>
-          <w:rFonts w:ascii="Times New Roman" w:hAnsi="Times New Roman" w:cs="Times New Roman"/>
-          <w:sz w:val="24"/>
-          <w:szCs w:val="24"/>
-        </w:rPr>
-        <w:t xml:space="preserve">. </w:t>
-      </w:r>
-      <w:r>
-        <w:rPr>
-          <w:rFonts w:ascii="Times New Roman" w:hAnsi="Times New Roman" w:cs="Times New Roman"/>
-          <w:sz w:val="24"/>
-          <w:szCs w:val="24"/>
-        </w:rPr>
-        <w:t>For example, models with a single response variable, like plant growth, assume that light and temperature are independent. It is assumed that</w:t>
-      </w:r>
-      <w:r>
-        <w:rPr>
-          <w:rFonts w:ascii="Times New Roman" w:hAnsi="Times New Roman" w:cs="Times New Roman"/>
-          <w:sz w:val="24"/>
-          <w:szCs w:val="24"/>
-        </w:rPr>
-        <w:t xml:space="preserve"> </w:t>
-      </w:r>
-      <w:r>
-        <w:rPr>
-          <w:rFonts w:ascii="Times New Roman" w:hAnsi="Times New Roman" w:cs="Times New Roman"/>
-          <w:sz w:val="24"/>
-          <w:szCs w:val="24"/>
-        </w:rPr>
-        <w:t>these two independent variables</w:t>
-      </w:r>
-      <w:r>
-        <w:rPr>
-          <w:rFonts w:ascii="Times New Roman" w:hAnsi="Times New Roman" w:cs="Times New Roman"/>
-          <w:sz w:val="24"/>
-          <w:szCs w:val="24"/>
-        </w:rPr>
-        <w:t xml:space="preserve"> do not directly influence each other</w:t>
-      </w:r>
-      <w:r>
-        <w:rPr>
-          <w:rFonts w:ascii="Times New Roman" w:hAnsi="Times New Roman" w:cs="Times New Roman"/>
-          <w:sz w:val="24"/>
-          <w:szCs w:val="24"/>
-        </w:rPr>
-        <w:t xml:space="preserve">, but in fact they are fundamentally intertwined bottom-up effects </w:t>
-      </w:r>
-      <w:commentRangeStart w:id="8"/>
-      <w:r>
-        <w:rPr>
-          <w:rFonts w:ascii="Times New Roman" w:hAnsi="Times New Roman" w:cs="Times New Roman"/>
-          <w:sz w:val="24"/>
-          <w:szCs w:val="24"/>
-        </w:rPr>
-        <w:t>(any citation on plant productivity would work here</w:t>
-      </w:r>
-      <w:commentRangeEnd w:id="8"/>
-      <w:r>
-        <w:rPr>
-          <w:rStyle w:val="CommentReference"/>
-        </w:rPr>
-        <w:commentReference w:id="8"/>
-      </w:r>
-      <w:r>
-        <w:rPr>
-          <w:rFonts w:ascii="Times New Roman" w:hAnsi="Times New Roman" w:cs="Times New Roman"/>
-          <w:sz w:val="24"/>
-          <w:szCs w:val="24"/>
-        </w:rPr>
-        <w:t>)</w:t>
-      </w:r>
-      <w:r>
-        <w:rPr>
-          <w:rFonts w:ascii="Times New Roman" w:hAnsi="Times New Roman" w:cs="Times New Roman"/>
-          <w:sz w:val="24"/>
-          <w:szCs w:val="24"/>
-        </w:rPr>
-        <w:t>.</w:t>
-      </w:r>
-      <w:r>
-        <w:rPr>
-          <w:rFonts w:ascii="Times New Roman" w:hAnsi="Times New Roman" w:cs="Times New Roman"/>
-          <w:sz w:val="24"/>
-          <w:szCs w:val="24"/>
-        </w:rPr>
-        <w:t xml:space="preserve"> If conditions arise in which Factor A and Factor B influence each other or are similarly correlated with Response 1, </w:t>
-      </w:r>
-      <w:r>
-        <w:rPr>
-          <w:rFonts w:ascii="Times New Roman" w:hAnsi="Times New Roman" w:cs="Times New Roman"/>
-          <w:sz w:val="24"/>
-          <w:szCs w:val="24"/>
-        </w:rPr>
-        <w:t xml:space="preserve">model interpretations can be misleading. For example, Factor A and Factor B may appear to have weaker effect sizes on Response 1. Also, in cases in which both Factor A and Factor B have poor confidence in rejecting the null hypothesis, there can be a mistaken acceptance of the null hypothesis (Type II error). </w:t>
-      </w:r>
-    </w:p>
-    <w:p>
-      <w:pPr>
-        <w:spacing w:line="480" w:lineRule="auto"/>
-        <w:ind w:firstLine="720"/>
-        <w:rPr>
-          <w:rFonts w:ascii="Times New Roman" w:hAnsi="Times New Roman" w:cs="Times New Roman"/>
-          <w:sz w:val="24"/>
-          <w:szCs w:val="24"/>
-        </w:rPr>
-      </w:pPr>
+        <w:lastRenderedPageBreak/>
+        <w:t>Exploratory analyses</w:t>
+      </w:r>
       <w:r>
         <w:rPr>
           <w:rFonts w:ascii="Times New Roman" w:hAnsi="Times New Roman" w:cs="Times New Roman"/>
@@ -1808,32 +1970,38 @@
           <w:sz w:val="24"/>
           <w:szCs w:val="24"/>
         </w:rPr>
-        <w:t xml:space="preserve">Modeling intermediate steps. </w:t>
-      </w:r>
-      <w:r>
-        <w:rPr>
-          <w:rFonts w:ascii="Times New Roman" w:hAnsi="Times New Roman" w:cs="Times New Roman"/>
-          <w:sz w:val="24"/>
-          <w:szCs w:val="24"/>
-        </w:rPr>
-        <w:t>Intermediate mechanisms. The use of biological control agents does not directly impact yield, but instead indirectly increases yield by suppressing. Correct evaluation of the efficiency of biological control requires measuring both the impact on pest populations on host plants as well as changes to yield.</w:t>
-      </w:r>
-    </w:p>
-    <w:p>
-      <w:pPr>
-        <w:pStyle w:val="ListParagraph"/>
-        <w:spacing w:line="480" w:lineRule="auto"/>
-        <w:rPr>
-          <w:rFonts w:ascii="Times New Roman" w:hAnsi="Times New Roman" w:cs="Times New Roman"/>
-          <w:sz w:val="24"/>
-          <w:szCs w:val="24"/>
-        </w:rPr>
-      </w:pPr>
-    </w:p>
-    <w:p>
-      <w:pPr>
-        <w:spacing w:line="480" w:lineRule="auto"/>
-        <w:ind w:firstLine="720"/>
+        <w:t>.</w:t>
+      </w:r>
+      <w:r>
+        <w:rPr>
+          <w:rFonts w:ascii="Times New Roman" w:hAnsi="Times New Roman" w:cs="Times New Roman"/>
+          <w:sz w:val="24"/>
+          <w:szCs w:val="24"/>
+        </w:rPr>
+        <w:t xml:space="preserve"> </w:t>
+      </w:r>
+      <w:r>
+        <w:rPr>
+          <w:rFonts w:ascii="Times New Roman" w:hAnsi="Times New Roman" w:cs="Times New Roman"/>
+          <w:sz w:val="24"/>
+          <w:szCs w:val="24"/>
+        </w:rPr>
+        <w:t>The construction of a path diagram and completion of a path analysis all assume the researcher is able to make strong assertions about cause-and-effect. For example, the addition of natural enemies will reduce the abundance of a prey herbivore. Clark et al. 2016 makes the assertion that a predator exclusion by way of a tanglefoot barrier on tree saplings directly reduce the abundance of predatory ants. Following this, these predatory ants are expected to have a negative impact on the abundance of caterpillars, an established prey item (citation on cc eating caterpillars).</w:t>
+      </w:r>
+    </w:p>
+    <w:p>
+      <w:pPr>
+        <w:spacing w:line="480" w:lineRule="auto"/>
+        <w:rPr>
+          <w:rFonts w:ascii="Times New Roman" w:hAnsi="Times New Roman" w:cs="Times New Roman"/>
+          <w:sz w:val="24"/>
+          <w:szCs w:val="24"/>
+        </w:rPr>
+      </w:pPr>
+    </w:p>
+    <w:p>
+      <w:pPr>
+        <w:spacing w:line="480" w:lineRule="auto"/>
         <w:rPr>
           <w:rFonts w:ascii="Times New Roman" w:hAnsi="Times New Roman" w:cs="Times New Roman"/>
           <w:sz w:val="24"/>
@@ -1848,35 +2016,8 @@
           <w:sz w:val="24"/>
           <w:szCs w:val="24"/>
         </w:rPr>
-        <w:t>Modeling non-target effects.</w:t>
-      </w:r>
-      <w:r>
-        <w:rPr>
-          <w:rFonts w:ascii="Times New Roman" w:hAnsi="Times New Roman" w:cs="Times New Roman"/>
-          <w:sz w:val="24"/>
-          <w:szCs w:val="24"/>
-        </w:rPr>
-        <w:t xml:space="preserve"> </w:t>
-      </w:r>
-      <w:r>
-        <w:rPr>
-          <w:rFonts w:ascii="Times New Roman" w:hAnsi="Times New Roman" w:cs="Times New Roman"/>
-          <w:sz w:val="24"/>
-          <w:szCs w:val="24"/>
-        </w:rPr>
-        <w:t>Unintended indirect effects compared to main direct effects. Sometimes there can be unintended effects of treatments that mask the primary effect of treatment. For example, the use of some insecticides can lead to secondary outbreaks of mites. Tracking these mite numbers and impacts on yield can be used to determine if this unintended outcome offsets the benefit of treatments.</w:t>
-      </w:r>
-    </w:p>
-    <w:p>
-      <w:pPr>
-        <w:spacing w:line="480" w:lineRule="auto"/>
-        <w:ind w:firstLine="720"/>
-        <w:rPr>
-          <w:rFonts w:ascii="Times New Roman" w:hAnsi="Times New Roman" w:cs="Times New Roman"/>
-          <w:sz w:val="24"/>
-          <w:szCs w:val="24"/>
-        </w:rPr>
-      </w:pPr>
+        <w:t xml:space="preserve">Networks </w:t>
+      </w:r>
       <w:r>
         <w:rPr>
           <w:rFonts w:ascii="Times New Roman" w:hAnsi="Times New Roman" w:cs="Times New Roman"/>
@@ -1885,32 +2026,164 @@
           <w:sz w:val="24"/>
           <w:szCs w:val="24"/>
         </w:rPr>
-        <w:t>Modeling opposing effects running counter to treatments.</w:t>
-      </w:r>
-      <w:r>
-        <w:rPr>
-          <w:rFonts w:ascii="Times New Roman" w:hAnsi="Times New Roman" w:cs="Times New Roman"/>
-          <w:sz w:val="24"/>
-          <w:szCs w:val="24"/>
-        </w:rPr>
-        <w:t xml:space="preserve"> </w:t>
-      </w:r>
-      <w:r>
-        <w:rPr>
-          <w:rFonts w:ascii="Times New Roman" w:hAnsi="Times New Roman" w:cs="Times New Roman"/>
-          <w:sz w:val="24"/>
-          <w:szCs w:val="24"/>
-        </w:rPr>
-        <w:t>Opposing indirect effects</w:t>
-      </w:r>
-      <w:r>
-        <w:rPr>
-          <w:rFonts w:ascii="Times New Roman" w:hAnsi="Times New Roman" w:cs="Times New Roman"/>
-          <w:sz w:val="24"/>
-          <w:szCs w:val="24"/>
-        </w:rPr>
-        <w:t xml:space="preserve"> known </w:t>
-      </w:r>
+        <w:t>where cause and effect relationships are not yet established</w:t>
+      </w:r>
+      <w:r>
+        <w:rPr>
+          <w:rFonts w:ascii="Times New Roman" w:hAnsi="Times New Roman" w:cs="Times New Roman"/>
+          <w:sz w:val="24"/>
+          <w:szCs w:val="24"/>
+        </w:rPr>
+        <w:t xml:space="preserve">. For studies in complex insect or plant communities, </w:t>
+      </w:r>
+      <w:r>
+        <w:rPr>
+          <w:rFonts w:ascii="Times New Roman" w:hAnsi="Times New Roman" w:cs="Times New Roman"/>
+          <w:sz w:val="24"/>
+          <w:szCs w:val="24"/>
+        </w:rPr>
+        <w:t>hypothesis</w:t>
+      </w:r>
+      <w:r>
+        <w:rPr>
+          <w:rFonts w:ascii="Times New Roman" w:hAnsi="Times New Roman" w:cs="Times New Roman"/>
+          <w:sz w:val="24"/>
+          <w:szCs w:val="24"/>
+        </w:rPr>
+        <w:t xml:space="preserve"> may revolve around questions of community partitioning. For example “are pollinator communities different in urban </w:t>
+      </w:r>
+      <w:r>
+        <w:rPr>
+          <w:rFonts w:ascii="Times New Roman" w:hAnsi="Times New Roman" w:cs="Times New Roman"/>
+          <w:sz w:val="24"/>
+          <w:szCs w:val="24"/>
+        </w:rPr>
+        <w:t>environments</w:t>
+      </w:r>
+      <w:r>
+        <w:rPr>
+          <w:rFonts w:ascii="Times New Roman" w:hAnsi="Times New Roman" w:cs="Times New Roman"/>
+          <w:sz w:val="24"/>
+          <w:szCs w:val="24"/>
+        </w:rPr>
+        <w:t xml:space="preserve"> compared to conventional rural farms.” In this case, </w:t>
+      </w:r>
+      <w:r>
+        <w:rPr>
+          <w:rFonts w:ascii="Times New Roman" w:hAnsi="Times New Roman" w:cs="Times New Roman"/>
+          <w:sz w:val="24"/>
+          <w:szCs w:val="24"/>
+        </w:rPr>
+        <w:t>ordination</w:t>
+      </w:r>
+      <w:r>
+        <w:rPr>
+          <w:rFonts w:ascii="Times New Roman" w:hAnsi="Times New Roman" w:cs="Times New Roman"/>
+          <w:sz w:val="24"/>
+          <w:szCs w:val="24"/>
+        </w:rPr>
+        <w:t xml:space="preserve"> techniques are superior as they do not require </w:t>
+      </w:r>
+      <w:r>
+        <w:rPr>
+          <w:rFonts w:ascii="Times New Roman" w:hAnsi="Times New Roman" w:cs="Times New Roman"/>
+          <w:sz w:val="24"/>
+          <w:szCs w:val="24"/>
+        </w:rPr>
+        <w:t>assumptions</w:t>
+      </w:r>
+      <w:r>
+        <w:rPr>
+          <w:rFonts w:ascii="Times New Roman" w:hAnsi="Times New Roman" w:cs="Times New Roman"/>
+          <w:sz w:val="24"/>
+          <w:szCs w:val="24"/>
+        </w:rPr>
+        <w:t xml:space="preserve"> about the </w:t>
+      </w:r>
+      <w:r>
+        <w:rPr>
+          <w:rFonts w:ascii="Times New Roman" w:hAnsi="Times New Roman" w:cs="Times New Roman"/>
+          <w:sz w:val="24"/>
+          <w:szCs w:val="24"/>
+        </w:rPr>
+        <w:t>interactions</w:t>
+      </w:r>
+      <w:r>
+        <w:rPr>
+          <w:rFonts w:ascii="Times New Roman" w:hAnsi="Times New Roman" w:cs="Times New Roman"/>
+          <w:sz w:val="24"/>
+          <w:szCs w:val="24"/>
+        </w:rPr>
+        <w:t xml:space="preserve"> among members of this community or even if they directly impact pollination in host plants. Path analysis would be a suitable technique once several key pathways, like a </w:t>
+      </w:r>
+      <w:r>
+        <w:rPr>
+          <w:rFonts w:ascii="Times New Roman" w:hAnsi="Times New Roman" w:cs="Times New Roman"/>
+          <w:sz w:val="24"/>
+          <w:szCs w:val="24"/>
+        </w:rPr>
+        <w:t>dominant</w:t>
+      </w:r>
+      <w:r>
+        <w:rPr>
+          <w:rFonts w:ascii="Times New Roman" w:hAnsi="Times New Roman" w:cs="Times New Roman"/>
+          <w:sz w:val="24"/>
+          <w:szCs w:val="24"/>
+        </w:rPr>
+        <w:t xml:space="preserve"> pollinator and its known effect on seed </w:t>
+      </w:r>
+      <w:r>
+        <w:rPr>
+          <w:rFonts w:ascii="Times New Roman" w:hAnsi="Times New Roman" w:cs="Times New Roman"/>
+          <w:sz w:val="24"/>
+          <w:szCs w:val="24"/>
+        </w:rPr>
+        <w:t>production</w:t>
+      </w:r>
+      <w:r>
+        <w:rPr>
+          <w:rFonts w:ascii="Times New Roman" w:hAnsi="Times New Roman" w:cs="Times New Roman"/>
+          <w:sz w:val="24"/>
+          <w:szCs w:val="24"/>
+        </w:rPr>
+        <w:t xml:space="preserve">, are established (are there any </w:t>
+      </w:r>
+      <w:r>
+        <w:rPr>
+          <w:rFonts w:ascii="Times New Roman" w:hAnsi="Times New Roman" w:cs="Times New Roman"/>
+          <w:sz w:val="24"/>
+          <w:szCs w:val="24"/>
+        </w:rPr>
+        <w:t>pollinator</w:t>
+      </w:r>
+      <w:r>
+        <w:rPr>
+          <w:rFonts w:ascii="Times New Roman" w:hAnsi="Times New Roman" w:cs="Times New Roman"/>
+          <w:sz w:val="24"/>
+          <w:szCs w:val="24"/>
+        </w:rPr>
+        <w:t xml:space="preserve"> path analysis examples??).</w:t>
+      </w:r>
+    </w:p>
+    <w:p>
+      <w:pPr>
+        <w:spacing w:line="480" w:lineRule="auto"/>
+        <w:rPr>
+          <w:rFonts w:ascii="Times New Roman" w:hAnsi="Times New Roman" w:cs="Times New Roman"/>
+          <w:sz w:val="24"/>
+          <w:szCs w:val="24"/>
+        </w:rPr>
+      </w:pPr>
+    </w:p>
+    <w:p>
+      <w:pPr>
+        <w:spacing w:line="480" w:lineRule="auto"/>
+        <w:rPr>
+          <w:rFonts w:ascii="Times New Roman" w:hAnsi="Times New Roman" w:cs="Times New Roman"/>
+          <w:sz w:val="24"/>
+          <w:szCs w:val="24"/>
+        </w:rPr>
+      </w:pPr>
       <w:r>
         <w:rPr>
           <w:rFonts w:ascii="Times New Roman" w:hAnsi="Times New Roman" w:cs="Times New Roman"/>
@@ -1919,37 +2192,103 @@
           <w:sz w:val="24"/>
           <w:szCs w:val="24"/>
         </w:rPr>
-        <w:t>a priori</w:t>
-      </w:r>
-      <w:r>
-        <w:rPr>
-          <w:rFonts w:ascii="Times New Roman" w:hAnsi="Times New Roman" w:cs="Times New Roman"/>
-          <w:sz w:val="24"/>
-          <w:szCs w:val="24"/>
-        </w:rPr>
-        <w:t xml:space="preserve">. An experimental treatment impacts yield, but there are multiple intermediate steps in which the treatment ultimately impacts </w:t>
-      </w:r>
-      <w:r>
-        <w:rPr>
-          <w:rFonts w:ascii="Times New Roman" w:hAnsi="Times New Roman" w:cs="Times New Roman"/>
-          <w:sz w:val="24"/>
-          <w:szCs w:val="24"/>
-        </w:rPr>
-        <w:t>yield,</w:t>
-      </w:r>
-      <w:r>
-        <w:rPr>
-          <w:rFonts w:ascii="Times New Roman" w:hAnsi="Times New Roman" w:cs="Times New Roman"/>
-          <w:sz w:val="24"/>
-          <w:szCs w:val="24"/>
-        </w:rPr>
-        <w:t xml:space="preserve"> and those effects can be opposing. </w:t>
-      </w:r>
-    </w:p>
-    <w:p>
-      <w:pPr>
-        <w:spacing w:line="480" w:lineRule="auto"/>
-        <w:ind w:firstLine="720"/>
+        <w:t xml:space="preserve">Systems in which bidirectional feedbacks dominate </w:t>
+      </w:r>
+      <w:r>
+        <w:rPr>
+          <w:rFonts w:ascii="Times New Roman" w:hAnsi="Times New Roman" w:cs="Times New Roman"/>
+          <w:sz w:val="24"/>
+          <w:szCs w:val="24"/>
+        </w:rPr>
+        <w:t xml:space="preserve">Feedbacks are common in ecological networks. For example, visitation by nectar-feeding insects can induce more nectar production, which can lead to increased pollinator recruitment (citation needed). Similarly, vector-borne pathogens can weaken the induced </w:t>
+      </w:r>
+      <w:r>
+        <w:rPr>
+          <w:rFonts w:ascii="Times New Roman" w:hAnsi="Times New Roman" w:cs="Times New Roman"/>
+          <w:sz w:val="24"/>
+          <w:szCs w:val="24"/>
+        </w:rPr>
+        <w:t>defenses</w:t>
+      </w:r>
+      <w:r>
+        <w:rPr>
+          <w:rFonts w:ascii="Times New Roman" w:hAnsi="Times New Roman" w:cs="Times New Roman"/>
+          <w:sz w:val="24"/>
+          <w:szCs w:val="24"/>
+        </w:rPr>
+        <w:t xml:space="preserve"> of host plants, </w:t>
+      </w:r>
+      <w:r>
+        <w:rPr>
+          <w:rFonts w:ascii="Times New Roman" w:hAnsi="Times New Roman" w:cs="Times New Roman"/>
+          <w:sz w:val="24"/>
+          <w:szCs w:val="24"/>
+        </w:rPr>
+        <w:t>increasing</w:t>
+      </w:r>
+      <w:r>
+        <w:rPr>
+          <w:rFonts w:ascii="Times New Roman" w:hAnsi="Times New Roman" w:cs="Times New Roman"/>
+          <w:sz w:val="24"/>
+          <w:szCs w:val="24"/>
+        </w:rPr>
+        <w:t xml:space="preserve"> the fitness and </w:t>
+      </w:r>
+      <w:r>
+        <w:rPr>
+          <w:rFonts w:ascii="Times New Roman" w:hAnsi="Times New Roman" w:cs="Times New Roman"/>
+          <w:sz w:val="24"/>
+          <w:szCs w:val="24"/>
+        </w:rPr>
+        <w:t>reproduction</w:t>
+      </w:r>
+      <w:r>
+        <w:rPr>
+          <w:rFonts w:ascii="Times New Roman" w:hAnsi="Times New Roman" w:cs="Times New Roman"/>
+          <w:sz w:val="24"/>
+          <w:szCs w:val="24"/>
+        </w:rPr>
+        <w:t xml:space="preserve"> of the vector herbivore. In systems where higher vector densities increase transmission, a similar feedback loop occurs until the host dies (citation from pea aphids). For </w:t>
+      </w:r>
+      <w:r>
+        <w:rPr>
+          <w:rFonts w:ascii="Times New Roman" w:hAnsi="Times New Roman" w:cs="Times New Roman"/>
+          <w:sz w:val="24"/>
+          <w:szCs w:val="24"/>
+        </w:rPr>
+        <w:lastRenderedPageBreak/>
+        <w:t xml:space="preserve">larger networks of bidirectional interactions that make hypotheses about </w:t>
+      </w:r>
+      <w:r>
+        <w:rPr>
+          <w:rFonts w:ascii="Times New Roman" w:hAnsi="Times New Roman" w:cs="Times New Roman"/>
+          <w:sz w:val="24"/>
+          <w:szCs w:val="24"/>
+        </w:rPr>
+        <w:t>connectivity</w:t>
+      </w:r>
+      <w:r>
+        <w:rPr>
+          <w:rFonts w:ascii="Times New Roman" w:hAnsi="Times New Roman" w:cs="Times New Roman"/>
+          <w:sz w:val="24"/>
+          <w:szCs w:val="24"/>
+        </w:rPr>
+        <w:t xml:space="preserve"> or evenness, bipartite networks would be the appropriate technique.</w:t>
+      </w:r>
+    </w:p>
+    <w:p>
+      <w:pPr>
+        <w:spacing w:line="480" w:lineRule="auto"/>
+        <w:rPr>
+          <w:rFonts w:ascii="Times New Roman" w:hAnsi="Times New Roman" w:cs="Times New Roman"/>
+          <w:sz w:val="24"/>
+          <w:szCs w:val="24"/>
+        </w:rPr>
+      </w:pPr>
+    </w:p>
+    <w:p>
+      <w:pPr>
+        <w:spacing w:line="480" w:lineRule="auto"/>
         <w:rPr>
           <w:rFonts w:ascii="Times New Roman" w:hAnsi="Times New Roman" w:cs="Times New Roman"/>
           <w:sz w:val="24"/>
@@ -1964,7 +2303,7 @@
           <w:sz w:val="24"/>
           <w:szCs w:val="24"/>
         </w:rPr>
-        <w:t>Evaluation of larger network of interactions</w:t>
+        <w:t>Experiments with</w:t>
       </w:r>
       <w:r>
         <w:rPr>
@@ -1974,21 +2313,94 @@
           <w:sz w:val="24"/>
           <w:szCs w:val="24"/>
         </w:rPr>
-        <w:t>.</w:t>
-      </w:r>
-      <w:r>
-        <w:rPr>
-          <w:rFonts w:ascii="Times New Roman" w:hAnsi="Times New Roman" w:cs="Times New Roman"/>
-          <w:sz w:val="24"/>
-          <w:szCs w:val="24"/>
-        </w:rPr>
-        <w:t xml:space="preserve"> In larger-scale experiments, a large amount of data can be collected, and the primary task is reducing this complexity so management decisions can be made. Path analysis can be used as a model-pruning tool to evaluate which pathways can be removed from a network of variables and still retain some explanatory power.</w:t>
-      </w:r>
-    </w:p>
-    <w:p>
-      <w:pPr>
-        <w:spacing w:line="480" w:lineRule="auto"/>
-        <w:ind w:firstLine="720"/>
+        <w:t xml:space="preserve"> higher-order interaction terms.</w:t>
+      </w:r>
+      <w:r>
+        <w:rPr>
+          <w:rFonts w:ascii="Times New Roman" w:hAnsi="Times New Roman" w:cs="Times New Roman"/>
+          <w:sz w:val="24"/>
+          <w:szCs w:val="24"/>
+        </w:rPr>
+        <w:t xml:space="preserve"> There is rarely embedded in R packages preventing a user form specifying a predictor variable with a large number of classes. For example, a researcher may intend to examine an organic pest control practice with 6 different protocols compared to a control. In this case the model may be approached by comparing these 6 protocols to a control. However, this means drawing 6 lines to additional nodes, and if indirect effects are being modeled, the outcome quickly becomes a tangled mess. </w:t>
+      </w:r>
+    </w:p>
+    <w:p>
+      <w:pPr>
+        <w:spacing w:line="480" w:lineRule="auto"/>
+        <w:rPr>
+          <w:rFonts w:ascii="Times New Roman" w:hAnsi="Times New Roman" w:cs="Times New Roman"/>
+          <w:sz w:val="24"/>
+          <w:szCs w:val="24"/>
+        </w:rPr>
+      </w:pPr>
+    </w:p>
+    <w:p>
+      <w:pPr>
+        <w:spacing w:line="480" w:lineRule="auto"/>
+        <w:rPr>
+          <w:rFonts w:ascii="Times New Roman" w:hAnsi="Times New Roman" w:cs="Times New Roman"/>
+          <w:sz w:val="24"/>
+          <w:szCs w:val="24"/>
+        </w:rPr>
+      </w:pPr>
+      <w:r>
+        <w:rPr>
+          <w:rFonts w:ascii="Times New Roman" w:hAnsi="Times New Roman" w:cs="Times New Roman"/>
+          <w:sz w:val="24"/>
+          <w:szCs w:val="24"/>
+        </w:rPr>
+        <w:t xml:space="preserve">Since, in multiple regression, an interaction term is just specifying a larger number of regression parameters, the same issue arises. For example, if a research intends to see how a treatment with 2 levels interactions with two further treatments (2x2x2). Now eight linkages are being analyzed including any cascading impacts. </w:t>
+      </w:r>
+    </w:p>
+    <w:p>
+      <w:pPr>
+        <w:spacing w:line="480" w:lineRule="auto"/>
+        <w:rPr>
+          <w:rFonts w:ascii="Times New Roman" w:hAnsi="Times New Roman" w:cs="Times New Roman"/>
+          <w:sz w:val="24"/>
+          <w:szCs w:val="24"/>
+        </w:rPr>
+      </w:pPr>
+    </w:p>
+    <w:p>
+      <w:pPr>
+        <w:spacing w:line="480" w:lineRule="auto"/>
+        <w:rPr>
+          <w:rFonts w:ascii="Times New Roman" w:hAnsi="Times New Roman" w:cs="Times New Roman"/>
+          <w:sz w:val="24"/>
+          <w:szCs w:val="24"/>
+        </w:rPr>
+      </w:pPr>
+      <w:commentRangeStart w:id="9"/>
+      <w:r>
+        <w:rPr>
+          <w:rFonts w:ascii="Times New Roman" w:hAnsi="Times New Roman" w:cs="Times New Roman"/>
+          <w:sz w:val="24"/>
+          <w:szCs w:val="24"/>
+        </w:rPr>
+        <w:t xml:space="preserve">These limitations don’t preclude analysis, but instead present a barrier for interpretability. Effective models convey a clear message and shouldn’t be harder to interpret than the raw data. </w:t>
+      </w:r>
+      <w:commentRangeEnd w:id="9"/>
+      <w:r>
+        <w:rPr>
+          <w:rStyle w:val="CommentReference"/>
+        </w:rPr>
+        <w:commentReference w:id="9"/>
+      </w:r>
+    </w:p>
+    <w:p>
+      <w:pPr>
+        <w:spacing w:line="480" w:lineRule="auto"/>
+        <w:rPr>
+          <w:rFonts w:ascii="Times New Roman" w:hAnsi="Times New Roman" w:cs="Times New Roman"/>
+          <w:sz w:val="24"/>
+          <w:szCs w:val="24"/>
+        </w:rPr>
+      </w:pPr>
+    </w:p>
+    <w:p>
+      <w:pPr>
+        <w:spacing w:line="480" w:lineRule="auto"/>
         <w:rPr>
           <w:rFonts w:ascii="Times New Roman" w:hAnsi="Times New Roman" w:cs="Times New Roman"/>
           <w:sz w:val="24"/>
@@ -2003,8 +2415,76 @@
           <w:sz w:val="24"/>
           <w:szCs w:val="24"/>
         </w:rPr>
-        <w:t>Illustration of system complexity</w:t>
-      </w:r>
+        <w:t xml:space="preserve">Experiments with blocks or different treatments with non-additive effects. </w:t>
+      </w:r>
+      <w:r>
+        <w:rPr>
+          <w:rFonts w:ascii="Times New Roman" w:hAnsi="Times New Roman" w:cs="Times New Roman"/>
+          <w:sz w:val="24"/>
+          <w:szCs w:val="24"/>
+        </w:rPr>
+        <w:t xml:space="preserve">An alternative is </w:t>
+      </w:r>
+      <w:r>
+        <w:rPr>
+          <w:rFonts w:ascii="Times New Roman" w:hAnsi="Times New Roman" w:cs="Times New Roman"/>
+          <w:sz w:val="24"/>
+          <w:szCs w:val="24"/>
+        </w:rPr>
+        <w:t>partitioning the analysis into smaller models. In the case of comparing 4 locations, each location could be its own path model.</w:t>
+      </w:r>
+      <w:r>
+        <w:rPr>
+          <w:rFonts w:ascii="Times New Roman" w:hAnsi="Times New Roman" w:cs="Times New Roman"/>
+          <w:sz w:val="24"/>
+          <w:szCs w:val="24"/>
+        </w:rPr>
+        <w:t xml:space="preserve"> </w:t>
+      </w:r>
+      <w:r>
+        <w:rPr>
+          <w:rFonts w:ascii="Times New Roman" w:hAnsi="Times New Roman" w:cs="Times New Roman"/>
+          <w:sz w:val="24"/>
+          <w:szCs w:val="24"/>
+        </w:rPr>
+        <w:t>(2)</w:t>
+      </w:r>
+      <w:r>
+        <w:rPr>
+          <w:rFonts w:ascii="Times New Roman" w:hAnsi="Times New Roman" w:cs="Times New Roman"/>
+          <w:sz w:val="24"/>
+          <w:szCs w:val="24"/>
+        </w:rPr>
+        <w:t xml:space="preserve"> relying on glms and glmms to analyze the terminal variable of interest</w:t>
+      </w:r>
+      <w:r>
+        <w:rPr>
+          <w:rFonts w:ascii="Times New Roman" w:hAnsi="Times New Roman" w:cs="Times New Roman"/>
+          <w:sz w:val="24"/>
+          <w:szCs w:val="24"/>
+        </w:rPr>
+        <w:t>. If there are still unresolved concerns about indirect effects a smaller dataset can be used to create a path model.</w:t>
+      </w:r>
+    </w:p>
+    <w:p>
+      <w:pPr>
+        <w:spacing w:line="480" w:lineRule="auto"/>
+        <w:rPr>
+          <w:rFonts w:ascii="Times New Roman" w:hAnsi="Times New Roman" w:cs="Times New Roman"/>
+          <w:sz w:val="24"/>
+          <w:szCs w:val="24"/>
+        </w:rPr>
+      </w:pPr>
+    </w:p>
+    <w:p>
+      <w:pPr>
+        <w:spacing w:line="480" w:lineRule="auto"/>
+        <w:rPr>
+          <w:rFonts w:ascii="Times New Roman" w:hAnsi="Times New Roman" w:cs="Times New Roman"/>
+          <w:sz w:val="24"/>
+          <w:szCs w:val="24"/>
+        </w:rPr>
+      </w:pPr>
       <w:r>
         <w:rPr>
           <w:rFonts w:ascii="Times New Roman" w:hAnsi="Times New Roman" w:cs="Times New Roman"/>
@@ -2013,7 +2493,178 @@
           <w:sz w:val="24"/>
           <w:szCs w:val="24"/>
         </w:rPr>
-        <w:t>.</w:t>
+        <w:t xml:space="preserve">Datasets in which high-level variable selection is necessary. </w:t>
+      </w:r>
+      <w:r>
+        <w:rPr>
+          <w:rFonts w:ascii="Times New Roman" w:hAnsi="Times New Roman" w:cs="Times New Roman"/>
+          <w:sz w:val="24"/>
+          <w:szCs w:val="24"/>
+        </w:rPr>
+        <w:t xml:space="preserve">It is our experience that path analysis is a tool to be considered far into the process of understanding the key environmental variables driving the structure of an </w:t>
+      </w:r>
+      <w:r>
+        <w:rPr>
+          <w:rFonts w:ascii="Times New Roman" w:hAnsi="Times New Roman" w:cs="Times New Roman"/>
+          <w:sz w:val="24"/>
+          <w:szCs w:val="24"/>
+        </w:rPr>
+        <w:t>interaction</w:t>
+      </w:r>
+      <w:r>
+        <w:rPr>
+          <w:rFonts w:ascii="Times New Roman" w:hAnsi="Times New Roman" w:cs="Times New Roman"/>
+          <w:sz w:val="24"/>
+          <w:szCs w:val="24"/>
+        </w:rPr>
+        <w:t xml:space="preserve"> network. If researchers are still at the exploratory phase and looking to rule out or account for </w:t>
+      </w:r>
+      <w:r>
+        <w:rPr>
+          <w:rFonts w:ascii="Times New Roman" w:hAnsi="Times New Roman" w:cs="Times New Roman"/>
+          <w:sz w:val="24"/>
+          <w:szCs w:val="24"/>
+        </w:rPr>
+        <w:t>continuous</w:t>
+      </w:r>
+      <w:r>
+        <w:rPr>
+          <w:rFonts w:ascii="Times New Roman" w:hAnsi="Times New Roman" w:cs="Times New Roman"/>
+          <w:sz w:val="24"/>
+          <w:szCs w:val="24"/>
+        </w:rPr>
+        <w:t xml:space="preserve"> variables like daily max temps, elevation, year, etc., traditional multivariate tools like </w:t>
+      </w:r>
+      <w:commentRangeStart w:id="10"/>
+      <w:r>
+        <w:rPr>
+          <w:rFonts w:ascii="Times New Roman" w:hAnsi="Times New Roman" w:cs="Times New Roman"/>
+          <w:sz w:val="24"/>
+          <w:szCs w:val="24"/>
+        </w:rPr>
+        <w:t xml:space="preserve">principle components </w:t>
+      </w:r>
+      <w:commentRangeEnd w:id="10"/>
+      <w:r>
+        <w:rPr>
+          <w:rStyle w:val="CommentReference"/>
+        </w:rPr>
+        <w:commentReference w:id="10"/>
+      </w:r>
+      <w:r>
+        <w:rPr>
+          <w:rFonts w:ascii="Times New Roman" w:hAnsi="Times New Roman" w:cs="Times New Roman"/>
+          <w:sz w:val="24"/>
+          <w:szCs w:val="24"/>
+        </w:rPr>
+        <w:t>may be more informative.</w:t>
+      </w:r>
+      <w:r>
+        <w:rPr>
+          <w:rFonts w:ascii="Times New Roman" w:hAnsi="Times New Roman" w:cs="Times New Roman"/>
+          <w:sz w:val="24"/>
+          <w:szCs w:val="24"/>
+        </w:rPr>
+        <w:t xml:space="preserve"> Model selection is indeed provided in some frameworks (</w:t>
+      </w:r>
+      <w:r>
+        <w:rPr>
+          <w:rFonts w:ascii="Times New Roman" w:hAnsi="Times New Roman" w:cs="Times New Roman"/>
+          <w:sz w:val="24"/>
+          <w:szCs w:val="24"/>
+          <w:highlight w:val="yellow"/>
+        </w:rPr>
+        <w:t>see paper that I said half scooped us</w:t>
+      </w:r>
+      <w:r>
+        <w:rPr>
+          <w:rFonts w:ascii="Times New Roman" w:hAnsi="Times New Roman" w:cs="Times New Roman"/>
+          <w:sz w:val="24"/>
+          <w:szCs w:val="24"/>
+        </w:rPr>
+        <w:t>).</w:t>
+      </w:r>
+    </w:p>
+    <w:p>
+      <w:pPr>
+        <w:spacing w:line="480" w:lineRule="auto"/>
+        <w:rPr>
+          <w:rFonts w:ascii="Times New Roman" w:hAnsi="Times New Roman" w:cs="Times New Roman"/>
+          <w:sz w:val="24"/>
+          <w:szCs w:val="24"/>
+        </w:rPr>
+      </w:pPr>
+    </w:p>
+    <w:p>
+      <w:pPr>
+        <w:spacing w:line="480" w:lineRule="auto"/>
+        <w:rPr>
+          <w:rFonts w:ascii="Times New Roman" w:hAnsi="Times New Roman" w:cs="Times New Roman"/>
+          <w:sz w:val="24"/>
+          <w:szCs w:val="24"/>
+        </w:rPr>
+      </w:pPr>
+      <w:r>
+        <w:rPr>
+          <w:rFonts w:ascii="Times New Roman" w:hAnsi="Times New Roman" w:cs="Times New Roman"/>
+          <w:i/>
+          <w:iCs/>
+          <w:sz w:val="24"/>
+          <w:szCs w:val="24"/>
+        </w:rPr>
+        <w:t>Interaction networks with more than ten nodes.</w:t>
+      </w:r>
+      <w:r>
+        <w:rPr>
+          <w:rFonts w:ascii="Times New Roman" w:hAnsi="Times New Roman" w:cs="Times New Roman"/>
+          <w:sz w:val="24"/>
+          <w:szCs w:val="24"/>
+        </w:rPr>
+        <w:t xml:space="preserve"> Effective visualization of path diagrams is time consuming and not easily automated programmatically. While there are tools for drawing network diagrams in R and Markup languages, they are generally useful once the analysis is complete. Automatically updating path model visualizations is difficult if the overall layout changes significantly. The problem is further exacerbated if the model has to go through many interactions of peer review or client feedback.</w:t>
+      </w:r>
+    </w:p>
+    <w:p>
+      <w:pPr>
+        <w:spacing w:line="480" w:lineRule="auto"/>
+        <w:rPr>
+          <w:rFonts w:ascii="Times New Roman" w:hAnsi="Times New Roman" w:cs="Times New Roman"/>
+          <w:sz w:val="24"/>
+          <w:szCs w:val="24"/>
+        </w:rPr>
+      </w:pPr>
+    </w:p>
+    <w:p>
+      <w:pPr>
+        <w:spacing w:line="480" w:lineRule="auto"/>
+        <w:rPr>
+          <w:rFonts w:ascii="Times New Roman" w:hAnsi="Times New Roman" w:cs="Times New Roman"/>
+          <w:sz w:val="24"/>
+          <w:szCs w:val="24"/>
+        </w:rPr>
+      </w:pPr>
+      <w:r>
+        <w:rPr>
+          <w:rFonts w:ascii="Times New Roman" w:hAnsi="Times New Roman" w:cs="Times New Roman"/>
+          <w:sz w:val="24"/>
+          <w:szCs w:val="24"/>
+        </w:rPr>
+        <w:t xml:space="preserve">Predefining multiple hypothetical diagrams that can be easily modified can be effective. However, we highlight a few </w:t>
+      </w:r>
+      <w:r>
+        <w:rPr>
+          <w:rFonts w:ascii="Times New Roman" w:hAnsi="Times New Roman" w:cs="Times New Roman"/>
+          <w:sz w:val="24"/>
+          <w:szCs w:val="24"/>
+        </w:rPr>
+        <w:t>conventions</w:t>
+      </w:r>
+      <w:r>
+        <w:rPr>
+          <w:rFonts w:ascii="Times New Roman" w:hAnsi="Times New Roman" w:cs="Times New Roman"/>
+          <w:sz w:val="24"/>
+          <w:szCs w:val="24"/>
+        </w:rPr>
+        <w:t xml:space="preserve"> that may aid with cluttered figures but also prevent the amount of fiddling required to finalize a path diagram.</w:t>
       </w:r>
       <w:r>
         <w:rPr>
@@ -2029,23 +2680,15 @@
           <w:sz w:val="24"/>
           <w:szCs w:val="24"/>
         </w:rPr>
-        <w:t xml:space="preserve">Visualized structural equation models are powerful pedagogical tools for researchers. Tables and raw data cannot tell a story, but a well-designed interaction network can. By using SEM, one can ensure that the interaction network is </w:t>
-      </w:r>
-      <w:r>
-        <w:rPr>
-          <w:rFonts w:ascii="Times New Roman" w:hAnsi="Times New Roman" w:cs="Times New Roman"/>
-          <w:sz w:val="24"/>
-          <w:szCs w:val="24"/>
-        </w:rPr>
-        <w:t>built</w:t>
-      </w:r>
-      <w:r>
-        <w:rPr>
-          <w:rFonts w:ascii="Times New Roman" w:hAnsi="Times New Roman" w:cs="Times New Roman"/>
-          <w:sz w:val="24"/>
-          <w:szCs w:val="24"/>
-        </w:rPr>
-        <w:t xml:space="preserve"> on a quantitative foundation, and that the strength of direct and indirect effects, as well as their statistical significance, are incorporated into diagrams.</w:t>
+        <w:t>In Clark et al. 2019, non-significant paths were dropped from the analysis</w:t>
+      </w:r>
+      <w:r>
+        <w:rPr>
+          <w:rFonts w:ascii="Times New Roman" w:hAnsi="Times New Roman" w:cs="Times New Roman"/>
+          <w:sz w:val="24"/>
+          <w:szCs w:val="24"/>
+        </w:rPr>
+        <w:t xml:space="preserve"> to reduce clutter in the interaction network diagram.</w:t>
       </w:r>
     </w:p>
     <w:p>
@@ -2077,7 +2720,7 @@
           <w:sz w:val="24"/>
           <w:szCs w:val="24"/>
         </w:rPr>
-        <w:t>Examples 2</w:t>
+        <w:t>Conclusions</w:t>
       </w:r>
     </w:p>
     <w:p>
@@ -2091,10 +2734,7 @@
           <w:szCs w:val="24"/>
         </w:rPr>
       </w:pPr>
-    </w:p>
-    <w:p>
-      <w:pPr>
-        <w:spacing w:line="480" w:lineRule="auto"/>
+      <w:r>
         <w:rPr>
           <w:rFonts w:ascii="Times New Roman" w:hAnsi="Times New Roman" w:cs="Times New Roman"/>
           <w:b/>
@@ -2102,7 +2742,8 @@
           <w:sz w:val="24"/>
           <w:szCs w:val="24"/>
         </w:rPr>
-      </w:pPr>
+        <w:t xml:space="preserve">A simple how-to </w:t>
+      </w:r>
       <w:r>
         <w:rPr>
           <w:rFonts w:ascii="Times New Roman" w:hAnsi="Times New Roman" w:cs="Times New Roman"/>
@@ -2111,7 +2752,7 @@
           <w:sz w:val="24"/>
           <w:szCs w:val="24"/>
         </w:rPr>
-        <w:t xml:space="preserve">Part 2: </w:t>
+        <w:t>type of</w:t>
       </w:r>
       <w:r>
         <w:rPr>
@@ -2121,822 +2762,8 @@
           <w:sz w:val="24"/>
           <w:szCs w:val="24"/>
         </w:rPr>
-        <w:t>Applied problems path analysis may not be best suited for</w:t>
-      </w:r>
-    </w:p>
-    <w:p>
-      <w:pPr>
-        <w:spacing w:line="480" w:lineRule="auto"/>
-        <w:rPr>
-          <w:rFonts w:ascii="Times New Roman" w:hAnsi="Times New Roman" w:cs="Times New Roman"/>
-          <w:sz w:val="24"/>
-          <w:szCs w:val="24"/>
-        </w:rPr>
-      </w:pPr>
-      <w:r>
-        <w:rPr>
-          <w:rFonts w:ascii="Times New Roman" w:hAnsi="Times New Roman" w:cs="Times New Roman"/>
-          <w:i/>
-          <w:iCs/>
-          <w:sz w:val="24"/>
-          <w:szCs w:val="24"/>
-        </w:rPr>
-        <w:lastRenderedPageBreak/>
-        <w:t>Exploratory analyses</w:t>
-      </w:r>
-      <w:r>
-        <w:rPr>
-          <w:rFonts w:ascii="Times New Roman" w:hAnsi="Times New Roman" w:cs="Times New Roman"/>
-          <w:i/>
-          <w:iCs/>
-          <w:sz w:val="24"/>
-          <w:szCs w:val="24"/>
-        </w:rPr>
-        <w:t>.</w:t>
-      </w:r>
-      <w:r>
-        <w:rPr>
-          <w:rFonts w:ascii="Times New Roman" w:hAnsi="Times New Roman" w:cs="Times New Roman"/>
-          <w:sz w:val="24"/>
-          <w:szCs w:val="24"/>
-        </w:rPr>
-        <w:t xml:space="preserve"> </w:t>
-      </w:r>
-      <w:r>
-        <w:rPr>
-          <w:rFonts w:ascii="Times New Roman" w:hAnsi="Times New Roman" w:cs="Times New Roman"/>
-          <w:sz w:val="24"/>
-          <w:szCs w:val="24"/>
-        </w:rPr>
-        <w:t>The construction of a path diagram and completion of a path analysis all assume the researcher is able to make strong assertions about cause-and-effect. For example, the addition of natural enemies will reduce the abundance of a prey herbivore. Clark et al. 2016 makes the assertion that a predator exclusion by way of a tanglefoot barrier on tree saplings directly reduce the abundance of predatory ants. Following this, these predatory ants are expected to have a negative impact on the abundance of caterpillars, an established prey item (citation on cc eating caterpillars).</w:t>
-      </w:r>
-    </w:p>
-    <w:p>
-      <w:pPr>
-        <w:spacing w:line="480" w:lineRule="auto"/>
-        <w:rPr>
-          <w:rFonts w:ascii="Times New Roman" w:hAnsi="Times New Roman" w:cs="Times New Roman"/>
-          <w:sz w:val="24"/>
-          <w:szCs w:val="24"/>
-        </w:rPr>
-      </w:pPr>
-    </w:p>
-    <w:p>
-      <w:pPr>
-        <w:spacing w:line="480" w:lineRule="auto"/>
-        <w:rPr>
-          <w:rFonts w:ascii="Times New Roman" w:hAnsi="Times New Roman" w:cs="Times New Roman"/>
-          <w:sz w:val="24"/>
-          <w:szCs w:val="24"/>
-        </w:rPr>
-      </w:pPr>
-      <w:r>
-        <w:rPr>
-          <w:rFonts w:ascii="Times New Roman" w:hAnsi="Times New Roman" w:cs="Times New Roman"/>
-          <w:i/>
-          <w:iCs/>
-          <w:sz w:val="24"/>
-          <w:szCs w:val="24"/>
-        </w:rPr>
-        <w:t xml:space="preserve">Networks </w:t>
-      </w:r>
-      <w:r>
-        <w:rPr>
-          <w:rFonts w:ascii="Times New Roman" w:hAnsi="Times New Roman" w:cs="Times New Roman"/>
-          <w:i/>
-          <w:iCs/>
-          <w:sz w:val="24"/>
-          <w:szCs w:val="24"/>
-        </w:rPr>
-        <w:t>where cause and effect relationships are not yet established</w:t>
-      </w:r>
-      <w:r>
-        <w:rPr>
-          <w:rFonts w:ascii="Times New Roman" w:hAnsi="Times New Roman" w:cs="Times New Roman"/>
-          <w:sz w:val="24"/>
-          <w:szCs w:val="24"/>
-        </w:rPr>
-        <w:t xml:space="preserve">. For studies in complex insect or plant communities, </w:t>
-      </w:r>
-      <w:r>
-        <w:rPr>
-          <w:rFonts w:ascii="Times New Roman" w:hAnsi="Times New Roman" w:cs="Times New Roman"/>
-          <w:sz w:val="24"/>
-          <w:szCs w:val="24"/>
-        </w:rPr>
-        <w:t>hypothesis</w:t>
-      </w:r>
-      <w:r>
-        <w:rPr>
-          <w:rFonts w:ascii="Times New Roman" w:hAnsi="Times New Roman" w:cs="Times New Roman"/>
-          <w:sz w:val="24"/>
-          <w:szCs w:val="24"/>
-        </w:rPr>
-        <w:t xml:space="preserve"> may revolve around questions of community partitioning. For </w:t>
-      </w:r>
-      <w:proofErr w:type="gramStart"/>
-      <w:r>
-        <w:rPr>
-          <w:rFonts w:ascii="Times New Roman" w:hAnsi="Times New Roman" w:cs="Times New Roman"/>
-          <w:sz w:val="24"/>
-          <w:szCs w:val="24"/>
-        </w:rPr>
-        <w:t>example</w:t>
-      </w:r>
-      <w:proofErr w:type="gramEnd"/>
-      <w:r>
-        <w:rPr>
-          <w:rFonts w:ascii="Times New Roman" w:hAnsi="Times New Roman" w:cs="Times New Roman"/>
-          <w:sz w:val="24"/>
-          <w:szCs w:val="24"/>
-        </w:rPr>
-        <w:t xml:space="preserve"> “are pollinator communities different in urban </w:t>
-      </w:r>
-      <w:r>
-        <w:rPr>
-          <w:rFonts w:ascii="Times New Roman" w:hAnsi="Times New Roman" w:cs="Times New Roman"/>
-          <w:sz w:val="24"/>
-          <w:szCs w:val="24"/>
-        </w:rPr>
-        <w:t>environments</w:t>
-      </w:r>
-      <w:r>
-        <w:rPr>
-          <w:rFonts w:ascii="Times New Roman" w:hAnsi="Times New Roman" w:cs="Times New Roman"/>
-          <w:sz w:val="24"/>
-          <w:szCs w:val="24"/>
-        </w:rPr>
-        <w:t xml:space="preserve"> compared to conventional rural farms.” In this case, </w:t>
-      </w:r>
-      <w:r>
-        <w:rPr>
-          <w:rFonts w:ascii="Times New Roman" w:hAnsi="Times New Roman" w:cs="Times New Roman"/>
-          <w:sz w:val="24"/>
-          <w:szCs w:val="24"/>
-        </w:rPr>
-        <w:t>ordination</w:t>
-      </w:r>
-      <w:r>
-        <w:rPr>
-          <w:rFonts w:ascii="Times New Roman" w:hAnsi="Times New Roman" w:cs="Times New Roman"/>
-          <w:sz w:val="24"/>
-          <w:szCs w:val="24"/>
-        </w:rPr>
-        <w:t xml:space="preserve"> techniques are superior as they do not require </w:t>
-      </w:r>
-      <w:r>
-        <w:rPr>
-          <w:rFonts w:ascii="Times New Roman" w:hAnsi="Times New Roman" w:cs="Times New Roman"/>
-          <w:sz w:val="24"/>
-          <w:szCs w:val="24"/>
-        </w:rPr>
-        <w:t>assumptions</w:t>
-      </w:r>
-      <w:r>
-        <w:rPr>
-          <w:rFonts w:ascii="Times New Roman" w:hAnsi="Times New Roman" w:cs="Times New Roman"/>
-          <w:sz w:val="24"/>
-          <w:szCs w:val="24"/>
-        </w:rPr>
-        <w:t xml:space="preserve"> about the </w:t>
-      </w:r>
-      <w:r>
-        <w:rPr>
-          <w:rFonts w:ascii="Times New Roman" w:hAnsi="Times New Roman" w:cs="Times New Roman"/>
-          <w:sz w:val="24"/>
-          <w:szCs w:val="24"/>
-        </w:rPr>
-        <w:t>interactions</w:t>
-      </w:r>
-      <w:r>
-        <w:rPr>
-          <w:rFonts w:ascii="Times New Roman" w:hAnsi="Times New Roman" w:cs="Times New Roman"/>
-          <w:sz w:val="24"/>
-          <w:szCs w:val="24"/>
-        </w:rPr>
-        <w:t xml:space="preserve"> among members of this community or even if they directly impact pollination in host plants. Path analysis would be a suitable technique once several key pathways, like a </w:t>
-      </w:r>
-      <w:r>
-        <w:rPr>
-          <w:rFonts w:ascii="Times New Roman" w:hAnsi="Times New Roman" w:cs="Times New Roman"/>
-          <w:sz w:val="24"/>
-          <w:szCs w:val="24"/>
-        </w:rPr>
-        <w:t>dominant</w:t>
-      </w:r>
-      <w:r>
-        <w:rPr>
-          <w:rFonts w:ascii="Times New Roman" w:hAnsi="Times New Roman" w:cs="Times New Roman"/>
-          <w:sz w:val="24"/>
-          <w:szCs w:val="24"/>
-        </w:rPr>
-        <w:t xml:space="preserve"> pollinator and its known effect on seed </w:t>
-      </w:r>
-      <w:r>
-        <w:rPr>
-          <w:rFonts w:ascii="Times New Roman" w:hAnsi="Times New Roman" w:cs="Times New Roman"/>
-          <w:sz w:val="24"/>
-          <w:szCs w:val="24"/>
-        </w:rPr>
-        <w:t>production</w:t>
-      </w:r>
-      <w:r>
-        <w:rPr>
-          <w:rFonts w:ascii="Times New Roman" w:hAnsi="Times New Roman" w:cs="Times New Roman"/>
-          <w:sz w:val="24"/>
-          <w:szCs w:val="24"/>
-        </w:rPr>
-        <w:t xml:space="preserve">, are established (are there any </w:t>
-      </w:r>
-      <w:r>
-        <w:rPr>
-          <w:rFonts w:ascii="Times New Roman" w:hAnsi="Times New Roman" w:cs="Times New Roman"/>
-          <w:sz w:val="24"/>
-          <w:szCs w:val="24"/>
-        </w:rPr>
-        <w:t>pollinator</w:t>
-      </w:r>
-      <w:r>
-        <w:rPr>
-          <w:rFonts w:ascii="Times New Roman" w:hAnsi="Times New Roman" w:cs="Times New Roman"/>
-          <w:sz w:val="24"/>
-          <w:szCs w:val="24"/>
-        </w:rPr>
-        <w:t xml:space="preserve"> path analysis examples??).</w:t>
-      </w:r>
-    </w:p>
-    <w:p>
-      <w:pPr>
-        <w:spacing w:line="480" w:lineRule="auto"/>
-        <w:rPr>
-          <w:rFonts w:ascii="Times New Roman" w:hAnsi="Times New Roman" w:cs="Times New Roman"/>
-          <w:sz w:val="24"/>
-          <w:szCs w:val="24"/>
-        </w:rPr>
-      </w:pPr>
-    </w:p>
-    <w:p>
-      <w:pPr>
-        <w:spacing w:line="480" w:lineRule="auto"/>
-        <w:rPr>
-          <w:rFonts w:ascii="Times New Roman" w:hAnsi="Times New Roman" w:cs="Times New Roman"/>
-          <w:sz w:val="24"/>
-          <w:szCs w:val="24"/>
-        </w:rPr>
-      </w:pPr>
-      <w:r>
-        <w:rPr>
-          <w:rFonts w:ascii="Times New Roman" w:hAnsi="Times New Roman" w:cs="Times New Roman"/>
-          <w:i/>
-          <w:iCs/>
-          <w:sz w:val="24"/>
-          <w:szCs w:val="24"/>
-        </w:rPr>
-        <w:t xml:space="preserve">Systems in which bidirectional feedbacks dominate </w:t>
-      </w:r>
-      <w:r>
-        <w:rPr>
-          <w:rFonts w:ascii="Times New Roman" w:hAnsi="Times New Roman" w:cs="Times New Roman"/>
-          <w:sz w:val="24"/>
-          <w:szCs w:val="24"/>
-        </w:rPr>
-        <w:t xml:space="preserve">Feedbacks are common in ecological networks. For example, visitation by nectar-feeding insects can induce more nectar production, which can lead to increased pollinator recruitment (citation needed). Similarly, vector-borne pathogens can weaken the induced </w:t>
-      </w:r>
-      <w:r>
-        <w:rPr>
-          <w:rFonts w:ascii="Times New Roman" w:hAnsi="Times New Roman" w:cs="Times New Roman"/>
-          <w:sz w:val="24"/>
-          <w:szCs w:val="24"/>
-        </w:rPr>
-        <w:t>defenses</w:t>
-      </w:r>
-      <w:r>
-        <w:rPr>
-          <w:rFonts w:ascii="Times New Roman" w:hAnsi="Times New Roman" w:cs="Times New Roman"/>
-          <w:sz w:val="24"/>
-          <w:szCs w:val="24"/>
-        </w:rPr>
-        <w:t xml:space="preserve"> of host plants, </w:t>
-      </w:r>
-      <w:r>
-        <w:rPr>
-          <w:rFonts w:ascii="Times New Roman" w:hAnsi="Times New Roman" w:cs="Times New Roman"/>
-          <w:sz w:val="24"/>
-          <w:szCs w:val="24"/>
-        </w:rPr>
-        <w:t>increasing</w:t>
-      </w:r>
-      <w:r>
-        <w:rPr>
-          <w:rFonts w:ascii="Times New Roman" w:hAnsi="Times New Roman" w:cs="Times New Roman"/>
-          <w:sz w:val="24"/>
-          <w:szCs w:val="24"/>
-        </w:rPr>
-        <w:t xml:space="preserve"> the fitness and </w:t>
-      </w:r>
-      <w:r>
-        <w:rPr>
-          <w:rFonts w:ascii="Times New Roman" w:hAnsi="Times New Roman" w:cs="Times New Roman"/>
-          <w:sz w:val="24"/>
-          <w:szCs w:val="24"/>
-        </w:rPr>
-        <w:t>reproduction</w:t>
-      </w:r>
-      <w:r>
-        <w:rPr>
-          <w:rFonts w:ascii="Times New Roman" w:hAnsi="Times New Roman" w:cs="Times New Roman"/>
-          <w:sz w:val="24"/>
-          <w:szCs w:val="24"/>
-        </w:rPr>
-        <w:t xml:space="preserve"> of the vector herbivore. In systems where higher vector densities increase transmission, a similar feedback loop occurs until the host dies (citation from pea aphids). For </w:t>
-      </w:r>
-      <w:r>
-        <w:rPr>
-          <w:rFonts w:ascii="Times New Roman" w:hAnsi="Times New Roman" w:cs="Times New Roman"/>
-          <w:sz w:val="24"/>
-          <w:szCs w:val="24"/>
-        </w:rPr>
-        <w:lastRenderedPageBreak/>
-        <w:t xml:space="preserve">larger networks of bidirectional interactions that make hypotheses about </w:t>
-      </w:r>
-      <w:r>
-        <w:rPr>
-          <w:rFonts w:ascii="Times New Roman" w:hAnsi="Times New Roman" w:cs="Times New Roman"/>
-          <w:sz w:val="24"/>
-          <w:szCs w:val="24"/>
-        </w:rPr>
-        <w:t>connectivity</w:t>
-      </w:r>
-      <w:r>
-        <w:rPr>
-          <w:rFonts w:ascii="Times New Roman" w:hAnsi="Times New Roman" w:cs="Times New Roman"/>
-          <w:sz w:val="24"/>
-          <w:szCs w:val="24"/>
-        </w:rPr>
-        <w:t xml:space="preserve"> or evenness, bipartite networks would be the appropriate technique.</w:t>
-      </w:r>
-    </w:p>
-    <w:p>
-      <w:pPr>
-        <w:spacing w:line="480" w:lineRule="auto"/>
-        <w:rPr>
-          <w:rFonts w:ascii="Times New Roman" w:hAnsi="Times New Roman" w:cs="Times New Roman"/>
-          <w:sz w:val="24"/>
-          <w:szCs w:val="24"/>
-        </w:rPr>
-      </w:pPr>
-    </w:p>
-    <w:p>
-      <w:pPr>
-        <w:spacing w:line="480" w:lineRule="auto"/>
-        <w:rPr>
-          <w:rFonts w:ascii="Times New Roman" w:hAnsi="Times New Roman" w:cs="Times New Roman"/>
-          <w:sz w:val="24"/>
-          <w:szCs w:val="24"/>
-        </w:rPr>
-      </w:pPr>
-      <w:r>
-        <w:rPr>
-          <w:rFonts w:ascii="Times New Roman" w:hAnsi="Times New Roman" w:cs="Times New Roman"/>
-          <w:i/>
-          <w:iCs/>
-          <w:sz w:val="24"/>
-          <w:szCs w:val="24"/>
-        </w:rPr>
-        <w:t>Experiments with</w:t>
-      </w:r>
-      <w:r>
-        <w:rPr>
-          <w:rFonts w:ascii="Times New Roman" w:hAnsi="Times New Roman" w:cs="Times New Roman"/>
-          <w:i/>
-          <w:iCs/>
-          <w:sz w:val="24"/>
-          <w:szCs w:val="24"/>
-        </w:rPr>
-        <w:t xml:space="preserve"> higher-order interaction terms.</w:t>
-      </w:r>
-      <w:r>
-        <w:rPr>
-          <w:rFonts w:ascii="Times New Roman" w:hAnsi="Times New Roman" w:cs="Times New Roman"/>
-          <w:sz w:val="24"/>
-          <w:szCs w:val="24"/>
-        </w:rPr>
-        <w:t xml:space="preserve"> There is rarely embedded in R packages preventing a user form specifying a predictor variable with a large number of classes. For example, a researcher may intend to examine an organic pest control practice with 6 different protocols compared to a control. In this case the model may be approached by comparing these 6 protocols to a control. However, this means drawing 6 lines to additional nodes, and if indirect effects are being modeled, the outcome quickly becomes a tangled mess. </w:t>
-      </w:r>
-    </w:p>
-    <w:p>
-      <w:pPr>
-        <w:spacing w:line="480" w:lineRule="auto"/>
-        <w:rPr>
-          <w:rFonts w:ascii="Times New Roman" w:hAnsi="Times New Roman" w:cs="Times New Roman"/>
-          <w:sz w:val="24"/>
-          <w:szCs w:val="24"/>
-        </w:rPr>
-      </w:pPr>
-    </w:p>
-    <w:p>
-      <w:pPr>
-        <w:spacing w:line="480" w:lineRule="auto"/>
-        <w:rPr>
-          <w:rFonts w:ascii="Times New Roman" w:hAnsi="Times New Roman" w:cs="Times New Roman"/>
-          <w:sz w:val="24"/>
-          <w:szCs w:val="24"/>
-        </w:rPr>
-      </w:pPr>
-      <w:r>
-        <w:rPr>
-          <w:rFonts w:ascii="Times New Roman" w:hAnsi="Times New Roman" w:cs="Times New Roman"/>
-          <w:sz w:val="24"/>
-          <w:szCs w:val="24"/>
-        </w:rPr>
-        <w:t xml:space="preserve">Since, in multiple regression, an interaction term is just specifying a larger number of regression parameters, the same issue arises. For example, if </w:t>
-      </w:r>
-      <w:proofErr w:type="gramStart"/>
-      <w:r>
-        <w:rPr>
-          <w:rFonts w:ascii="Times New Roman" w:hAnsi="Times New Roman" w:cs="Times New Roman"/>
-          <w:sz w:val="24"/>
-          <w:szCs w:val="24"/>
-        </w:rPr>
-        <w:t>a research</w:t>
-      </w:r>
-      <w:proofErr w:type="gramEnd"/>
-      <w:r>
-        <w:rPr>
-          <w:rFonts w:ascii="Times New Roman" w:hAnsi="Times New Roman" w:cs="Times New Roman"/>
-          <w:sz w:val="24"/>
-          <w:szCs w:val="24"/>
-        </w:rPr>
-        <w:t xml:space="preserve"> intends to see how a treatment with 2 levels interactions with two further treatments (2x2x2). Now eight linkages are being analyzed including any cascading impacts. </w:t>
-      </w:r>
-    </w:p>
-    <w:p>
-      <w:pPr>
-        <w:spacing w:line="480" w:lineRule="auto"/>
-        <w:rPr>
-          <w:rFonts w:ascii="Times New Roman" w:hAnsi="Times New Roman" w:cs="Times New Roman"/>
-          <w:sz w:val="24"/>
-          <w:szCs w:val="24"/>
-        </w:rPr>
-      </w:pPr>
-    </w:p>
-    <w:p>
-      <w:pPr>
-        <w:spacing w:line="480" w:lineRule="auto"/>
-        <w:rPr>
-          <w:rFonts w:ascii="Times New Roman" w:hAnsi="Times New Roman" w:cs="Times New Roman"/>
-          <w:sz w:val="24"/>
-          <w:szCs w:val="24"/>
-        </w:rPr>
-      </w:pPr>
-      <w:r>
-        <w:rPr>
-          <w:rFonts w:ascii="Times New Roman" w:hAnsi="Times New Roman" w:cs="Times New Roman"/>
-          <w:sz w:val="24"/>
-          <w:szCs w:val="24"/>
-        </w:rPr>
-        <w:t xml:space="preserve">These limitations don’t preclude analysis, but instead present a barrier for interpretability. Effective models convey a clear message and shouldn’t be harder to interpret than the raw data. [Ok Rob is getting </w:t>
-      </w:r>
-      <w:proofErr w:type="gramStart"/>
-      <w:r>
-        <w:rPr>
-          <w:rFonts w:ascii="Times New Roman" w:hAnsi="Times New Roman" w:cs="Times New Roman"/>
-          <w:sz w:val="24"/>
-          <w:szCs w:val="24"/>
-        </w:rPr>
-        <w:t>to</w:t>
-      </w:r>
-      <w:proofErr w:type="gramEnd"/>
-      <w:r>
-        <w:rPr>
-          <w:rFonts w:ascii="Times New Roman" w:hAnsi="Times New Roman" w:cs="Times New Roman"/>
-          <w:sz w:val="24"/>
-          <w:szCs w:val="24"/>
-        </w:rPr>
-        <w:t xml:space="preserve"> philosophical here, but perhaps there is a citation on the limits of data visualization in complex ecological systems]. </w:t>
-      </w:r>
-      <w:r>
-        <w:rPr>
-          <w:rFonts w:ascii="Times New Roman" w:hAnsi="Times New Roman" w:cs="Times New Roman"/>
-          <w:sz w:val="24"/>
-          <w:szCs w:val="24"/>
-        </w:rPr>
-        <w:t xml:space="preserve">An alternative is </w:t>
-      </w:r>
-      <w:r>
-        <w:rPr>
-          <w:rFonts w:ascii="Times New Roman" w:hAnsi="Times New Roman" w:cs="Times New Roman"/>
-          <w:sz w:val="24"/>
-          <w:szCs w:val="24"/>
-        </w:rPr>
-        <w:t>partitioning the analysis into smaller models. In the case of comparing 4 locations, each location could be its own path model.</w:t>
-      </w:r>
-    </w:p>
-    <w:p>
-      <w:pPr>
-        <w:spacing w:line="480" w:lineRule="auto"/>
-        <w:rPr>
-          <w:rFonts w:ascii="Times New Roman" w:hAnsi="Times New Roman" w:cs="Times New Roman"/>
-          <w:sz w:val="24"/>
-          <w:szCs w:val="24"/>
-        </w:rPr>
-      </w:pPr>
-      <w:r>
-        <w:rPr>
-          <w:rFonts w:ascii="Times New Roman" w:hAnsi="Times New Roman" w:cs="Times New Roman"/>
-          <w:sz w:val="24"/>
-          <w:szCs w:val="24"/>
-        </w:rPr>
-        <w:t>(2)</w:t>
-      </w:r>
-      <w:r>
-        <w:rPr>
-          <w:rFonts w:ascii="Times New Roman" w:hAnsi="Times New Roman" w:cs="Times New Roman"/>
-          <w:sz w:val="24"/>
-          <w:szCs w:val="24"/>
-        </w:rPr>
-        <w:t xml:space="preserve"> relying on </w:t>
-      </w:r>
-      <w:proofErr w:type="spellStart"/>
-      <w:r>
-        <w:rPr>
-          <w:rFonts w:ascii="Times New Roman" w:hAnsi="Times New Roman" w:cs="Times New Roman"/>
-          <w:sz w:val="24"/>
-          <w:szCs w:val="24"/>
-        </w:rPr>
-        <w:t>glms</w:t>
-      </w:r>
-      <w:proofErr w:type="spellEnd"/>
-      <w:r>
-        <w:rPr>
-          <w:rFonts w:ascii="Times New Roman" w:hAnsi="Times New Roman" w:cs="Times New Roman"/>
-          <w:sz w:val="24"/>
-          <w:szCs w:val="24"/>
-        </w:rPr>
-        <w:t xml:space="preserve"> and </w:t>
-      </w:r>
-      <w:proofErr w:type="spellStart"/>
-      <w:r>
-        <w:rPr>
-          <w:rFonts w:ascii="Times New Roman" w:hAnsi="Times New Roman" w:cs="Times New Roman"/>
-          <w:sz w:val="24"/>
-          <w:szCs w:val="24"/>
-        </w:rPr>
-        <w:t>glmms</w:t>
-      </w:r>
-      <w:proofErr w:type="spellEnd"/>
-      <w:r>
-        <w:rPr>
-          <w:rFonts w:ascii="Times New Roman" w:hAnsi="Times New Roman" w:cs="Times New Roman"/>
-          <w:sz w:val="24"/>
-          <w:szCs w:val="24"/>
-        </w:rPr>
-        <w:t xml:space="preserve"> to analyze the terminal variable of interest</w:t>
-      </w:r>
-      <w:r>
-        <w:rPr>
-          <w:rFonts w:ascii="Times New Roman" w:hAnsi="Times New Roman" w:cs="Times New Roman"/>
-          <w:sz w:val="24"/>
-          <w:szCs w:val="24"/>
-        </w:rPr>
-        <w:t>. If there are still unresolved concerns about indirect effects a smaller dataset can be used to create a path model.</w:t>
-      </w:r>
-    </w:p>
-    <w:p>
-      <w:pPr>
-        <w:spacing w:line="480" w:lineRule="auto"/>
-        <w:rPr>
-          <w:rFonts w:ascii="Times New Roman" w:hAnsi="Times New Roman" w:cs="Times New Roman"/>
-          <w:sz w:val="24"/>
-          <w:szCs w:val="24"/>
-        </w:rPr>
-      </w:pPr>
-    </w:p>
-    <w:p>
-      <w:pPr>
-        <w:spacing w:line="480" w:lineRule="auto"/>
-        <w:rPr>
-          <w:rFonts w:ascii="Times New Roman" w:hAnsi="Times New Roman" w:cs="Times New Roman"/>
-          <w:sz w:val="24"/>
-          <w:szCs w:val="24"/>
-        </w:rPr>
-      </w:pPr>
-      <w:r>
-        <w:rPr>
-          <w:rFonts w:ascii="Times New Roman" w:hAnsi="Times New Roman" w:cs="Times New Roman"/>
-          <w:i/>
-          <w:iCs/>
-          <w:sz w:val="24"/>
-          <w:szCs w:val="24"/>
-        </w:rPr>
-        <w:lastRenderedPageBreak/>
-        <w:t xml:space="preserve">Datasets in which high-level variable selection is necessary. </w:t>
-      </w:r>
-      <w:r>
-        <w:rPr>
-          <w:rFonts w:ascii="Times New Roman" w:hAnsi="Times New Roman" w:cs="Times New Roman"/>
-          <w:sz w:val="24"/>
-          <w:szCs w:val="24"/>
-        </w:rPr>
-        <w:t xml:space="preserve">It is our experience that path analysis is a tool to be considered far into the process of understanding the key environmental variables driving the structure of an </w:t>
-      </w:r>
-      <w:r>
-        <w:rPr>
-          <w:rFonts w:ascii="Times New Roman" w:hAnsi="Times New Roman" w:cs="Times New Roman"/>
-          <w:sz w:val="24"/>
-          <w:szCs w:val="24"/>
-        </w:rPr>
-        <w:t>interaction</w:t>
-      </w:r>
-      <w:r>
-        <w:rPr>
-          <w:rFonts w:ascii="Times New Roman" w:hAnsi="Times New Roman" w:cs="Times New Roman"/>
-          <w:sz w:val="24"/>
-          <w:szCs w:val="24"/>
-        </w:rPr>
-        <w:t xml:space="preserve"> network. If researchers are still at the exploratory phase and looking to rule out or account for </w:t>
-      </w:r>
-      <w:r>
-        <w:rPr>
-          <w:rFonts w:ascii="Times New Roman" w:hAnsi="Times New Roman" w:cs="Times New Roman"/>
-          <w:sz w:val="24"/>
-          <w:szCs w:val="24"/>
-        </w:rPr>
-        <w:t>continuous</w:t>
-      </w:r>
-      <w:r>
-        <w:rPr>
-          <w:rFonts w:ascii="Times New Roman" w:hAnsi="Times New Roman" w:cs="Times New Roman"/>
-          <w:sz w:val="24"/>
-          <w:szCs w:val="24"/>
-        </w:rPr>
-        <w:t xml:space="preserve"> variables like daily max temps, elevation, year, etc., traditional multivariate tools like </w:t>
-      </w:r>
-      <w:commentRangeStart w:id="9"/>
-      <w:r>
-        <w:rPr>
-          <w:rFonts w:ascii="Times New Roman" w:hAnsi="Times New Roman" w:cs="Times New Roman"/>
-          <w:sz w:val="24"/>
-          <w:szCs w:val="24"/>
-        </w:rPr>
-        <w:t xml:space="preserve">principle components </w:t>
-      </w:r>
-      <w:commentRangeEnd w:id="9"/>
-      <w:r>
-        <w:rPr>
-          <w:rStyle w:val="CommentReference"/>
-        </w:rPr>
-        <w:commentReference w:id="9"/>
-      </w:r>
-      <w:r>
-        <w:rPr>
-          <w:rFonts w:ascii="Times New Roman" w:hAnsi="Times New Roman" w:cs="Times New Roman"/>
-          <w:sz w:val="24"/>
-          <w:szCs w:val="24"/>
-        </w:rPr>
-        <w:t>may be more informative.</w:t>
-      </w:r>
-      <w:r>
-        <w:rPr>
-          <w:rFonts w:ascii="Times New Roman" w:hAnsi="Times New Roman" w:cs="Times New Roman"/>
-          <w:sz w:val="24"/>
-          <w:szCs w:val="24"/>
-        </w:rPr>
-        <w:t xml:space="preserve"> Model selection is indeed provided in some frameworks (</w:t>
-      </w:r>
-      <w:r>
-        <w:rPr>
-          <w:rFonts w:ascii="Times New Roman" w:hAnsi="Times New Roman" w:cs="Times New Roman"/>
-          <w:sz w:val="24"/>
-          <w:szCs w:val="24"/>
-          <w:highlight w:val="yellow"/>
-        </w:rPr>
-        <w:t>see paper that I said half scooped us</w:t>
-      </w:r>
-      <w:r>
-        <w:rPr>
-          <w:rFonts w:ascii="Times New Roman" w:hAnsi="Times New Roman" w:cs="Times New Roman"/>
-          <w:sz w:val="24"/>
-          <w:szCs w:val="24"/>
-        </w:rPr>
-        <w:t>).</w:t>
-      </w:r>
-    </w:p>
-    <w:p>
-      <w:pPr>
-        <w:spacing w:line="480" w:lineRule="auto"/>
-        <w:rPr>
-          <w:rFonts w:ascii="Times New Roman" w:hAnsi="Times New Roman" w:cs="Times New Roman"/>
-          <w:sz w:val="24"/>
-          <w:szCs w:val="24"/>
-        </w:rPr>
-      </w:pPr>
-    </w:p>
-    <w:p>
-      <w:pPr>
-        <w:spacing w:line="480" w:lineRule="auto"/>
-        <w:rPr>
-          <w:rFonts w:ascii="Times New Roman" w:hAnsi="Times New Roman" w:cs="Times New Roman"/>
-          <w:sz w:val="24"/>
-          <w:szCs w:val="24"/>
-        </w:rPr>
-      </w:pPr>
-      <w:r>
-        <w:rPr>
-          <w:rFonts w:ascii="Times New Roman" w:hAnsi="Times New Roman" w:cs="Times New Roman"/>
-          <w:i/>
-          <w:iCs/>
-          <w:sz w:val="24"/>
-          <w:szCs w:val="24"/>
-        </w:rPr>
-        <w:t>Interaction networks with more than ten nodes.</w:t>
-      </w:r>
-      <w:r>
-        <w:rPr>
-          <w:rFonts w:ascii="Times New Roman" w:hAnsi="Times New Roman" w:cs="Times New Roman"/>
-          <w:sz w:val="24"/>
-          <w:szCs w:val="24"/>
-        </w:rPr>
-        <w:t xml:space="preserve"> Effective visualization of path diagrams is time consuming and not easily automated programmatically. While there are tools for drawing network diagrams in R and Markup languages, they are generally useful once the analysis is complete. Automatically updating path model visualizations is difficult if the overall layout changes significantly. The problem is further exacerbated if the model has to go through many interactions of peer review or client feedback.</w:t>
-      </w:r>
-    </w:p>
-    <w:p>
-      <w:pPr>
-        <w:spacing w:line="480" w:lineRule="auto"/>
-        <w:rPr>
-          <w:rFonts w:ascii="Times New Roman" w:hAnsi="Times New Roman" w:cs="Times New Roman"/>
-          <w:sz w:val="24"/>
-          <w:szCs w:val="24"/>
-        </w:rPr>
-      </w:pPr>
-    </w:p>
-    <w:p>
-      <w:pPr>
-        <w:spacing w:line="480" w:lineRule="auto"/>
-        <w:rPr>
-          <w:rFonts w:ascii="Times New Roman" w:hAnsi="Times New Roman" w:cs="Times New Roman"/>
-          <w:sz w:val="24"/>
-          <w:szCs w:val="24"/>
-        </w:rPr>
-      </w:pPr>
-      <w:r>
-        <w:rPr>
-          <w:rFonts w:ascii="Times New Roman" w:hAnsi="Times New Roman" w:cs="Times New Roman"/>
-          <w:sz w:val="24"/>
-          <w:szCs w:val="24"/>
-        </w:rPr>
-        <w:t xml:space="preserve">Predefining multiple hypothetical diagrams that can be easily modified can be effective. However, we highlight a few </w:t>
-      </w:r>
-      <w:r>
-        <w:rPr>
-          <w:rFonts w:ascii="Times New Roman" w:hAnsi="Times New Roman" w:cs="Times New Roman"/>
-          <w:sz w:val="24"/>
-          <w:szCs w:val="24"/>
-        </w:rPr>
-        <w:t>conventions</w:t>
-      </w:r>
-      <w:r>
-        <w:rPr>
-          <w:rFonts w:ascii="Times New Roman" w:hAnsi="Times New Roman" w:cs="Times New Roman"/>
-          <w:sz w:val="24"/>
-          <w:szCs w:val="24"/>
-        </w:rPr>
-        <w:t xml:space="preserve"> that may aid with cluttered figures but also prevent the amount of fiddling required to finalize a path diagram.</w:t>
-      </w:r>
-      <w:r>
-        <w:rPr>
-          <w:rFonts w:ascii="Times New Roman" w:hAnsi="Times New Roman" w:cs="Times New Roman"/>
-          <w:sz w:val="24"/>
-          <w:szCs w:val="24"/>
-        </w:rPr>
-        <w:t xml:space="preserve"> </w:t>
-      </w:r>
-      <w:r>
-        <w:rPr>
-          <w:rFonts w:ascii="Times New Roman" w:hAnsi="Times New Roman" w:cs="Times New Roman"/>
-          <w:sz w:val="24"/>
-          <w:szCs w:val="24"/>
-        </w:rPr>
-        <w:t>In Clark et al. 2019, non-significant paths were dropped from the analysis</w:t>
-      </w:r>
-      <w:r>
-        <w:rPr>
-          <w:rFonts w:ascii="Times New Roman" w:hAnsi="Times New Roman" w:cs="Times New Roman"/>
-          <w:sz w:val="24"/>
-          <w:szCs w:val="24"/>
-        </w:rPr>
-        <w:t xml:space="preserve"> to reduce clutter in the interaction network diagram.</w:t>
-      </w:r>
-    </w:p>
-    <w:p>
-      <w:pPr>
-        <w:spacing w:line="480" w:lineRule="auto"/>
-        <w:rPr>
-          <w:rFonts w:ascii="Times New Roman" w:hAnsi="Times New Roman" w:cs="Times New Roman"/>
-          <w:sz w:val="24"/>
-          <w:szCs w:val="24"/>
-        </w:rPr>
-      </w:pPr>
+        <w:t xml:space="preserve"> paragraph that summarizes our workflow</w:t>
+      </w:r>
     </w:p>
     <w:p>
       <w:pPr>
@@ -2949,7 +2776,10 @@
           <w:szCs w:val="24"/>
         </w:rPr>
       </w:pPr>
-      <w:r>
+    </w:p>
+    <w:p>
+      <w:pPr>
+        <w:spacing w:line="480" w:lineRule="auto"/>
         <w:rPr>
           <w:rFonts w:ascii="Times New Roman" w:hAnsi="Times New Roman" w:cs="Times New Roman"/>
           <w:b/>
@@ -2957,12 +2787,9 @@
           <w:sz w:val="24"/>
           <w:szCs w:val="24"/>
         </w:rPr>
-        <w:t>Conclusions</w:t>
-      </w:r>
-    </w:p>
-    <w:p>
-      <w:pPr>
-        <w:spacing w:line="480" w:lineRule="auto"/>
+      </w:pPr>
+      <w:commentRangeStart w:id="11"/>
+      <w:r>
         <w:rPr>
           <w:rFonts w:ascii="Times New Roman" w:hAnsi="Times New Roman" w:cs="Times New Roman"/>
           <w:b/>
@@ -2970,7 +2797,8 @@
           <w:sz w:val="24"/>
           <w:szCs w:val="24"/>
         </w:rPr>
-      </w:pPr>
+        <w:t>Why not use black-box techniques</w:t>
+      </w:r>
       <w:r>
         <w:rPr>
           <w:rFonts w:ascii="Times New Roman" w:hAnsi="Times New Roman" w:cs="Times New Roman"/>
@@ -2979,7 +2807,7 @@
           <w:sz w:val="24"/>
           <w:szCs w:val="24"/>
         </w:rPr>
-        <w:t xml:space="preserve">A simple how-to </w:t>
+        <w:t xml:space="preserve"> like random forests</w:t>
       </w:r>
       <w:r>
         <w:rPr>
@@ -2989,7 +2817,14 @@
           <w:sz w:val="24"/>
           <w:szCs w:val="24"/>
         </w:rPr>
-        <w:t>type of</w:t>
+        <w:t>?</w:t>
+      </w:r>
+      <w:commentRangeEnd w:id="11"/>
+      <w:r>
+        <w:rPr>
+          <w:rStyle w:val="CommentReference"/>
+        </w:rPr>
+        <w:commentReference w:id="11"/>
       </w:r>
       <w:r>
         <w:rPr>
@@ -2999,10 +2834,22 @@
           <w:sz w:val="24"/>
           <w:szCs w:val="24"/>
         </w:rPr>
-        <w:t xml:space="preserve"> paragraph that summarizes our </w:t>
-      </w:r>
-      <w:proofErr w:type="gramStart"/>
-      <w:r>
+        <w:t xml:space="preserve"> Hypothesis testing is the strength of path analysis, and we use an a priori and a posteriori framework</w:t>
+      </w:r>
+    </w:p>
+    <w:p>
+      <w:pPr>
+        <w:spacing w:line="480" w:lineRule="auto"/>
+        <w:rPr>
+          <w:rFonts w:ascii="Times New Roman" w:hAnsi="Times New Roman" w:cs="Times New Roman"/>
+          <w:sz w:val="24"/>
+          <w:szCs w:val="24"/>
+        </w:rPr>
+      </w:pPr>
+    </w:p>
+    <w:p>
+      <w:pPr>
+        <w:spacing w:line="480" w:lineRule="auto"/>
         <w:rPr>
           <w:rFonts w:ascii="Times New Roman" w:hAnsi="Times New Roman" w:cs="Times New Roman"/>
           <w:b/>
@@ -3010,13 +2857,8 @@
           <w:sz w:val="24"/>
           <w:szCs w:val="24"/>
         </w:rPr>
-        <w:t>workflow</w:t>
-      </w:r>
-      <w:proofErr w:type="gramEnd"/>
-    </w:p>
-    <w:p>
-      <w:pPr>
-        <w:spacing w:line="480" w:lineRule="auto"/>
+      </w:pPr>
+      <w:r>
         <w:rPr>
           <w:rFonts w:ascii="Times New Roman" w:hAnsi="Times New Roman" w:cs="Times New Roman"/>
           <w:b/>
@@ -3024,11 +2866,9 @@
           <w:sz w:val="24"/>
           <w:szCs w:val="24"/>
         </w:rPr>
-      </w:pPr>
-    </w:p>
-    <w:p>
-      <w:pPr>
-        <w:spacing w:line="480" w:lineRule="auto"/>
+        <w:t>Other notes or take-home messages on the application of piecewiseSEM to management of pest and beneficial species</w:t>
+      </w:r>
+      <w:r>
         <w:rPr>
           <w:rFonts w:ascii="Times New Roman" w:hAnsi="Times New Roman" w:cs="Times New Roman"/>
           <w:b/>
@@ -3036,99 +2876,7 @@
           <w:sz w:val="24"/>
           <w:szCs w:val="24"/>
         </w:rPr>
-      </w:pPr>
-      <w:commentRangeStart w:id="10"/>
-      <w:r>
-        <w:rPr>
-          <w:rFonts w:ascii="Times New Roman" w:hAnsi="Times New Roman" w:cs="Times New Roman"/>
-          <w:b/>
-          <w:bCs/>
-          <w:sz w:val="24"/>
-          <w:szCs w:val="24"/>
-        </w:rPr>
-        <w:lastRenderedPageBreak/>
-        <w:t>Why not use black-box techniques</w:t>
-      </w:r>
-      <w:r>
-        <w:rPr>
-          <w:rFonts w:ascii="Times New Roman" w:hAnsi="Times New Roman" w:cs="Times New Roman"/>
-          <w:b/>
-          <w:bCs/>
-          <w:sz w:val="24"/>
-          <w:szCs w:val="24"/>
-        </w:rPr>
-        <w:t xml:space="preserve"> like random forests</w:t>
-      </w:r>
-      <w:r>
-        <w:rPr>
-          <w:rFonts w:ascii="Times New Roman" w:hAnsi="Times New Roman" w:cs="Times New Roman"/>
-          <w:b/>
-          <w:bCs/>
-          <w:sz w:val="24"/>
-          <w:szCs w:val="24"/>
-        </w:rPr>
-        <w:t>?</w:t>
-      </w:r>
-      <w:commentRangeEnd w:id="10"/>
-      <w:r>
-        <w:rPr>
-          <w:rStyle w:val="CommentReference"/>
-        </w:rPr>
-        <w:commentReference w:id="10"/>
-      </w:r>
-    </w:p>
-    <w:p>
-      <w:pPr>
-        <w:spacing w:line="480" w:lineRule="auto"/>
-        <w:rPr>
-          <w:rFonts w:ascii="Times New Roman" w:hAnsi="Times New Roman" w:cs="Times New Roman"/>
-          <w:sz w:val="24"/>
-          <w:szCs w:val="24"/>
-        </w:rPr>
-      </w:pPr>
-    </w:p>
-    <w:p>
-      <w:pPr>
-        <w:spacing w:line="480" w:lineRule="auto"/>
-        <w:rPr>
-          <w:rFonts w:ascii="Times New Roman" w:hAnsi="Times New Roman" w:cs="Times New Roman"/>
-          <w:b/>
-          <w:bCs/>
-          <w:sz w:val="24"/>
-          <w:szCs w:val="24"/>
-        </w:rPr>
-      </w:pPr>
-      <w:r>
-        <w:rPr>
-          <w:rFonts w:ascii="Times New Roman" w:hAnsi="Times New Roman" w:cs="Times New Roman"/>
-          <w:b/>
-          <w:bCs/>
-          <w:sz w:val="24"/>
-          <w:szCs w:val="24"/>
-        </w:rPr>
-        <w:t xml:space="preserve">Other notes or take-home messages on the application of </w:t>
-      </w:r>
-      <w:proofErr w:type="spellStart"/>
-      <w:r>
-        <w:rPr>
-          <w:rFonts w:ascii="Times New Roman" w:hAnsi="Times New Roman" w:cs="Times New Roman"/>
-          <w:b/>
-          <w:bCs/>
-          <w:sz w:val="24"/>
-          <w:szCs w:val="24"/>
-        </w:rPr>
-        <w:t>piecewiseSEM</w:t>
-      </w:r>
-      <w:proofErr w:type="spellEnd"/>
-      <w:r>
-        <w:rPr>
-          <w:rFonts w:ascii="Times New Roman" w:hAnsi="Times New Roman" w:cs="Times New Roman"/>
-          <w:b/>
-          <w:bCs/>
-          <w:sz w:val="24"/>
-          <w:szCs w:val="24"/>
-        </w:rPr>
-        <w:t xml:space="preserve"> to management of pest and beneficial species</w:t>
+        <w:t xml:space="preserve"> (or a few key examples for biocontrol)</w:t>
       </w:r>
     </w:p>
     <w:sectPr>
@@ -3288,7 +3036,7 @@
       </w:r>
     </w:p>
   </w:comment>
-  <w:comment w:id="9" w:author="Robert Clark [2]" w:date="2023-01-20T12:54:00Z" w:initials="RC">
+  <w:comment w:id="9" w:author="Clark, Robert Emerson" w:date="2023-02-17T11:59:00Z" w:initials="CRE">
     <w:p>
       <w:pPr>
         <w:pStyle w:val="CommentText"/>
@@ -3300,11 +3048,30 @@
         <w:annotationRef/>
       </w:r>
       <w:r>
+        <w:rPr>
+          <w:lang w:val="en-US"/>
+        </w:rPr>
+        <w:t xml:space="preserve">[Ok Rob is getting to philosophical here, but perhaps there is a citation on the limits of data visualization in complex ecological systems]. </w:t>
+      </w:r>
+    </w:p>
+  </w:comment>
+  <w:comment w:id="10" w:author="Robert Clark [2]" w:date="2023-01-20T12:54:00Z" w:initials="RC">
+    <w:p>
+      <w:pPr>
+        <w:pStyle w:val="CommentText"/>
+      </w:pPr>
+      <w:r>
+        <w:rPr>
+          <w:rStyle w:val="CommentReference"/>
+        </w:rPr>
+        <w:annotationRef/>
+      </w:r>
+      <w:r>
         <w:t>I guess. I never actually did this. I actually just use AIC to make people stop hassling me to include lame covariates.</w:t>
       </w:r>
     </w:p>
   </w:comment>
-  <w:comment w:id="10" w:author="Robert Clark" w:date="2023-02-16T17:01:00Z" w:initials="RC">
+  <w:comment w:id="11" w:author="Robert Clark" w:date="2023-02-16T17:01:00Z" w:initials="RC">
     <w:p>
       <w:pPr>
         <w:pStyle w:val="CommentText"/>
@@ -3334,6 +3101,7 @@
   <w15:commentEx w15:paraId="290C6608" w15:done="0"/>
   <w15:commentEx w15:paraId="1D34A483" w15:done="0"/>
   <w15:commentEx w15:paraId="39D0D808" w15:done="0"/>
+  <w15:commentEx w15:paraId="3778F012" w15:done="0"/>
   <w15:commentEx w15:paraId="73135268" w15:done="0"/>
   <w15:commentEx w15:paraId="0A998EFF" w15:done="0"/>
 </w15:commentsEx>
@@ -3350,6 +3118,7 @@
   <w16cex:commentExtensible w16cex:durableId="2798DC24" w16cex:dateUtc="2023-02-16T21:45:00Z"/>
   <w16cex:commentExtensible w16cex:durableId="2794D7EA" w16cex:dateUtc="2023-02-13T20:38:00Z"/>
   <w16cex:commentExtensible w16cex:durableId="2794D899" w16cex:dateUtc="2023-02-13T20:41:00Z"/>
+  <w16cex:commentExtensible w16cex:durableId="2799EA9F" w16cex:dateUtc="2023-02-17T16:59:00Z"/>
   <w16cex:commentExtensible w16cex:durableId="27750DA1" w16cex:dateUtc="2023-01-20T17:54:00Z"/>
   <w16cex:commentExtensible w16cex:durableId="2798DFD7" w16cex:dateUtc="2023-02-16T22:01:00Z"/>
 </w16cex:commentsExtensible>
@@ -3366,6 +3135,7 @@
   <w16cid:commentId w16cid:paraId="290C6608" w16cid:durableId="2798DC24"/>
   <w16cid:commentId w16cid:paraId="1D34A483" w16cid:durableId="2794D7EA"/>
   <w16cid:commentId w16cid:paraId="39D0D808" w16cid:durableId="2794D899"/>
+  <w16cid:commentId w16cid:paraId="3778F012" w16cid:durableId="2799EA9F"/>
   <w16cid:commentId w16cid:paraId="73135268" w16cid:durableId="27750DA1"/>
   <w16cid:commentId w16cid:paraId="0A998EFF" w16cid:durableId="2798DFD7"/>
 </w16cid:commentsIds>

</xml_diff>

<commit_message>
Add workflow and black-box approach paragraphs.
</commit_message>
<xml_diff>
--- a/Manuscripts/sem in ipm and horticulture manuscript 1.docx
+++ b/Manuscripts/sem in ipm and horticulture manuscript 1.docx
@@ -21,7 +21,7 @@
           <w:sz w:val="24"/>
           <w:szCs w:val="24"/>
         </w:rPr>
-        <w:t xml:space="preserve">Using structural equation modeling to understand indirect effects </w:t>
+        <w:t xml:space="preserve">Using structural equation modeling to </w:t>
       </w:r>
       <w:r>
         <w:rPr>
@@ -31,9 +31,8 @@
           <w:sz w:val="24"/>
           <w:szCs w:val="24"/>
         </w:rPr>
-        <w:t xml:space="preserve">in the management of pests and beneficial </w:t>
-      </w:r>
-      <w:proofErr w:type="gramStart"/>
+        <w:t>evaluate</w:t>
+      </w:r>
       <w:r>
         <w:rPr>
           <w:rFonts w:ascii="Times New Roman" w:hAnsi="Times New Roman" w:cs="Times New Roman"/>
@@ -42,9 +41,40 @@
           <w:sz w:val="24"/>
           <w:szCs w:val="24"/>
         </w:rPr>
-        <w:t>species</w:t>
+        <w:t xml:space="preserve"> management of </w:t>
+      </w:r>
+      <w:proofErr w:type="gramStart"/>
+      <w:r>
+        <w:rPr>
+          <w:rFonts w:ascii="Times New Roman" w:hAnsi="Times New Roman" w:cs="Times New Roman"/>
+          <w:b/>
+          <w:bCs/>
+          <w:sz w:val="24"/>
+          <w:szCs w:val="24"/>
+        </w:rPr>
+        <w:t>pest</w:t>
       </w:r>
       <w:proofErr w:type="gramEnd"/>
+      <w:r>
+        <w:rPr>
+          <w:rFonts w:ascii="Times New Roman" w:hAnsi="Times New Roman" w:cs="Times New Roman"/>
+          <w:b/>
+          <w:bCs/>
+          <w:sz w:val="24"/>
+          <w:szCs w:val="24"/>
+        </w:rPr>
+        <w:t xml:space="preserve"> and beneficial </w:t>
+      </w:r>
+      <w:r>
+        <w:rPr>
+          <w:rFonts w:ascii="Times New Roman" w:hAnsi="Times New Roman" w:cs="Times New Roman"/>
+          <w:b/>
+          <w:bCs/>
+          <w:sz w:val="24"/>
+          <w:szCs w:val="24"/>
+        </w:rPr>
+        <w:t>species.</w:t>
+      </w:r>
     </w:p>
     <w:p>
       <w:pPr>
@@ -535,26 +565,14 @@
         </w:rPr>
         <w:t xml:space="preserve">must </w:t>
       </w:r>
-      <w:del w:id="1" w:author="Rampone, Emily" w:date="2023-02-19T17:56:00Z">
-        <w:r>
-          <w:rPr>
-            <w:rFonts w:ascii="Times New Roman" w:hAnsi="Times New Roman" w:cs="Times New Roman"/>
-            <w:sz w:val="24"/>
-            <w:szCs w:val="24"/>
-          </w:rPr>
-          <w:delText xml:space="preserve">content </w:delText>
-        </w:r>
-      </w:del>
-      <w:ins w:id="2" w:author="Rampone, Emily" w:date="2023-02-19T17:56:00Z">
-        <w:r>
-          <w:rPr>
-            <w:rFonts w:ascii="Times New Roman" w:hAnsi="Times New Roman" w:cs="Times New Roman"/>
-            <w:sz w:val="24"/>
-            <w:szCs w:val="24"/>
-          </w:rPr>
-          <w:t xml:space="preserve">contend </w:t>
-        </w:r>
-      </w:ins>
+      <w:r>
+        <w:rPr>
+          <w:rFonts w:ascii="Times New Roman" w:hAnsi="Times New Roman" w:cs="Times New Roman"/>
+          <w:sz w:val="24"/>
+          <w:szCs w:val="24"/>
+        </w:rPr>
+        <w:t xml:space="preserve">contend </w:t>
+      </w:r>
       <w:r>
         <w:rPr>
           <w:rFonts w:ascii="Times New Roman" w:hAnsi="Times New Roman" w:cs="Times New Roman"/>
@@ -763,36 +781,16 @@
           <w:sz w:val="24"/>
           <w:szCs w:val="24"/>
         </w:rPr>
-        <w:t xml:space="preserve"> package being amongst the most popular,</w:t>
-      </w:r>
-      <w:del w:id="3" w:author="Rampone, Emily" w:date="2023-02-19T17:57:00Z">
-        <w:r>
-          <w:rPr>
-            <w:rFonts w:ascii="Times New Roman" w:hAnsi="Times New Roman" w:cs="Times New Roman"/>
-            <w:sz w:val="24"/>
-            <w:szCs w:val="24"/>
-          </w:rPr>
-          <w:delText xml:space="preserve"> in</w:delText>
-        </w:r>
-      </w:del>
-      <w:r>
-        <w:rPr>
-          <w:rFonts w:ascii="Times New Roman" w:hAnsi="Times New Roman" w:cs="Times New Roman"/>
-          <w:sz w:val="24"/>
-          <w:szCs w:val="24"/>
-        </w:rPr>
-        <w:t xml:space="preserve"> due </w:t>
-      </w:r>
-      <w:ins w:id="4" w:author="Rampone, Emily" w:date="2023-02-19T17:57:00Z">
-        <w:r>
-          <w:rPr>
-            <w:rFonts w:ascii="Times New Roman" w:hAnsi="Times New Roman" w:cs="Times New Roman"/>
-            <w:sz w:val="24"/>
-            <w:szCs w:val="24"/>
-          </w:rPr>
-          <w:t xml:space="preserve">in </w:t>
-        </w:r>
-      </w:ins>
+        <w:t xml:space="preserve"> package being amongst the most popular, due </w:t>
+      </w:r>
+      <w:r>
+        <w:rPr>
+          <w:rFonts w:ascii="Times New Roman" w:hAnsi="Times New Roman" w:cs="Times New Roman"/>
+          <w:sz w:val="24"/>
+          <w:szCs w:val="24"/>
+        </w:rPr>
+        <w:t xml:space="preserve">in </w:t>
+      </w:r>
       <w:r>
         <w:rPr>
           <w:rFonts w:ascii="Times New Roman" w:hAnsi="Times New Roman" w:cs="Times New Roman"/>
@@ -1074,32 +1072,30 @@
         </w:rPr>
         <w:t>effects, confounding intermediate steps, or opposing indirect effects</w:t>
       </w:r>
-      <w:ins w:id="5" w:author="Rampone, Emily" w:date="2023-02-19T18:03:00Z">
-        <w:r>
-          <w:rPr>
-            <w:rFonts w:ascii="Times New Roman" w:hAnsi="Times New Roman" w:cs="Times New Roman"/>
-            <w:sz w:val="24"/>
-            <w:szCs w:val="24"/>
-          </w:rPr>
-          <w:t xml:space="preserve"> </w:t>
-        </w:r>
-        <w:r>
-          <w:rPr>
-            <w:rFonts w:ascii="Times New Roman" w:hAnsi="Times New Roman" w:cs="Times New Roman"/>
-            <w:sz w:val="24"/>
-            <w:szCs w:val="24"/>
-          </w:rPr>
-          <w:fldChar w:fldCharType="begin"/>
-        </w:r>
-        <w:r>
-          <w:rPr>
-            <w:rFonts w:ascii="Times New Roman" w:hAnsi="Times New Roman" w:cs="Times New Roman"/>
-            <w:sz w:val="24"/>
-            <w:szCs w:val="24"/>
-          </w:rPr>
-          <w:instrText xml:space="preserve"> ADDIN ZOTERO_ITEM CSL_CITATION {"citationID":"CBYFdsC3","properties":{"formattedCitation":"(Wootton n.d.)","plainCitation":"(Wootton n.d.)","noteIndex":0},"citationItems":[{"id":2086,"uris":["http://zotero.org/users/8581816/items/LDSMPUA8"],"itemData":{"id":2086,"type":"article-journal","language":"en","page":"26","source":"Zotero","title":"THE NATURE AND CONSEQUENCES OF INDIRECT EFFECTS IN ECOLOGICAL COMMUNITIES","author":[{"family":"Wootton","given":"J Timothy"}]}}],"schema":"https://github.com/citation-style-language/schema/raw/master/csl-citation.json"} </w:instrText>
-        </w:r>
-      </w:ins>
+      <w:r>
+        <w:rPr>
+          <w:rFonts w:ascii="Times New Roman" w:hAnsi="Times New Roman" w:cs="Times New Roman"/>
+          <w:sz w:val="24"/>
+          <w:szCs w:val="24"/>
+        </w:rPr>
+        <w:t xml:space="preserve"> </w:t>
+      </w:r>
+      <w:r>
+        <w:rPr>
+          <w:rFonts w:ascii="Times New Roman" w:hAnsi="Times New Roman" w:cs="Times New Roman"/>
+          <w:sz w:val="24"/>
+          <w:szCs w:val="24"/>
+        </w:rPr>
+        <w:fldChar w:fldCharType="begin"/>
+      </w:r>
+      <w:r>
+        <w:rPr>
+          <w:rFonts w:ascii="Times New Roman" w:hAnsi="Times New Roman" w:cs="Times New Roman"/>
+          <w:sz w:val="24"/>
+          <w:szCs w:val="24"/>
+        </w:rPr>
+        <w:instrText xml:space="preserve"> ADDIN ZOTERO_ITEM CSL_CITATION {"citationID":"CBYFdsC3","properties":{"formattedCitation":"(Wootton n.d.)","plainCitation":"(Wootton n.d.)","noteIndex":0},"citationItems":[{"id":2086,"uris":["http://zotero.org/users/8581816/items/LDSMPUA8"],"itemData":{"id":2086,"type":"article-journal","language":"en","page":"26","source":"Zotero","title":"THE NATURE AND CONSEQUENCES OF INDIRECT EFFECTS IN ECOLOGICAL COMMUNITIES","author":[{"family":"Wootton","given":"J Timothy"}]}}],"schema":"https://github.com/citation-style-language/schema/raw/master/csl-citation.json"} </w:instrText>
+      </w:r>
       <w:r>
         <w:rPr>
           <w:rFonts w:ascii="Times New Roman" w:hAnsi="Times New Roman" w:cs="Times New Roman"/>
@@ -1108,47 +1104,35 @@
         </w:rPr>
         <w:fldChar w:fldCharType="separate"/>
       </w:r>
-      <w:ins w:id="6" w:author="Rampone, Emily" w:date="2023-02-19T18:03:00Z">
-        <w:r>
-          <w:rPr>
-            <w:rFonts w:ascii="Times New Roman" w:hAnsi="Times New Roman" w:cs="Times New Roman"/>
-            <w:sz w:val="24"/>
-            <w:rPrChange w:id="7" w:author="Rampone, Emily" w:date="2023-02-19T18:03:00Z">
-              <w:rPr/>
-            </w:rPrChange>
-          </w:rPr>
-          <w:t xml:space="preserve">(Wootton </w:t>
-        </w:r>
-      </w:ins>
-      <w:ins w:id="8" w:author="Rampone, Emily" w:date="2023-02-19T18:04:00Z">
-        <w:r>
-          <w:rPr>
-            <w:rFonts w:ascii="Times New Roman" w:hAnsi="Times New Roman" w:cs="Times New Roman"/>
-            <w:sz w:val="24"/>
-          </w:rPr>
-          <w:t>1994</w:t>
-        </w:r>
-      </w:ins>
-      <w:ins w:id="9" w:author="Rampone, Emily" w:date="2023-02-19T18:03:00Z">
-        <w:r>
-          <w:rPr>
-            <w:rFonts w:ascii="Times New Roman" w:hAnsi="Times New Roman" w:cs="Times New Roman"/>
-            <w:sz w:val="24"/>
-            <w:rPrChange w:id="10" w:author="Rampone, Emily" w:date="2023-02-19T18:03:00Z">
-              <w:rPr/>
-            </w:rPrChange>
-          </w:rPr>
-          <w:t>)</w:t>
-        </w:r>
-        <w:r>
-          <w:rPr>
-            <w:rFonts w:ascii="Times New Roman" w:hAnsi="Times New Roman" w:cs="Times New Roman"/>
-            <w:sz w:val="24"/>
-            <w:szCs w:val="24"/>
-          </w:rPr>
-          <w:fldChar w:fldCharType="end"/>
-        </w:r>
-      </w:ins>
+      <w:r>
+        <w:rPr>
+          <w:rFonts w:ascii="Times New Roman" w:hAnsi="Times New Roman" w:cs="Times New Roman"/>
+          <w:sz w:val="24"/>
+        </w:rPr>
+        <w:t xml:space="preserve">(Wootton </w:t>
+      </w:r>
+      <w:r>
+        <w:rPr>
+          <w:rFonts w:ascii="Times New Roman" w:hAnsi="Times New Roman" w:cs="Times New Roman"/>
+          <w:sz w:val="24"/>
+        </w:rPr>
+        <w:t>1994</w:t>
+      </w:r>
+      <w:r>
+        <w:rPr>
+          <w:rFonts w:ascii="Times New Roman" w:hAnsi="Times New Roman" w:cs="Times New Roman"/>
+          <w:sz w:val="24"/>
+        </w:rPr>
+        <w:t>)</w:t>
+      </w:r>
+      <w:r>
+        <w:rPr>
+          <w:rFonts w:ascii="Times New Roman" w:hAnsi="Times New Roman" w:cs="Times New Roman"/>
+          <w:sz w:val="24"/>
+          <w:szCs w:val="24"/>
+        </w:rPr>
+        <w:fldChar w:fldCharType="end"/>
+      </w:r>
       <w:r>
         <w:rPr>
           <w:rFonts w:ascii="Times New Roman" w:hAnsi="Times New Roman" w:cs="Times New Roman"/>
@@ -1221,7 +1205,7 @@
         </w:rPr>
         <w:t>(</w:t>
       </w:r>
-      <w:commentRangeStart w:id="11"/>
+      <w:commentRangeStart w:id="1"/>
       <w:r>
         <w:rPr>
           <w:rFonts w:ascii="Times New Roman" w:hAnsi="Times New Roman" w:cs="Times New Roman"/>
@@ -1230,12 +1214,12 @@
         </w:rPr>
         <w:t>Wei et al. 2013</w:t>
       </w:r>
-      <w:commentRangeEnd w:id="11"/>
+      <w:commentRangeEnd w:id="1"/>
       <w:r>
         <w:rPr>
           <w:rStyle w:val="CommentReference"/>
         </w:rPr>
-        <w:commentReference w:id="11"/>
+        <w:commentReference w:id="1"/>
       </w:r>
       <w:r>
         <w:rPr>
@@ -1312,26 +1296,22 @@
         </w:rPr>
         <w:t xml:space="preserve">linear models, an approach which is an outgrowth of the original development of ANOVA and the F-statistic from Fischer’s agricultural trials </w:t>
       </w:r>
-      <w:ins w:id="12" w:author="Rampone, Emily" w:date="2023-02-21T10:00:00Z">
-        <w:r>
-          <w:rPr>
-            <w:rFonts w:ascii="Times New Roman" w:hAnsi="Times New Roman" w:cs="Times New Roman"/>
-            <w:sz w:val="24"/>
-            <w:szCs w:val="24"/>
-          </w:rPr>
-          <w:fldChar w:fldCharType="begin"/>
-        </w:r>
-      </w:ins>
-      <w:ins w:id="13" w:author="Rampone, Emily" w:date="2023-02-21T10:17:00Z">
-        <w:r>
-          <w:rPr>
-            <w:rFonts w:ascii="Times New Roman" w:hAnsi="Times New Roman" w:cs="Times New Roman"/>
-            <w:sz w:val="24"/>
-            <w:szCs w:val="24"/>
-          </w:rPr>
-          <w:instrText xml:space="preserve"> ADDIN ZOTERO_ITEM CSL_CITATION {"citationID":"4hGus1LD","properties":{"formattedCitation":"(Fisher 1919, Parolini 2015)","plainCitation":"(Fisher 1919, Parolini 2015)","noteIndex":0},"citationItems":[{"id":2293,"uris":["http://zotero.org/users/8581816/items/TYZ4VXEI"],"itemData":{"id":2293,"type":"article-journal","abstract":"Several attempts have already been made to interpret the well-established results of biometry in accordance with the Mendelian scheme of inheritance. It is here attempted to ascertain the biometrical properties of a population of a more general type than has hitherto been examined, inheritance in which follows this scheme. It is hoped that in this way it will be possible to make a more exact analysis of the causes of human variability. The great body of available statistics show us that the deviations of a human measurement from its mean follow very closely the Normal Law of Errors, and, therefore, that the variability may be uniformly measured by the standard deviation corresponding to the square root of the mean square error. When there are two independent causes of variability capable of producing in an otherwise uniform population distributions with standard deviations σ1 and σ2, it is found that the distribution, when both causes act together, has a standard deviation . It is therefore desirable in analysing the causes of variability to deal with the square of the standard deviation as the measure of variability. We shall term this quantity the Variance of the normal population to which it refers, and we may now ascribe to the constituent causes fractions or percentages of the total variance which they together produce. It is desirable on the one hand that the elementary ideas at the basis of the calculus of correlations should be clearly understood, and easily expressed in ordinary language, and on the other that loose phrases about the “percentage of causation,” which obscure the essential distinction between the individual and the population, should be carefully avoided.","container-title":"Transactions - The Royal Society of Edinburgh","DOI":"10.1017/S0080456800012163","ISSN":"0080-4568","issue":"2","language":"eng","note":"publisher-place: Edinburgh, UK\npublisher: Royal Society of Edinburgh Scotland Foundation","page":"399–433","source":"searchit.libraries.wsu.edu","title":"XV.—The Correlation between Relatives on the Supposition of Mendelian Inheritance","volume":"52","author":[{"family":"Fisher","given":"R. A."}],"issued":{"date-parts":[["1919"]]}}},{"id":2291,"uris":["http://zotero.org/users/8581816/items/5JC6BRST"],"itemData":{"id":2291,"type":"article-journal","abstract":"During the twentieth century statistical methods have transformed research in the experimental and social sciences. Qualitative evidence has largely been replaced by quantitative results and the tools of statistical inference have helped foster a new ideal of objectivity in scientific knowledge. The paper will investigate this transformation by considering the genesis of analysis of variance and experimental design, statistical methods nowadays taught in every elementary course of statistics for the experimental and social sciences. These methods were developed by the mathematician and geneticist R. A. Fisher during the 1920s, while he was working at Rothamsted Experimental Station, where agricultural research was in turn reshaped by Fisher’s methods. Analysis of variance and experimental design required new practices and instruments in field and laboratory research, and imposed a redistribution of expertise among statisticians, experimental scientists and the farm staff. On the other hand the use of statistical methods in agricultural science called for a systematization of information management and made computing an activity integral to the experimental research done at Rothamsted, permanently integrating the statisticians’ tools and expertise into the station research programme. Fisher’s statistical methods did not remain confined within agricultural research and by the end of the 1950s they had come to stay in psychology, sociology, education, chemistry, medicine, engineering, economics, quality control, just to mention a few of the disciplines which adopted them.","container-title":"Journal of the History of Biology","DOI":"10.1007/s10739-014-9394-z","ISSN":"1573-0387","issue":"2","journalAbbreviation":"J Hist Biol","language":"en","page":"301-335","source":"Springer Link","title":"The Emergence of Modern Statistics in Agricultural Science: Analysis of Variance, Experimental Design and the Reshaping of Research at Rothamsted Experimental Station, 1919–1933","title-short":"The Emergence of Modern Statistics in Agricultural Science","volume":"48","author":[{"family":"Parolini","given":"Giuditta"}],"issued":{"date-parts":[["2015",5,1]]}}}],"schema":"https://github.com/citation-style-language/schema/raw/master/csl-citation.json"} </w:instrText>
-        </w:r>
-      </w:ins>
+      <w:r>
+        <w:rPr>
+          <w:rFonts w:ascii="Times New Roman" w:hAnsi="Times New Roman" w:cs="Times New Roman"/>
+          <w:sz w:val="24"/>
+          <w:szCs w:val="24"/>
+        </w:rPr>
+        <w:fldChar w:fldCharType="begin"/>
+      </w:r>
+      <w:r>
+        <w:rPr>
+          <w:rFonts w:ascii="Times New Roman" w:hAnsi="Times New Roman" w:cs="Times New Roman"/>
+          <w:sz w:val="24"/>
+          <w:szCs w:val="24"/>
+        </w:rPr>
+        <w:instrText xml:space="preserve"> ADDIN ZOTERO_ITEM CSL_CITATION {"citationID":"4hGus1LD","properties":{"formattedCitation":"(Fisher 1919, Parolini 2015)","plainCitation":"(Fisher 1919, Parolini 2015)","noteIndex":0},"citationItems":[{"id":2293,"uris":["http://zotero.org/users/8581816/items/TYZ4VXEI"],"itemData":{"id":2293,"type":"article-journal","abstract":"Several attempts have already been made to interpret the well-established results of biometry in accordance with the Mendelian scheme of inheritance. It is here attempted to ascertain the biometrical properties of a population of a more general type than has hitherto been examined, inheritance in which follows this scheme. It is hoped that in this way it will be possible to make a more exact analysis of the causes of human variability. The great body of available statistics show us that the deviations of a human measurement from its mean follow very closely the Normal Law of Errors, and, therefore, that the variability may be uniformly measured by the standard deviation corresponding to the square root of the mean square error. When there are two independent causes of variability capable of producing in an otherwise uniform population distributions with standard deviations σ1 and σ2, it is found that the distribution, when both causes act together, has a standard deviation . It is therefore desirable in analysing the causes of variability to deal with the square of the standard deviation as the measure of variability. We shall term this quantity the Variance of the normal population to which it refers, and we may now ascribe to the constituent causes fractions or percentages of the total variance which they together produce. It is desirable on the one hand that the elementary ideas at the basis of the calculus of correlations should be clearly understood, and easily expressed in ordinary language, and on the other that loose phrases about the “percentage of causation,” which obscure the essential distinction between the individual and the population, should be carefully avoided.","container-title":"Transactions - The Royal Society of Edinburgh","DOI":"10.1017/S0080456800012163","ISSN":"0080-4568","issue":"2","language":"eng","note":"publisher-place: Edinburgh, UK\npublisher: Royal Society of Edinburgh Scotland Foundation","page":"399–433","source":"searchit.libraries.wsu.edu","title":"XV.—The Correlation between Relatives on the Supposition of Mendelian Inheritance","volume":"52","author":[{"family":"Fisher","given":"R. A."}],"issued":{"date-parts":[["1919"]]}}},{"id":2291,"uris":["http://zotero.org/users/8581816/items/5JC6BRST"],"itemData":{"id":2291,"type":"article-journal","abstract":"During the twentieth century statistical methods have transformed research in the experimental and social sciences. Qualitative evidence has largely been replaced by quantitative results and the tools of statistical inference have helped foster a new ideal of objectivity in scientific knowledge. The paper will investigate this transformation by considering the genesis of analysis of variance and experimental design, statistical methods nowadays taught in every elementary course of statistics for the experimental and social sciences. These methods were developed by the mathematician and geneticist R. A. Fisher during the 1920s, while he was working at Rothamsted Experimental Station, where agricultural research was in turn reshaped by Fisher’s methods. Analysis of variance and experimental design required new practices and instruments in field and laboratory research, and imposed a redistribution of expertise among statisticians, experimental scientists and the farm staff. On the other hand the use of statistical methods in agricultural science called for a systematization of information management and made computing an activity integral to the experimental research done at Rothamsted, permanently integrating the statisticians’ tools and expertise into the station research programme. Fisher’s statistical methods did not remain confined within agricultural research and by the end of the 1950s they had come to stay in psychology, sociology, education, chemistry, medicine, engineering, economics, quality control, just to mention a few of the disciplines which adopted them.","container-title":"Journal of the History of Biology","DOI":"10.1007/s10739-014-9394-z","ISSN":"1573-0387","issue":"2","journalAbbreviation":"J Hist Biol","language":"en","page":"301-335","source":"Springer Link","title":"The Emergence of Modern Statistics in Agricultural Science: Analysis of Variance, Experimental Design and the Reshaping of Research at Rothamsted Experimental Station, 1919–1933","title-short":"The Emergence of Modern Statistics in Agricultural Science","volume":"48","author":[{"family":"Parolini","given":"Giuditta"}],"issued":{"date-parts":[["2015",5,1]]}}}],"schema":"https://github.com/citation-style-language/schema/raw/master/csl-citation.json"} </w:instrText>
+      </w:r>
       <w:r>
         <w:rPr>
           <w:rFonts w:ascii="Times New Roman" w:hAnsi="Times New Roman" w:cs="Times New Roman"/>
@@ -1340,28 +1320,21 @@
         </w:rPr>
         <w:fldChar w:fldCharType="separate"/>
       </w:r>
-      <w:ins w:id="14" w:author="Rampone, Emily" w:date="2023-02-21T10:17:00Z">
-        <w:r>
-          <w:rPr>
-            <w:rFonts w:ascii="Times New Roman" w:hAnsi="Times New Roman" w:cs="Times New Roman"/>
-            <w:sz w:val="24"/>
-            <w:rPrChange w:id="15" w:author="Rampone, Emily" w:date="2023-02-21T10:17:00Z">
-              <w:rPr/>
-            </w:rPrChange>
-          </w:rPr>
-          <w:t>(Fisher 1919, Parolini 2015)</w:t>
-        </w:r>
-      </w:ins>
-      <w:ins w:id="16" w:author="Rampone, Emily" w:date="2023-02-21T10:00:00Z">
-        <w:r>
-          <w:rPr>
-            <w:rFonts w:ascii="Times New Roman" w:hAnsi="Times New Roman" w:cs="Times New Roman"/>
-            <w:sz w:val="24"/>
-            <w:szCs w:val="24"/>
-          </w:rPr>
-          <w:fldChar w:fldCharType="end"/>
-        </w:r>
-      </w:ins>
+      <w:r>
+        <w:rPr>
+          <w:rFonts w:ascii="Times New Roman" w:hAnsi="Times New Roman" w:cs="Times New Roman"/>
+          <w:sz w:val="24"/>
+        </w:rPr>
+        <w:t>(Fisher 1919, Parolini 2015)</w:t>
+      </w:r>
+      <w:r>
+        <w:rPr>
+          <w:rFonts w:ascii="Times New Roman" w:hAnsi="Times New Roman" w:cs="Times New Roman"/>
+          <w:sz w:val="24"/>
+          <w:szCs w:val="24"/>
+        </w:rPr>
+        <w:fldChar w:fldCharType="end"/>
+      </w:r>
       <w:r>
         <w:rPr>
           <w:rFonts w:ascii="Times New Roman" w:hAnsi="Times New Roman" w:cs="Times New Roman"/>
@@ -1370,8 +1343,8 @@
         </w:rPr>
         <w:t>(</w:t>
       </w:r>
-      <w:commentRangeStart w:id="17"/>
-      <w:commentRangeStart w:id="18"/>
+      <w:commentRangeStart w:id="2"/>
+      <w:commentRangeStart w:id="3"/>
       <w:r>
         <w:rPr>
           <w:rFonts w:ascii="Times New Roman" w:hAnsi="Times New Roman" w:cs="Times New Roman"/>
@@ -1389,20 +1362,20 @@
         </w:rPr>
         <w:t>fischer</w:t>
       </w:r>
-      <w:commentRangeEnd w:id="17"/>
+      <w:commentRangeEnd w:id="2"/>
       <w:proofErr w:type="spellEnd"/>
       <w:r>
         <w:rPr>
           <w:rStyle w:val="CommentReference"/>
         </w:rPr>
-        <w:commentReference w:id="17"/>
-      </w:r>
-      <w:commentRangeEnd w:id="18"/>
+        <w:commentReference w:id="2"/>
+      </w:r>
+      <w:commentRangeEnd w:id="3"/>
       <w:r>
         <w:rPr>
           <w:rStyle w:val="CommentReference"/>
         </w:rPr>
-        <w:commentReference w:id="18"/>
+        <w:commentReference w:id="3"/>
       </w:r>
       <w:r>
         <w:rPr>
@@ -1484,26 +1457,22 @@
         </w:rPr>
         <w:t xml:space="preserve"> are ubiquitous with experimental work </w:t>
       </w:r>
-      <w:ins w:id="19" w:author="Rampone, Emily" w:date="2023-02-21T10:36:00Z">
-        <w:r>
-          <w:rPr>
-            <w:rFonts w:ascii="Times New Roman" w:hAnsi="Times New Roman" w:cs="Times New Roman"/>
-            <w:sz w:val="24"/>
-            <w:szCs w:val="24"/>
-          </w:rPr>
-          <w:fldChar w:fldCharType="begin"/>
-        </w:r>
-      </w:ins>
-      <w:ins w:id="20" w:author="Rampone, Emily" w:date="2023-02-21T10:37:00Z">
-        <w:r>
-          <w:rPr>
-            <w:rFonts w:ascii="Times New Roman" w:hAnsi="Times New Roman" w:cs="Times New Roman"/>
-            <w:sz w:val="24"/>
-            <w:szCs w:val="24"/>
-          </w:rPr>
-          <w:instrText xml:space="preserve"> ADDIN ZOTERO_ITEM CSL_CITATION {"citationID":"FtQZEjfQ","properties":{"formattedCitation":"(Kain et al. 2015)","plainCitation":"(Kain et al. 2015)","noteIndex":0},"citationItems":[{"id":2295,"uris":["http://zotero.org/users/8581816/items/VI4DKN9W"],"itemData":{"id":2295,"type":"article-journal","abstract":"In ecology and evolution generalized linear mixed models (GLMMs) are becoming increasingly used to test for differences in variation by treatment at multiple hierarchical levels. Yet, the specific sampling schemes that optimize the power of an experiment to detect differences in random effects by treatment/group remain unknown. In this paper we develop a blueprint for conducting power analyses for GLMMs focusing on detecting differences in variance by treatment. We present parameterization and power analyses for random-intercepts and random-slopes GLMMs because of their generality as focal parameters for most applications and because of their immediate applicability to emerging questions in the field of behavioral ecology. We focus on the extreme case of hierarchically structured binomial data, though the framework presented here generalizes easily to any error distribution model. First, we determine the optimal ratio of individuals to repeated measures within individuals that maximizes power to detect differences by treatment in among-individual variation in intercept, among-individual variation in slope, and within-individual variation in intercept. Second, we explore how power to detect differences in target variance parameters is affected by total variation. Our results indicate heterogeneity in power across ratios of individuals to repeated measures with an optimal ratio determined by both the target variance parameter and total sample size. Additionally, power to detect each variance parameter was low overall (in most cases &gt;1,000 total observations per treatment needed to achieve 80% power) and decreased with increasing variance in non-target random effects. With growing interest in variance as the parameter of inquiry, these power analyses provide a crucial component for designing experiments focused on detecting differences in variance. We hope to inspire novel experimental designs in ecology and evolution investigating the causes and implications of individual-level phenotypic variance, such as the adaptive significance of within-individual variation.","container-title":"PeerJ","DOI":"10.7717/peerj.1226","ISSN":"2167-8359","journalAbbreviation":"PeerJ","note":"PMID: 26401446\nPMCID: PMC4579019","page":"e1226","source":"PubMed Central","title":"A practical guide and power analysis for GLMMs: detecting among treatment variation in random effects","title-short":"A practical guide and power analysis for GLMMs","volume":"3","author":[{"family":"Kain","given":"Morgan P."},{"family":"Bolker","given":"Ben M."},{"family":"McCoy","given":"Michael W."}],"issued":{"date-parts":[["2015",9,17]]}}}],"schema":"https://github.com/citation-style-language/schema/raw/master/csl-citation.json"} </w:instrText>
-        </w:r>
-      </w:ins>
+      <w:r>
+        <w:rPr>
+          <w:rFonts w:ascii="Times New Roman" w:hAnsi="Times New Roman" w:cs="Times New Roman"/>
+          <w:sz w:val="24"/>
+          <w:szCs w:val="24"/>
+        </w:rPr>
+        <w:fldChar w:fldCharType="begin"/>
+      </w:r>
+      <w:r>
+        <w:rPr>
+          <w:rFonts w:ascii="Times New Roman" w:hAnsi="Times New Roman" w:cs="Times New Roman"/>
+          <w:sz w:val="24"/>
+          <w:szCs w:val="24"/>
+        </w:rPr>
+        <w:instrText xml:space="preserve"> ADDIN ZOTERO_ITEM CSL_CITATION {"citationID":"FtQZEjfQ","properties":{"formattedCitation":"(Kain et al. 2015)","plainCitation":"(Kain et al. 2015)","noteIndex":0},"citationItems":[{"id":2295,"uris":["http://zotero.org/users/8581816/items/VI4DKN9W"],"itemData":{"id":2295,"type":"article-journal","abstract":"In ecology and evolution generalized linear mixed models (GLMMs) are becoming increasingly used to test for differences in variation by treatment at multiple hierarchical levels. Yet, the specific sampling schemes that optimize the power of an experiment to detect differences in random effects by treatment/group remain unknown. In this paper we develop a blueprint for conducting power analyses for GLMMs focusing on detecting differences in variance by treatment. We present parameterization and power analyses for random-intercepts and random-slopes GLMMs because of their generality as focal parameters for most applications and because of their immediate applicability to emerging questions in the field of behavioral ecology. We focus on the extreme case of hierarchically structured binomial data, though the framework presented here generalizes easily to any error distribution model. First, we determine the optimal ratio of individuals to repeated measures within individuals that maximizes power to detect differences by treatment in among-individual variation in intercept, among-individual variation in slope, and within-individual variation in intercept. Second, we explore how power to detect differences in target variance parameters is affected by total variation. Our results indicate heterogeneity in power across ratios of individuals to repeated measures with an optimal ratio determined by both the target variance parameter and total sample size. Additionally, power to detect each variance parameter was low overall (in most cases &gt;1,000 total observations per treatment needed to achieve 80% power) and decreased with increasing variance in non-target random effects. With growing interest in variance as the parameter of inquiry, these power analyses provide a crucial component for designing experiments focused on detecting differences in variance. We hope to inspire novel experimental designs in ecology and evolution investigating the causes and implications of individual-level phenotypic variance, such as the adaptive significance of within-individual variation.","container-title":"PeerJ","DOI":"10.7717/peerj.1226","ISSN":"2167-8359","journalAbbreviation":"PeerJ","note":"PMID: 26401446\nPMCID: PMC4579019","page":"e1226","source":"PubMed Central","title":"A practical guide and power analysis for GLMMs: detecting among treatment variation in random effects","title-short":"A practical guide and power analysis for GLMMs","volume":"3","author":[{"family":"Kain","given":"Morgan P."},{"family":"Bolker","given":"Ben M."},{"family":"McCoy","given":"Michael W."}],"issued":{"date-parts":[["2015",9,17]]}}}],"schema":"https://github.com/citation-style-language/schema/raw/master/csl-citation.json"} </w:instrText>
+      </w:r>
       <w:r>
         <w:rPr>
           <w:rFonts w:ascii="Times New Roman" w:hAnsi="Times New Roman" w:cs="Times New Roman"/>
@@ -1512,28 +1481,21 @@
         </w:rPr>
         <w:fldChar w:fldCharType="separate"/>
       </w:r>
-      <w:ins w:id="21" w:author="Rampone, Emily" w:date="2023-02-21T10:37:00Z">
-        <w:r>
-          <w:rPr>
-            <w:rFonts w:ascii="Times New Roman" w:hAnsi="Times New Roman" w:cs="Times New Roman"/>
-            <w:sz w:val="24"/>
-            <w:rPrChange w:id="22" w:author="Rampone, Emily" w:date="2023-02-21T10:37:00Z">
-              <w:rPr/>
-            </w:rPrChange>
-          </w:rPr>
-          <w:t>(Kain et al. 2015)</w:t>
-        </w:r>
-      </w:ins>
-      <w:ins w:id="23" w:author="Rampone, Emily" w:date="2023-02-21T10:36:00Z">
-        <w:r>
-          <w:rPr>
-            <w:rFonts w:ascii="Times New Roman" w:hAnsi="Times New Roman" w:cs="Times New Roman"/>
-            <w:sz w:val="24"/>
-            <w:szCs w:val="24"/>
-          </w:rPr>
-          <w:fldChar w:fldCharType="end"/>
-        </w:r>
-      </w:ins>
+      <w:r>
+        <w:rPr>
+          <w:rFonts w:ascii="Times New Roman" w:hAnsi="Times New Roman" w:cs="Times New Roman"/>
+          <w:sz w:val="24"/>
+        </w:rPr>
+        <w:t>(Kain et al. 2015)</w:t>
+      </w:r>
+      <w:r>
+        <w:rPr>
+          <w:rFonts w:ascii="Times New Roman" w:hAnsi="Times New Roman" w:cs="Times New Roman"/>
+          <w:sz w:val="24"/>
+          <w:szCs w:val="24"/>
+        </w:rPr>
+        <w:fldChar w:fldCharType="end"/>
+      </w:r>
       <w:r>
         <w:rPr>
           <w:rFonts w:ascii="Times New Roman" w:hAnsi="Times New Roman" w:cs="Times New Roman"/>
@@ -1542,8 +1504,8 @@
         </w:rPr>
         <w:t>(</w:t>
       </w:r>
-      <w:commentRangeStart w:id="24"/>
-      <w:commentRangeStart w:id="25"/>
+      <w:commentRangeStart w:id="4"/>
+      <w:commentRangeStart w:id="5"/>
       <w:r>
         <w:rPr>
           <w:rFonts w:ascii="Times New Roman" w:hAnsi="Times New Roman" w:cs="Times New Roman"/>
@@ -1552,19 +1514,19 @@
         </w:rPr>
         <w:t>citation for how many times a common R package is used</w:t>
       </w:r>
-      <w:commentRangeEnd w:id="24"/>
+      <w:commentRangeEnd w:id="4"/>
       <w:r>
         <w:rPr>
           <w:rStyle w:val="CommentReference"/>
         </w:rPr>
-        <w:commentReference w:id="24"/>
-      </w:r>
-      <w:commentRangeEnd w:id="25"/>
+        <w:commentReference w:id="4"/>
+      </w:r>
+      <w:commentRangeEnd w:id="5"/>
       <w:r>
         <w:rPr>
           <w:rStyle w:val="CommentReference"/>
         </w:rPr>
-        <w:commentReference w:id="25"/>
+        <w:commentReference w:id="5"/>
       </w:r>
       <w:r>
         <w:rPr>
@@ -1593,7 +1555,7 @@
           <w:szCs w:val="24"/>
         </w:rPr>
       </w:pPr>
-      <w:commentRangeStart w:id="26"/>
+      <w:commentRangeStart w:id="6"/>
       <w:r>
         <w:rPr>
           <w:rFonts w:ascii="Times New Roman" w:hAnsi="Times New Roman" w:cs="Times New Roman"/>
@@ -1602,12 +1564,12 @@
         </w:rPr>
         <w:t xml:space="preserve">Path analysis (SEM) is developed in the ecological literature and is now widely adopted in the fields of food webs and species interactions. </w:t>
       </w:r>
-      <w:commentRangeEnd w:id="26"/>
+      <w:commentRangeEnd w:id="6"/>
       <w:r>
         <w:rPr>
           <w:rStyle w:val="CommentReference"/>
         </w:rPr>
-        <w:commentReference w:id="26"/>
+        <w:commentReference w:id="6"/>
       </w:r>
       <w:r>
         <w:rPr>
@@ -1700,7 +1662,7 @@
         </w:rPr>
         <w:t xml:space="preserve">). </w:t>
       </w:r>
-      <w:commentRangeStart w:id="27"/>
+      <w:commentRangeStart w:id="7"/>
       <w:r>
         <w:rPr>
           <w:rFonts w:ascii="Times New Roman" w:hAnsi="Times New Roman" w:cs="Times New Roman"/>
@@ -1727,12 +1689,12 @@
         </w:rPr>
         <w:t xml:space="preserve"> (citation needed) and x, y.</w:t>
       </w:r>
-      <w:commentRangeEnd w:id="27"/>
+      <w:commentRangeEnd w:id="7"/>
       <w:r>
         <w:rPr>
           <w:rStyle w:val="CommentReference"/>
         </w:rPr>
-        <w:commentReference w:id="27"/>
+        <w:commentReference w:id="7"/>
       </w:r>
       <w:r>
         <w:rPr>
@@ -1742,7 +1704,7 @@
         </w:rPr>
         <w:t xml:space="preserve"> </w:t>
       </w:r>
-      <w:commentRangeStart w:id="28"/>
+      <w:commentRangeStart w:id="8"/>
       <w:r>
         <w:rPr>
           <w:rFonts w:ascii="Times New Roman" w:hAnsi="Times New Roman" w:cs="Times New Roman"/>
@@ -1769,12 +1731,12 @@
         </w:rPr>
         <w:t xml:space="preserve"> as it has been applied in multiple systems with success by the authors of this paper.</w:t>
       </w:r>
-      <w:commentRangeEnd w:id="28"/>
+      <w:commentRangeEnd w:id="8"/>
       <w:r>
         <w:rPr>
           <w:rStyle w:val="CommentReference"/>
         </w:rPr>
-        <w:commentReference w:id="28"/>
+        <w:commentReference w:id="8"/>
       </w:r>
     </w:p>
     <w:p>
@@ -1928,7 +1890,7 @@
         </w:rPr>
         <w:t xml:space="preserve"> (</w:t>
       </w:r>
-      <w:commentRangeStart w:id="29"/>
+      <w:commentRangeStart w:id="9"/>
       <w:r>
         <w:rPr>
           <w:rFonts w:ascii="Times New Roman" w:hAnsi="Times New Roman" w:cs="Times New Roman"/>
@@ -1955,12 +1917,12 @@
         </w:rPr>
         <w:t xml:space="preserve"> papers or even a stats textbook</w:t>
       </w:r>
-      <w:commentRangeEnd w:id="29"/>
+      <w:commentRangeEnd w:id="9"/>
       <w:r>
         <w:rPr>
           <w:rStyle w:val="CommentReference"/>
         </w:rPr>
-        <w:commentReference w:id="29"/>
+        <w:commentReference w:id="9"/>
       </w:r>
       <w:r>
         <w:rPr>
@@ -2018,7 +1980,7 @@
         </w:rPr>
         <w:t xml:space="preserve">, but in fact they are fundamentally intertwined bottom-up effects </w:t>
       </w:r>
-      <w:commentRangeStart w:id="30"/>
+      <w:commentRangeStart w:id="10"/>
       <w:r>
         <w:rPr>
           <w:rFonts w:ascii="Times New Roman" w:hAnsi="Times New Roman" w:cs="Times New Roman"/>
@@ -2027,12 +1989,12 @@
         </w:rPr>
         <w:t>(any citation on plant productivity would work here</w:t>
       </w:r>
-      <w:commentRangeEnd w:id="30"/>
+      <w:commentRangeEnd w:id="10"/>
       <w:r>
         <w:rPr>
           <w:rStyle w:val="CommentReference"/>
         </w:rPr>
-        <w:commentReference w:id="30"/>
+        <w:commentReference w:id="10"/>
       </w:r>
       <w:r>
         <w:rPr>
@@ -2414,6 +2376,7 @@
     <w:p>
       <w:pPr>
         <w:spacing w:line="480" w:lineRule="auto"/>
+        <w:ind w:firstLine="720"/>
         <w:rPr>
           <w:rFonts w:ascii="Times New Roman" w:hAnsi="Times New Roman" w:cs="Times New Roman"/>
           <w:sz w:val="24"/>
@@ -2470,6 +2433,7 @@
     <w:p>
       <w:pPr>
         <w:spacing w:line="480" w:lineRule="auto"/>
+        <w:ind w:firstLine="720"/>
         <w:rPr>
           <w:rFonts w:ascii="Times New Roman" w:hAnsi="Times New Roman" w:cs="Times New Roman"/>
           <w:sz w:val="24"/>
@@ -2664,6 +2628,7 @@
     <w:p>
       <w:pPr>
         <w:spacing w:line="480" w:lineRule="auto"/>
+        <w:ind w:firstLine="720"/>
         <w:rPr>
           <w:rFonts w:ascii="Times New Roman" w:hAnsi="Times New Roman" w:cs="Times New Roman"/>
           <w:sz w:val="24"/>
@@ -2775,6 +2740,7 @@
     <w:p>
       <w:pPr>
         <w:spacing w:line="480" w:lineRule="auto"/>
+        <w:ind w:firstLine="720"/>
         <w:rPr>
           <w:rFonts w:ascii="Times New Roman" w:hAnsi="Times New Roman" w:cs="Times New Roman"/>
           <w:sz w:val="24"/>
@@ -2853,29 +2819,47 @@
           <w:sz w:val="24"/>
           <w:szCs w:val="24"/>
         </w:rPr>
-        <w:t xml:space="preserve"> intends to see how a treatment with 2 levels interactions with two further treatments (2x2x2). Now eight linkages are being analyzed including any cascading impacts. </w:t>
-      </w:r>
-    </w:p>
-    <w:p>
-      <w:pPr>
-        <w:spacing w:line="480" w:lineRule="auto"/>
-        <w:rPr>
-          <w:rFonts w:ascii="Times New Roman" w:hAnsi="Times New Roman" w:cs="Times New Roman"/>
-          <w:sz w:val="24"/>
-          <w:szCs w:val="24"/>
-        </w:rPr>
-      </w:pPr>
-    </w:p>
-    <w:p>
-      <w:pPr>
-        <w:spacing w:line="480" w:lineRule="auto"/>
-        <w:rPr>
-          <w:rFonts w:ascii="Times New Roman" w:hAnsi="Times New Roman" w:cs="Times New Roman"/>
-          <w:sz w:val="24"/>
-          <w:szCs w:val="24"/>
-        </w:rPr>
-      </w:pPr>
-      <w:commentRangeStart w:id="31"/>
+        <w:t xml:space="preserve"> intends to see how a treatment with 2 levels </w:t>
+      </w:r>
+      <w:proofErr w:type="gramStart"/>
+      <w:r>
+        <w:rPr>
+          <w:rFonts w:ascii="Times New Roman" w:hAnsi="Times New Roman" w:cs="Times New Roman"/>
+          <w:sz w:val="24"/>
+          <w:szCs w:val="24"/>
+        </w:rPr>
+        <w:t>interactions</w:t>
+      </w:r>
+      <w:proofErr w:type="gramEnd"/>
+      <w:r>
+        <w:rPr>
+          <w:rFonts w:ascii="Times New Roman" w:hAnsi="Times New Roman" w:cs="Times New Roman"/>
+          <w:sz w:val="24"/>
+          <w:szCs w:val="24"/>
+        </w:rPr>
+        <w:t xml:space="preserve"> with two further treatments (2x2x2). Now eight linkages are being analyzed including any cascading impacts. </w:t>
+      </w:r>
+    </w:p>
+    <w:p>
+      <w:pPr>
+        <w:spacing w:line="480" w:lineRule="auto"/>
+        <w:rPr>
+          <w:rFonts w:ascii="Times New Roman" w:hAnsi="Times New Roman" w:cs="Times New Roman"/>
+          <w:sz w:val="24"/>
+          <w:szCs w:val="24"/>
+        </w:rPr>
+      </w:pPr>
+    </w:p>
+    <w:p>
+      <w:pPr>
+        <w:spacing w:line="480" w:lineRule="auto"/>
+        <w:rPr>
+          <w:rFonts w:ascii="Times New Roman" w:hAnsi="Times New Roman" w:cs="Times New Roman"/>
+          <w:sz w:val="24"/>
+          <w:szCs w:val="24"/>
+        </w:rPr>
+      </w:pPr>
+      <w:commentRangeStart w:id="11"/>
       <w:r>
         <w:rPr>
           <w:rFonts w:ascii="Times New Roman" w:hAnsi="Times New Roman" w:cs="Times New Roman"/>
@@ -2884,27 +2868,28 @@
         </w:rPr>
         <w:t xml:space="preserve">These limitations don’t preclude analysis, but instead present a barrier for interpretability. Effective models convey a clear message and shouldn’t be harder to interpret than the raw data. </w:t>
       </w:r>
-      <w:commentRangeEnd w:id="31"/>
+      <w:commentRangeEnd w:id="11"/>
       <w:r>
         <w:rPr>
           <w:rStyle w:val="CommentReference"/>
         </w:rPr>
-        <w:commentReference w:id="31"/>
-      </w:r>
-    </w:p>
-    <w:p>
-      <w:pPr>
-        <w:spacing w:line="480" w:lineRule="auto"/>
-        <w:rPr>
-          <w:rFonts w:ascii="Times New Roman" w:hAnsi="Times New Roman" w:cs="Times New Roman"/>
-          <w:sz w:val="24"/>
-          <w:szCs w:val="24"/>
-        </w:rPr>
-      </w:pPr>
-    </w:p>
-    <w:p>
-      <w:pPr>
-        <w:spacing w:line="480" w:lineRule="auto"/>
+        <w:commentReference w:id="11"/>
+      </w:r>
+    </w:p>
+    <w:p>
+      <w:pPr>
+        <w:spacing w:line="480" w:lineRule="auto"/>
+        <w:rPr>
+          <w:rFonts w:ascii="Times New Roman" w:hAnsi="Times New Roman" w:cs="Times New Roman"/>
+          <w:sz w:val="24"/>
+          <w:szCs w:val="24"/>
+        </w:rPr>
+      </w:pPr>
+    </w:p>
+    <w:p>
+      <w:pPr>
+        <w:spacing w:line="480" w:lineRule="auto"/>
+        <w:ind w:firstLine="720"/>
         <w:rPr>
           <w:rFonts w:ascii="Times New Roman" w:hAnsi="Times New Roman" w:cs="Times New Roman"/>
           <w:sz w:val="24"/>
@@ -2995,7 +2980,7 @@
           <w:sz w:val="24"/>
           <w:szCs w:val="24"/>
         </w:rPr>
-        <w:t xml:space="preserve"> to analyze the terminal variable of </w:t>
+        <w:t xml:space="preserve"> to analyze the terminal </w:t>
       </w:r>
       <w:r>
         <w:rPr>
@@ -3004,7 +2989,7 @@
           <w:szCs w:val="24"/>
         </w:rPr>
         <w:lastRenderedPageBreak/>
-        <w:t>interest</w:t>
+        <w:t>variable of interest</w:t>
       </w:r>
       <w:r>
         <w:rPr>
@@ -3028,6 +3013,7 @@
     <w:p>
       <w:pPr>
         <w:spacing w:line="480" w:lineRule="auto"/>
+        <w:ind w:firstLine="720"/>
         <w:rPr>
           <w:rFonts w:ascii="Times New Roman" w:hAnsi="Times New Roman" w:cs="Times New Roman"/>
           <w:sz w:val="24"/>
@@ -3084,7 +3070,7 @@
         </w:rPr>
         <w:t xml:space="preserve"> variables like daily max temps, elevation, year, etc., traditional multivariate tools like </w:t>
       </w:r>
-      <w:commentRangeStart w:id="32"/>
+      <w:commentRangeStart w:id="12"/>
       <w:proofErr w:type="gramStart"/>
       <w:r>
         <w:rPr>
@@ -3103,12 +3089,12 @@
         </w:rPr>
         <w:t xml:space="preserve"> components </w:t>
       </w:r>
-      <w:commentRangeEnd w:id="32"/>
+      <w:commentRangeEnd w:id="12"/>
       <w:r>
         <w:rPr>
           <w:rStyle w:val="CommentReference"/>
         </w:rPr>
-        <w:commentReference w:id="32"/>
+        <w:commentReference w:id="12"/>
       </w:r>
       <w:r>
         <w:rPr>
@@ -3157,6 +3143,7 @@
     <w:p>
       <w:pPr>
         <w:spacing w:line="480" w:lineRule="auto"/>
+        <w:ind w:firstLine="720"/>
         <w:rPr>
           <w:rFonts w:ascii="Times New Roman" w:hAnsi="Times New Roman" w:cs="Times New Roman"/>
           <w:sz w:val="24"/>
@@ -3195,6 +3182,7 @@
     <w:p>
       <w:pPr>
         <w:spacing w:line="480" w:lineRule="auto"/>
+        <w:ind w:firstLine="720"/>
         <w:rPr>
           <w:rFonts w:ascii="Times New Roman" w:hAnsi="Times New Roman" w:cs="Times New Roman"/>
           <w:sz w:val="24"/>
@@ -3286,6 +3274,214 @@
     <w:p>
       <w:pPr>
         <w:spacing w:line="480" w:lineRule="auto"/>
+        <w:ind w:firstLine="720"/>
+        <w:rPr>
+          <w:rFonts w:ascii="Times New Roman" w:hAnsi="Times New Roman" w:cs="Times New Roman"/>
+          <w:sz w:val="24"/>
+          <w:szCs w:val="24"/>
+        </w:rPr>
+      </w:pPr>
+      <w:r>
+        <w:rPr>
+          <w:rFonts w:ascii="Times New Roman" w:hAnsi="Times New Roman" w:cs="Times New Roman"/>
+          <w:sz w:val="24"/>
+          <w:szCs w:val="24"/>
+        </w:rPr>
+        <w:t xml:space="preserve">A core recommendation for the ecologist is to consider your hypotheses and predictions before running a single statistical test. Restraint prevents unnecessary digging that could be misleading or time-consuming. We suggest the same strategy is used for path analysis. Consider the drawing out of a path diagram, with expected structure, directions, and relative effect sizes as critical steps before even specifying the first structural equation model. This approach is highlighted in the three worked examples with PEMV, forest ants, and mulch treatments (See appendix 1). Data exploration with simple linear </w:t>
+      </w:r>
+      <w:r>
+        <w:rPr>
+          <w:rFonts w:ascii="Times New Roman" w:hAnsi="Times New Roman" w:cs="Times New Roman"/>
+          <w:sz w:val="24"/>
+          <w:szCs w:val="24"/>
+        </w:rPr>
+        <w:t>models</w:t>
+      </w:r>
+      <w:r>
+        <w:rPr>
+          <w:rFonts w:ascii="Times New Roman" w:hAnsi="Times New Roman" w:cs="Times New Roman"/>
+          <w:sz w:val="24"/>
+          <w:szCs w:val="24"/>
+        </w:rPr>
+        <w:t xml:space="preserve"> is warranted</w:t>
+      </w:r>
+      <w:r>
+        <w:rPr>
+          <w:rFonts w:ascii="Times New Roman" w:hAnsi="Times New Roman" w:cs="Times New Roman"/>
+          <w:sz w:val="24"/>
+          <w:szCs w:val="24"/>
+        </w:rPr>
+        <w:t>, but should be limited to</w:t>
+      </w:r>
+      <w:r>
+        <w:rPr>
+          <w:rFonts w:ascii="Times New Roman" w:hAnsi="Times New Roman" w:cs="Times New Roman"/>
+          <w:sz w:val="24"/>
+          <w:szCs w:val="24"/>
+        </w:rPr>
+        <w:t xml:space="preserve"> evaluating main treatment effects</w:t>
+      </w:r>
+      <w:r>
+        <w:rPr>
+          <w:rFonts w:ascii="Times New Roman" w:hAnsi="Times New Roman" w:cs="Times New Roman"/>
+          <w:sz w:val="24"/>
+          <w:szCs w:val="24"/>
+        </w:rPr>
+        <w:t xml:space="preserve">. </w:t>
+      </w:r>
+      <w:commentRangeStart w:id="13"/>
+      <w:r>
+        <w:rPr>
+          <w:rFonts w:ascii="Times New Roman" w:hAnsi="Times New Roman" w:cs="Times New Roman"/>
+          <w:sz w:val="24"/>
+          <w:szCs w:val="24"/>
+        </w:rPr>
+        <w:t xml:space="preserve">In our workflow we used the a priori path diagram to write out generalized linear models or generalized linear mixed models. If an </w:t>
+      </w:r>
+      <w:r>
+        <w:rPr>
+          <w:rFonts w:ascii="Times New Roman" w:hAnsi="Times New Roman" w:cs="Times New Roman"/>
+          <w:i/>
+          <w:iCs/>
+          <w:sz w:val="24"/>
+          <w:szCs w:val="24"/>
+        </w:rPr>
+        <w:t>a priori</w:t>
+      </w:r>
+      <w:r>
+        <w:rPr>
+          <w:rFonts w:ascii="Times New Roman" w:hAnsi="Times New Roman" w:cs="Times New Roman"/>
+          <w:sz w:val="24"/>
+          <w:szCs w:val="24"/>
+        </w:rPr>
+        <w:t xml:space="preserve"> path diagram fails the test of directed separation (P &lt; 0.05), the response variable with the lowed significance value is added in a single step, then the path analysis is rerun. Once a putative path model is accepted, terms included in the a priori model are removed starting with a single term with the highest P-value, and the change in AIC is noted. This process is repeated until the AIC no longer improves or all pathways determined as experimentally necessary are the only ones retained. The resulting </w:t>
+      </w:r>
+      <w:r>
+        <w:rPr>
+          <w:rFonts w:ascii="Times New Roman" w:hAnsi="Times New Roman" w:cs="Times New Roman"/>
+          <w:i/>
+          <w:iCs/>
+          <w:sz w:val="24"/>
+          <w:szCs w:val="24"/>
+        </w:rPr>
+        <w:t xml:space="preserve">a posteri </w:t>
+      </w:r>
+      <w:r>
+        <w:rPr>
+          <w:rFonts w:ascii="Times New Roman" w:hAnsi="Times New Roman" w:cs="Times New Roman"/>
+          <w:sz w:val="24"/>
+          <w:szCs w:val="24"/>
+        </w:rPr>
+        <w:t xml:space="preserve">model is used for interpretation, and a comparison of the </w:t>
+      </w:r>
+      <w:r>
+        <w:rPr>
+          <w:rFonts w:ascii="Times New Roman" w:hAnsi="Times New Roman" w:cs="Times New Roman"/>
+          <w:i/>
+          <w:iCs/>
+          <w:sz w:val="24"/>
+          <w:szCs w:val="24"/>
+        </w:rPr>
+        <w:t xml:space="preserve">a priori </w:t>
+      </w:r>
+      <w:r>
+        <w:rPr>
+          <w:rFonts w:ascii="Times New Roman" w:hAnsi="Times New Roman" w:cs="Times New Roman"/>
+          <w:sz w:val="24"/>
+          <w:szCs w:val="24"/>
+        </w:rPr>
+        <w:t>model is used to make qualitative conclusions.</w:t>
+      </w:r>
+      <w:commentRangeEnd w:id="13"/>
+      <w:r>
+        <w:rPr>
+          <w:rStyle w:val="CommentReference"/>
+        </w:rPr>
+        <w:commentReference w:id="13"/>
+      </w:r>
+    </w:p>
+    <w:p>
+      <w:pPr>
+        <w:spacing w:line="480" w:lineRule="auto"/>
+        <w:ind w:firstLine="720"/>
+        <w:rPr>
+          <w:rFonts w:ascii="Times New Roman" w:hAnsi="Times New Roman" w:cs="Times New Roman"/>
+          <w:sz w:val="24"/>
+          <w:szCs w:val="24"/>
+        </w:rPr>
+      </w:pPr>
+      <w:r>
+        <w:rPr>
+          <w:rFonts w:ascii="Times New Roman" w:hAnsi="Times New Roman" w:cs="Times New Roman"/>
+          <w:sz w:val="24"/>
+          <w:szCs w:val="24"/>
+        </w:rPr>
+        <w:t xml:space="preserve">Modern statistical programming methods emphasize the use of algorithmic approaches when large datasets include highly colinear data. </w:t>
+      </w:r>
+      <w:r>
+        <w:rPr>
+          <w:rFonts w:ascii="Times New Roman" w:hAnsi="Times New Roman" w:cs="Times New Roman"/>
+          <w:sz w:val="24"/>
+          <w:szCs w:val="24"/>
+        </w:rPr>
+        <w:t xml:space="preserve">In these cases, prediction is more relevant than hypothesis testing. Here we suggest that path analysis and structural equation modeling are viable alternatives to black-box approaches, especially in the context of testing hypotheses regarding management of pest and beneficial species. The machine-learning family of methods are powerful tools for forecasting and prediction, particularly for habitat suitability of invasive </w:t>
+      </w:r>
+      <w:r>
+        <w:rPr>
+          <w:rFonts w:ascii="Times New Roman" w:hAnsi="Times New Roman" w:cs="Times New Roman"/>
+          <w:sz w:val="24"/>
+          <w:szCs w:val="24"/>
+        </w:rPr>
+        <w:lastRenderedPageBreak/>
+        <w:t>species (PNAS giant hornet paper) or dispersal behavior for species of conservation concern. Path analysis offers a stricter framework that requires core assumptions of causality to be met, but often experimenters are able to meet these assumptions in management contexts. In particular, we find this tool to be useful when modeling biotic interactions in which data cannot easily be collected</w:t>
+      </w:r>
+      <w:r>
+        <w:rPr>
+          <w:rFonts w:ascii="Times New Roman" w:hAnsi="Times New Roman" w:cs="Times New Roman"/>
+          <w:i/>
+          <w:iCs/>
+          <w:sz w:val="24"/>
+          <w:szCs w:val="24"/>
+        </w:rPr>
+        <w:t xml:space="preserve"> via</w:t>
+      </w:r>
+      <w:r>
+        <w:rPr>
+          <w:rFonts w:ascii="Times New Roman" w:hAnsi="Times New Roman" w:cs="Times New Roman"/>
+          <w:sz w:val="24"/>
+          <w:szCs w:val="24"/>
+        </w:rPr>
+        <w:t xml:space="preserve"> remote sensing. Techniques like random forest have been </w:t>
+      </w:r>
+      <w:proofErr w:type="spellStart"/>
+      <w:r>
+        <w:rPr>
+          <w:rFonts w:ascii="Times New Roman" w:hAnsi="Times New Roman" w:cs="Times New Roman"/>
+          <w:sz w:val="24"/>
+          <w:szCs w:val="24"/>
+        </w:rPr>
+        <w:t>criticised</w:t>
+      </w:r>
+      <w:proofErr w:type="spellEnd"/>
+      <w:r>
+        <w:rPr>
+          <w:rFonts w:ascii="Times New Roman" w:hAnsi="Times New Roman" w:cs="Times New Roman"/>
+          <w:sz w:val="24"/>
+          <w:szCs w:val="24"/>
+        </w:rPr>
+        <w:t xml:space="preserve"> as problematic for understanding the mechanistic basis for changes, and in some cases are eschewed by ecologists even if traditional hypotheses testing approaches are less robust (citation DEFINITELY needed for this Rob). </w:t>
+      </w:r>
+    </w:p>
+    <w:p>
+      <w:pPr>
+        <w:spacing w:line="480" w:lineRule="auto"/>
+        <w:rPr>
+          <w:rFonts w:ascii="Times New Roman" w:hAnsi="Times New Roman" w:cs="Times New Roman"/>
+          <w:sz w:val="24"/>
+          <w:szCs w:val="24"/>
+        </w:rPr>
+      </w:pPr>
+      <w:r>
         <w:rPr>
           <w:rFonts w:ascii="Times New Roman" w:hAnsi="Times New Roman" w:cs="Times New Roman"/>
           <w:b/>
@@ -3293,196 +3489,41 @@
           <w:sz w:val="24"/>
           <w:szCs w:val="24"/>
         </w:rPr>
-      </w:pPr>
-      <w:r>
-        <w:rPr>
-          <w:rFonts w:ascii="Times New Roman" w:hAnsi="Times New Roman" w:cs="Times New Roman"/>
-          <w:b/>
-          <w:bCs/>
-          <w:sz w:val="24"/>
-          <w:szCs w:val="24"/>
-        </w:rPr>
-        <w:t xml:space="preserve">A simple how-to </w:t>
-      </w:r>
-      <w:r>
-        <w:rPr>
-          <w:rFonts w:ascii="Times New Roman" w:hAnsi="Times New Roman" w:cs="Times New Roman"/>
-          <w:b/>
-          <w:bCs/>
-          <w:sz w:val="24"/>
-          <w:szCs w:val="24"/>
-        </w:rPr>
-        <w:t>type of</w:t>
-      </w:r>
-      <w:r>
-        <w:rPr>
-          <w:rFonts w:ascii="Times New Roman" w:hAnsi="Times New Roman" w:cs="Times New Roman"/>
-          <w:b/>
-          <w:bCs/>
-          <w:sz w:val="24"/>
-          <w:szCs w:val="24"/>
-        </w:rPr>
-        <w:t xml:space="preserve"> paragraph that summarizes our </w:t>
-      </w:r>
-      <w:proofErr w:type="gramStart"/>
-      <w:r>
-        <w:rPr>
-          <w:rFonts w:ascii="Times New Roman" w:hAnsi="Times New Roman" w:cs="Times New Roman"/>
-          <w:b/>
-          <w:bCs/>
-          <w:sz w:val="24"/>
-          <w:szCs w:val="24"/>
-        </w:rPr>
-        <w:t>workflow</w:t>
-      </w:r>
-      <w:proofErr w:type="gramEnd"/>
-    </w:p>
-    <w:p>
-      <w:pPr>
-        <w:spacing w:line="480" w:lineRule="auto"/>
-        <w:rPr>
-          <w:rFonts w:ascii="Times New Roman" w:hAnsi="Times New Roman" w:cs="Times New Roman"/>
-          <w:b/>
-          <w:bCs/>
-          <w:sz w:val="24"/>
-          <w:szCs w:val="24"/>
-        </w:rPr>
-      </w:pPr>
-    </w:p>
-    <w:p>
-      <w:pPr>
-        <w:spacing w:line="480" w:lineRule="auto"/>
-        <w:rPr>
-          <w:rFonts w:ascii="Times New Roman" w:hAnsi="Times New Roman" w:cs="Times New Roman"/>
-          <w:b/>
-          <w:bCs/>
-          <w:sz w:val="24"/>
-          <w:szCs w:val="24"/>
-        </w:rPr>
-      </w:pPr>
-      <w:commentRangeStart w:id="33"/>
-      <w:r>
-        <w:rPr>
-          <w:rFonts w:ascii="Times New Roman" w:hAnsi="Times New Roman" w:cs="Times New Roman"/>
-          <w:b/>
-          <w:bCs/>
-          <w:sz w:val="24"/>
-          <w:szCs w:val="24"/>
-        </w:rPr>
-        <w:t>Why not use black-box techniques</w:t>
-      </w:r>
-      <w:r>
-        <w:rPr>
-          <w:rFonts w:ascii="Times New Roman" w:hAnsi="Times New Roman" w:cs="Times New Roman"/>
-          <w:b/>
-          <w:bCs/>
-          <w:sz w:val="24"/>
-          <w:szCs w:val="24"/>
-        </w:rPr>
-        <w:t xml:space="preserve"> like random forests</w:t>
-      </w:r>
-      <w:r>
-        <w:rPr>
-          <w:rFonts w:ascii="Times New Roman" w:hAnsi="Times New Roman" w:cs="Times New Roman"/>
-          <w:b/>
-          <w:bCs/>
-          <w:sz w:val="24"/>
-          <w:szCs w:val="24"/>
-        </w:rPr>
-        <w:t>?</w:t>
-      </w:r>
-      <w:commentRangeEnd w:id="33"/>
+        <w:tab/>
+      </w:r>
+      <w:commentRangeStart w:id="14"/>
+      <w:r>
+        <w:rPr>
+          <w:rFonts w:ascii="Times New Roman" w:hAnsi="Times New Roman" w:cs="Times New Roman"/>
+          <w:sz w:val="24"/>
+          <w:szCs w:val="24"/>
+        </w:rPr>
+        <w:t xml:space="preserve">The </w:t>
+      </w:r>
+      <w:proofErr w:type="spellStart"/>
+      <w:r>
+        <w:rPr>
+          <w:rFonts w:ascii="Times New Roman" w:hAnsi="Times New Roman" w:cs="Times New Roman"/>
+          <w:sz w:val="24"/>
+          <w:szCs w:val="24"/>
+        </w:rPr>
+        <w:t>piecewiseSEM</w:t>
+      </w:r>
+      <w:proofErr w:type="spellEnd"/>
+      <w:r>
+        <w:rPr>
+          <w:rFonts w:ascii="Times New Roman" w:hAnsi="Times New Roman" w:cs="Times New Roman"/>
+          <w:sz w:val="24"/>
+          <w:szCs w:val="24"/>
+        </w:rPr>
+        <w:t xml:space="preserve"> library and its associated publication has been cited 2500 times (accession date, March 6, 2023), increasing linearly since release in 2016.</w:t>
+      </w:r>
+      <w:commentRangeEnd w:id="14"/>
       <w:r>
         <w:rPr>
           <w:rStyle w:val="CommentReference"/>
         </w:rPr>
-        <w:commentReference w:id="33"/>
-      </w:r>
-      <w:r>
-        <w:rPr>
-          <w:rFonts w:ascii="Times New Roman" w:hAnsi="Times New Roman" w:cs="Times New Roman"/>
-          <w:b/>
-          <w:bCs/>
-          <w:sz w:val="24"/>
-          <w:szCs w:val="24"/>
-        </w:rPr>
-        <w:t xml:space="preserve"> Hypothesis testing is the strength of path analysis, and we use an a priori and a posteriori </w:t>
-      </w:r>
-      <w:proofErr w:type="gramStart"/>
-      <w:r>
-        <w:rPr>
-          <w:rFonts w:ascii="Times New Roman" w:hAnsi="Times New Roman" w:cs="Times New Roman"/>
-          <w:b/>
-          <w:bCs/>
-          <w:sz w:val="24"/>
-          <w:szCs w:val="24"/>
-        </w:rPr>
-        <w:t>framework</w:t>
-      </w:r>
-      <w:proofErr w:type="gramEnd"/>
-    </w:p>
-    <w:p>
-      <w:pPr>
-        <w:spacing w:line="480" w:lineRule="auto"/>
-        <w:rPr>
-          <w:rFonts w:ascii="Times New Roman" w:hAnsi="Times New Roman" w:cs="Times New Roman"/>
-          <w:sz w:val="24"/>
-          <w:szCs w:val="24"/>
-        </w:rPr>
-      </w:pPr>
-    </w:p>
-    <w:p>
-      <w:pPr>
-        <w:spacing w:line="480" w:lineRule="auto"/>
-        <w:rPr>
-          <w:rFonts w:ascii="Times New Roman" w:hAnsi="Times New Roman" w:cs="Times New Roman"/>
-          <w:b/>
-          <w:bCs/>
-          <w:sz w:val="24"/>
-          <w:szCs w:val="24"/>
-        </w:rPr>
-      </w:pPr>
-      <w:r>
-        <w:rPr>
-          <w:rFonts w:ascii="Times New Roman" w:hAnsi="Times New Roman" w:cs="Times New Roman"/>
-          <w:b/>
-          <w:bCs/>
-          <w:sz w:val="24"/>
-          <w:szCs w:val="24"/>
-        </w:rPr>
-        <w:t xml:space="preserve">Other notes or take-home messages on the application of </w:t>
-      </w:r>
-      <w:proofErr w:type="spellStart"/>
-      <w:r>
-        <w:rPr>
-          <w:rFonts w:ascii="Times New Roman" w:hAnsi="Times New Roman" w:cs="Times New Roman"/>
-          <w:b/>
-          <w:bCs/>
-          <w:sz w:val="24"/>
-          <w:szCs w:val="24"/>
-        </w:rPr>
-        <w:t>piecewiseSEM</w:t>
-      </w:r>
-      <w:proofErr w:type="spellEnd"/>
-      <w:r>
-        <w:rPr>
-          <w:rFonts w:ascii="Times New Roman" w:hAnsi="Times New Roman" w:cs="Times New Roman"/>
-          <w:b/>
-          <w:bCs/>
-          <w:sz w:val="24"/>
-          <w:szCs w:val="24"/>
-        </w:rPr>
-        <w:t xml:space="preserve"> to management of pest and beneficial species</w:t>
-      </w:r>
-      <w:r>
-        <w:rPr>
-          <w:rFonts w:ascii="Times New Roman" w:hAnsi="Times New Roman" w:cs="Times New Roman"/>
-          <w:b/>
-          <w:bCs/>
-          <w:sz w:val="24"/>
-          <w:szCs w:val="24"/>
-        </w:rPr>
-        <w:t xml:space="preserve"> (or a few key examples for biocontrol)</w:t>
+        <w:commentReference w:id="14"/>
       </w:r>
     </w:p>
     <w:sectPr>
@@ -3514,7 +3555,7 @@
       </w:r>
     </w:p>
   </w:comment>
-  <w:comment w:id="11" w:author="Robert Clark" w:date="2023-02-16T16:43:00Z" w:initials="RC">
+  <w:comment w:id="1" w:author="Robert Clark" w:date="2023-02-16T16:43:00Z" w:initials="RC">
     <w:p>
       <w:pPr>
         <w:pStyle w:val="CommentText"/>
@@ -3530,7 +3571,7 @@
       </w:r>
     </w:p>
   </w:comment>
-  <w:comment w:id="17" w:author="Clark, Robert Emerson" w:date="2023-02-13T15:36:00Z" w:initials="CRE">
+  <w:comment w:id="2" w:author="Clark, Robert Emerson" w:date="2023-02-13T15:36:00Z" w:initials="CRE">
     <w:p>
       <w:pPr>
         <w:pStyle w:val="CommentText"/>
@@ -3546,7 +3587,7 @@
       </w:r>
     </w:p>
   </w:comment>
-  <w:comment w:id="18" w:author="Rampone, Emily" w:date="2023-02-21T10:18:00Z" w:initials="RE">
+  <w:comment w:id="3" w:author="Rampone, Emily" w:date="2023-02-21T10:18:00Z" w:initials="RE">
     <w:p>
       <w:pPr>
         <w:pStyle w:val="CommentText"/>
@@ -3562,7 +3603,7 @@
       </w:r>
     </w:p>
   </w:comment>
-  <w:comment w:id="24" w:author="Clark, Robert Emerson" w:date="2023-02-13T15:37:00Z" w:initials="CRE">
+  <w:comment w:id="4" w:author="Clark, Robert Emerson" w:date="2023-02-13T15:37:00Z" w:initials="CRE">
     <w:p>
       <w:pPr>
         <w:pStyle w:val="CommentText"/>
@@ -3578,7 +3619,7 @@
       </w:r>
     </w:p>
   </w:comment>
-  <w:comment w:id="25" w:author="Rampone, Emily" w:date="2023-02-21T10:39:00Z" w:initials="RE">
+  <w:comment w:id="5" w:author="Rampone, Emily" w:date="2023-02-21T10:39:00Z" w:initials="RE">
     <w:p>
       <w:pPr>
         <w:pStyle w:val="CommentText"/>
@@ -3594,7 +3635,7 @@
       </w:r>
     </w:p>
   </w:comment>
-  <w:comment w:id="26" w:author="Clark, Robert Emerson" w:date="2023-02-13T15:42:00Z" w:initials="CRE">
+  <w:comment w:id="6" w:author="Clark, Robert Emerson" w:date="2023-02-13T15:42:00Z" w:initials="CRE">
     <w:p>
       <w:pPr>
         <w:pStyle w:val="CommentText"/>
@@ -3610,7 +3651,7 @@
       </w:r>
     </w:p>
   </w:comment>
-  <w:comment w:id="27" w:author="Robert Clark" w:date="2023-02-16T16:45:00Z" w:initials="RC">
+  <w:comment w:id="7" w:author="Robert Clark" w:date="2023-02-16T16:45:00Z" w:initials="RC">
     <w:p>
       <w:pPr>
         <w:pStyle w:val="CommentText"/>
@@ -3626,7 +3667,7 @@
       </w:r>
     </w:p>
   </w:comment>
-  <w:comment w:id="28" w:author="Robert Clark" w:date="2023-02-16T16:45:00Z" w:initials="RC">
+  <w:comment w:id="8" w:author="Robert Clark" w:date="2023-02-16T16:45:00Z" w:initials="RC">
     <w:p>
       <w:pPr>
         <w:pStyle w:val="CommentText"/>
@@ -3642,7 +3683,7 @@
       </w:r>
     </w:p>
   </w:comment>
-  <w:comment w:id="29" w:author="Clark, Robert Emerson" w:date="2023-02-13T15:38:00Z" w:initials="CRE">
+  <w:comment w:id="9" w:author="Clark, Robert Emerson" w:date="2023-02-13T15:38:00Z" w:initials="CRE">
     <w:p>
       <w:pPr>
         <w:pStyle w:val="CommentText"/>
@@ -3658,7 +3699,7 @@
       </w:r>
     </w:p>
   </w:comment>
-  <w:comment w:id="30" w:author="Clark, Robert Emerson" w:date="2023-02-13T15:41:00Z" w:initials="CRE">
+  <w:comment w:id="10" w:author="Clark, Robert Emerson" w:date="2023-02-13T15:41:00Z" w:initials="CRE">
     <w:p>
       <w:pPr>
         <w:pStyle w:val="CommentText"/>
@@ -3674,7 +3715,7 @@
       </w:r>
     </w:p>
   </w:comment>
-  <w:comment w:id="31" w:author="Clark, Robert Emerson" w:date="2023-02-17T11:59:00Z" w:initials="CRE">
+  <w:comment w:id="11" w:author="Clark, Robert Emerson" w:date="2023-02-17T11:59:00Z" w:initials="CRE">
     <w:p>
       <w:pPr>
         <w:pStyle w:val="CommentText"/>
@@ -3693,7 +3734,7 @@
       </w:r>
     </w:p>
   </w:comment>
-  <w:comment w:id="32" w:author="Robert Clark [2]" w:date="2023-01-20T12:54:00Z" w:initials="RC">
+  <w:comment w:id="12" w:author="Robert Clark [2]" w:date="2023-01-20T12:54:00Z" w:initials="RC">
     <w:p>
       <w:pPr>
         <w:pStyle w:val="CommentText"/>
@@ -3709,7 +3750,7 @@
       </w:r>
     </w:p>
   </w:comment>
-  <w:comment w:id="33" w:author="Robert Clark" w:date="2023-02-16T17:01:00Z" w:initials="RC">
+  <w:comment w:id="13" w:author="Clark, Robert Emerson" w:date="2023-03-06T15:12:00Z" w:initials="CRE">
     <w:p>
       <w:pPr>
         <w:pStyle w:val="CommentText"/>
@@ -3721,7 +3762,23 @@
         <w:annotationRef/>
       </w:r>
       <w:r>
-        <w:t>I'm not sure we should go here, but that type of question has come up a bunch.</w:t>
+        <w:t>I am considering adding a figure or supplemental figure to our workflow, but its unclear how to keep it simple.</w:t>
+      </w:r>
+    </w:p>
+  </w:comment>
+  <w:comment w:id="14" w:author="Clark, Robert Emerson" w:date="2023-03-06T15:21:00Z" w:initials="CRE">
+    <w:p>
+      <w:pPr>
+        <w:pStyle w:val="CommentText"/>
+      </w:pPr>
+      <w:r>
+        <w:rPr>
+          <w:rStyle w:val="CommentReference"/>
+        </w:rPr>
+        <w:annotationRef/>
+      </w:r>
+      <w:r>
+        <w:t>End on a high note with the literature summary recapped here?</w:t>
       </w:r>
     </w:p>
   </w:comment>
@@ -3743,7 +3800,8 @@
   <w15:commentEx w15:paraId="39D0D808" w15:done="0"/>
   <w15:commentEx w15:paraId="3778F012" w15:done="0"/>
   <w15:commentEx w15:paraId="73135268" w15:done="0"/>
-  <w15:commentEx w15:paraId="0A998EFF" w15:done="0"/>
+  <w15:commentEx w15:paraId="2C43C3D7" w15:done="0"/>
+  <w15:commentEx w15:paraId="24DABF1B" w15:done="0"/>
 </w15:commentsEx>
 </file>
 
@@ -3762,7 +3820,8 @@
   <w16cex:commentExtensible w16cex:durableId="2794D899" w16cex:dateUtc="2023-02-13T20:41:00Z"/>
   <w16cex:commentExtensible w16cex:durableId="2799EA9F" w16cex:dateUtc="2023-02-17T16:59:00Z"/>
   <w16cex:commentExtensible w16cex:durableId="27750DA1" w16cex:dateUtc="2023-01-20T17:54:00Z"/>
-  <w16cex:commentExtensible w16cex:durableId="2798DFD7" w16cex:dateUtc="2023-02-16T22:01:00Z"/>
+  <w16cex:commentExtensible w16cex:durableId="27B08163" w16cex:dateUtc="2023-03-06T20:12:00Z"/>
+  <w16cex:commentExtensible w16cex:durableId="27B08390" w16cex:dateUtc="2023-03-06T20:21:00Z"/>
 </w16cex:commentsExtensible>
 </file>
 
@@ -3781,7 +3840,8 @@
   <w16cid:commentId w16cid:paraId="39D0D808" w16cid:durableId="2794D899"/>
   <w16cid:commentId w16cid:paraId="3778F012" w16cid:durableId="2799EA9F"/>
   <w16cid:commentId w16cid:paraId="73135268" w16cid:durableId="27750DA1"/>
-  <w16cid:commentId w16cid:paraId="0A998EFF" w16cid:durableId="2798DFD7"/>
+  <w16cid:commentId w16cid:paraId="2C43C3D7" w16cid:durableId="27B08163"/>
+  <w16cid:commentId w16cid:paraId="24DABF1B" w16cid:durableId="27B08390"/>
 </w16cid:commentsIds>
 </file>
 
@@ -3979,11 +4039,11 @@
   <w15:person w15:author="Clark, Robert Emerson">
     <w15:presenceInfo w15:providerId="AD" w15:userId="S::robert.e.clark@wsu.edu::37467bac-7372-42aa-b3a8-a4008ba67f9c"/>
   </w15:person>
+  <w15:person w15:author="Robert Clark">
+    <w15:presenceInfo w15:providerId="AD" w15:userId="S::robclark@ecodata.tech::6e77d95f-59a6-4d11-909d-b91c395c1370"/>
+  </w15:person>
   <w15:person w15:author="Rampone, Emily">
     <w15:presenceInfo w15:providerId="AD" w15:userId="S::emily.rampone@wsu.edu::5230398b-f8ec-4458-97e5-d6a7bcd7fea3"/>
-  </w15:person>
-  <w15:person w15:author="Robert Clark">
-    <w15:presenceInfo w15:providerId="AD" w15:userId="S::robclark@ecodata.tech::6e77d95f-59a6-4d11-909d-b91c395c1370"/>
   </w15:person>
   <w15:person w15:author="Robert Clark [2]">
     <w15:presenceInfo w15:providerId="None" w15:userId="Robert Clark"/>

</xml_diff>

<commit_message>
Add a priori path model with more interactions from ecology paper. Include new title.
</commit_message>
<xml_diff>
--- a/Manuscripts/sem in ipm and horticulture manuscript 1.docx
+++ b/Manuscripts/sem in ipm and horticulture manuscript 1.docx
@@ -41,9 +41,8 @@
           <w:sz w:val="24"/>
           <w:szCs w:val="24"/>
         </w:rPr>
-        <w:t xml:space="preserve"> management of </w:t>
-      </w:r>
-      <w:proofErr w:type="gramStart"/>
+        <w:t xml:space="preserve"> management of pest and beneficial </w:t>
+      </w:r>
       <w:r>
         <w:rPr>
           <w:rFonts w:ascii="Times New Roman" w:hAnsi="Times New Roman" w:cs="Times New Roman"/>
@@ -52,10 +51,12 @@
           <w:sz w:val="24"/>
           <w:szCs w:val="24"/>
         </w:rPr>
-        <w:t>pest</w:t>
-      </w:r>
-      <w:proofErr w:type="gramEnd"/>
-      <w:r>
+        <w:t>species.</w:t>
+      </w:r>
+    </w:p>
+    <w:p>
+      <w:pPr>
+        <w:spacing w:line="480" w:lineRule="auto"/>
         <w:rPr>
           <w:rFonts w:ascii="Times New Roman" w:hAnsi="Times New Roman" w:cs="Times New Roman"/>
           <w:b/>
@@ -63,8 +64,7 @@
           <w:sz w:val="24"/>
           <w:szCs w:val="24"/>
         </w:rPr>
-        <w:t xml:space="preserve"> and beneficial </w:t>
-      </w:r>
+      </w:pPr>
       <w:r>
         <w:rPr>
           <w:rFonts w:ascii="Times New Roman" w:hAnsi="Times New Roman" w:cs="Times New Roman"/>
@@ -73,7 +73,7 @@
           <w:sz w:val="24"/>
           <w:szCs w:val="24"/>
         </w:rPr>
-        <w:t>species.</w:t>
+        <w:t>OR</w:t>
       </w:r>
     </w:p>
     <w:p>
@@ -87,6 +87,38 @@
           <w:szCs w:val="24"/>
         </w:rPr>
       </w:pPr>
+      <w:r>
+        <w:rPr>
+          <w:rFonts w:ascii="Times New Roman" w:hAnsi="Times New Roman" w:cs="Times New Roman"/>
+          <w:b/>
+          <w:bCs/>
+          <w:sz w:val="24"/>
+          <w:szCs w:val="24"/>
+        </w:rPr>
+        <w:t xml:space="preserve">The </w:t>
+      </w:r>
+      <w:r>
+        <w:rPr>
+          <w:rFonts w:ascii="Times New Roman" w:hAnsi="Times New Roman" w:cs="Times New Roman"/>
+          <w:b/>
+          <w:bCs/>
+          <w:i/>
+          <w:iCs/>
+          <w:sz w:val="24"/>
+          <w:szCs w:val="24"/>
+        </w:rPr>
+        <w:t>a priori</w:t>
+      </w:r>
+      <w:r>
+        <w:rPr>
+          <w:rFonts w:ascii="Times New Roman" w:hAnsi="Times New Roman" w:cs="Times New Roman"/>
+          <w:b/>
+          <w:bCs/>
+          <w:sz w:val="24"/>
+          <w:szCs w:val="24"/>
+        </w:rPr>
+        <w:t xml:space="preserve"> path diagram approach to structural equation modeling in applied ecology</w:t>
+      </w:r>
     </w:p>
     <w:p>
       <w:pPr>
@@ -1277,25 +1309,7 @@
           <w:sz w:val="24"/>
           <w:szCs w:val="24"/>
         </w:rPr>
-        <w:t xml:space="preserve">Path analysis (SEM) is developed in </w:t>
-      </w:r>
-      <w:proofErr w:type="gramStart"/>
-      <w:r>
-        <w:rPr>
-          <w:rFonts w:ascii="Times New Roman" w:hAnsi="Times New Roman" w:cs="Times New Roman"/>
-          <w:sz w:val="24"/>
-          <w:szCs w:val="24"/>
-        </w:rPr>
-        <w:t>the ecological</w:t>
-      </w:r>
-      <w:proofErr w:type="gramEnd"/>
-      <w:r>
-        <w:rPr>
-          <w:rFonts w:ascii="Times New Roman" w:hAnsi="Times New Roman" w:cs="Times New Roman"/>
-          <w:sz w:val="24"/>
-          <w:szCs w:val="24"/>
-        </w:rPr>
-        <w:t xml:space="preserve"> literature and is now widely adopted in the fields of food webs and species interactions. </w:t>
+        <w:t xml:space="preserve">Path analysis (SEM) is developed in the ecological literature and is now widely adopted in the fields of food webs and species interactions. </w:t>
       </w:r>
       <w:commentRangeEnd w:id="2"/>
       <w:r>
@@ -1699,8 +1713,9 @@
           <w:sz w:val="24"/>
           <w:szCs w:val="24"/>
         </w:rPr>
-        <w:t>Part 1: Problems path analysis or structural equation modeling can solve</w:t>
-      </w:r>
+        <w:t xml:space="preserve">Part 1: Problems path analysis or structural equation modeling can solve when evaluating the management of pest and beneficial </w:t>
+      </w:r>
+      <w:proofErr w:type="gramStart"/>
       <w:r>
         <w:rPr>
           <w:rFonts w:ascii="Times New Roman" w:hAnsi="Times New Roman" w:cs="Times New Roman"/>
@@ -1709,10 +1724,282 @@
           <w:sz w:val="24"/>
           <w:szCs w:val="24"/>
         </w:rPr>
-        <w:t xml:space="preserve"> when evaluating the management of pest and beneficial </w:t>
-      </w:r>
-      <w:proofErr w:type="gramStart"/>
-      <w:r>
+        <w:t>species</w:t>
+      </w:r>
+      <w:proofErr w:type="gramEnd"/>
+    </w:p>
+    <w:p>
+      <w:pPr>
+        <w:spacing w:line="480" w:lineRule="auto"/>
+        <w:ind w:firstLine="720"/>
+        <w:rPr>
+          <w:rFonts w:ascii="Times New Roman" w:hAnsi="Times New Roman" w:cs="Times New Roman"/>
+          <w:sz w:val="24"/>
+          <w:szCs w:val="24"/>
+        </w:rPr>
+      </w:pPr>
+      <w:r>
+        <w:rPr>
+          <w:rFonts w:ascii="Times New Roman" w:hAnsi="Times New Roman" w:cs="Times New Roman"/>
+          <w:i/>
+          <w:iCs/>
+          <w:sz w:val="24"/>
+          <w:szCs w:val="24"/>
+        </w:rPr>
+        <w:t xml:space="preserve">Modeling intermediate steps. </w:t>
+      </w:r>
+      <w:r>
+        <w:rPr>
+          <w:rFonts w:ascii="Times New Roman" w:hAnsi="Times New Roman" w:cs="Times New Roman"/>
+          <w:sz w:val="24"/>
+          <w:szCs w:val="24"/>
+        </w:rPr>
+        <w:t>Intermediate mechanisms. The use of biological control agents does not directly impact yield, but instead indirectly increases yield by suppressing. Correct evaluation of the efficiency of biological control requires measuring both the impact on pest populations on host plants as well as changes to yield.</w:t>
+      </w:r>
+    </w:p>
+    <w:p>
+      <w:pPr>
+        <w:pStyle w:val="ListParagraph"/>
+        <w:spacing w:line="480" w:lineRule="auto"/>
+        <w:rPr>
+          <w:rFonts w:ascii="Times New Roman" w:hAnsi="Times New Roman" w:cs="Times New Roman"/>
+          <w:sz w:val="24"/>
+          <w:szCs w:val="24"/>
+        </w:rPr>
+      </w:pPr>
+    </w:p>
+    <w:p>
+      <w:pPr>
+        <w:spacing w:line="480" w:lineRule="auto"/>
+        <w:ind w:firstLine="720"/>
+        <w:rPr>
+          <w:rFonts w:ascii="Times New Roman" w:hAnsi="Times New Roman" w:cs="Times New Roman"/>
+          <w:sz w:val="24"/>
+          <w:szCs w:val="24"/>
+        </w:rPr>
+      </w:pPr>
+      <w:r>
+        <w:rPr>
+          <w:rFonts w:ascii="Times New Roman" w:hAnsi="Times New Roman" w:cs="Times New Roman"/>
+          <w:i/>
+          <w:iCs/>
+          <w:sz w:val="24"/>
+          <w:szCs w:val="24"/>
+        </w:rPr>
+        <w:t>Modeling non-target effects.</w:t>
+      </w:r>
+      <w:r>
+        <w:rPr>
+          <w:rFonts w:ascii="Times New Roman" w:hAnsi="Times New Roman" w:cs="Times New Roman"/>
+          <w:sz w:val="24"/>
+          <w:szCs w:val="24"/>
+        </w:rPr>
+        <w:t xml:space="preserve"> </w:t>
+      </w:r>
+      <w:r>
+        <w:rPr>
+          <w:rFonts w:ascii="Times New Roman" w:hAnsi="Times New Roman" w:cs="Times New Roman"/>
+          <w:sz w:val="24"/>
+          <w:szCs w:val="24"/>
+        </w:rPr>
+        <w:t>Unintended indirect effects compared to main direct effects. Sometimes there can be unintended effects of treatments that mask the primary effect of treatment. For example, the use of some insecticides can lead to secondary outbreaks of mites. Tracking these mite numbers and impacts on yield can be used to determine if this unintended outcome offsets the benefit of treatments.</w:t>
+      </w:r>
+    </w:p>
+    <w:p>
+      <w:pPr>
+        <w:spacing w:line="480" w:lineRule="auto"/>
+        <w:ind w:firstLine="720"/>
+        <w:rPr>
+          <w:rFonts w:ascii="Times New Roman" w:hAnsi="Times New Roman" w:cs="Times New Roman"/>
+          <w:sz w:val="24"/>
+          <w:szCs w:val="24"/>
+        </w:rPr>
+      </w:pPr>
+      <w:r>
+        <w:rPr>
+          <w:rFonts w:ascii="Times New Roman" w:hAnsi="Times New Roman" w:cs="Times New Roman"/>
+          <w:i/>
+          <w:iCs/>
+          <w:sz w:val="24"/>
+          <w:szCs w:val="24"/>
+        </w:rPr>
+        <w:t>Modeling opposing effects running counter to treatments.</w:t>
+      </w:r>
+      <w:r>
+        <w:rPr>
+          <w:rFonts w:ascii="Times New Roman" w:hAnsi="Times New Roman" w:cs="Times New Roman"/>
+          <w:sz w:val="24"/>
+          <w:szCs w:val="24"/>
+        </w:rPr>
+        <w:t xml:space="preserve"> </w:t>
+      </w:r>
+      <w:r>
+        <w:rPr>
+          <w:rFonts w:ascii="Times New Roman" w:hAnsi="Times New Roman" w:cs="Times New Roman"/>
+          <w:sz w:val="24"/>
+          <w:szCs w:val="24"/>
+        </w:rPr>
+        <w:t>Opposing indirect effects</w:t>
+      </w:r>
+      <w:r>
+        <w:rPr>
+          <w:rFonts w:ascii="Times New Roman" w:hAnsi="Times New Roman" w:cs="Times New Roman"/>
+          <w:sz w:val="24"/>
+          <w:szCs w:val="24"/>
+        </w:rPr>
+        <w:t xml:space="preserve"> known </w:t>
+      </w:r>
+      <w:r>
+        <w:rPr>
+          <w:rFonts w:ascii="Times New Roman" w:hAnsi="Times New Roman" w:cs="Times New Roman"/>
+          <w:i/>
+          <w:iCs/>
+          <w:sz w:val="24"/>
+          <w:szCs w:val="24"/>
+        </w:rPr>
+        <w:t>a priori</w:t>
+      </w:r>
+      <w:r>
+        <w:rPr>
+          <w:rFonts w:ascii="Times New Roman" w:hAnsi="Times New Roman" w:cs="Times New Roman"/>
+          <w:sz w:val="24"/>
+          <w:szCs w:val="24"/>
+        </w:rPr>
+        <w:t xml:space="preserve">. An experimental treatment impacts yield, but there are multiple intermediate steps in which the treatment ultimately impacts </w:t>
+      </w:r>
+      <w:r>
+        <w:rPr>
+          <w:rFonts w:ascii="Times New Roman" w:hAnsi="Times New Roman" w:cs="Times New Roman"/>
+          <w:sz w:val="24"/>
+          <w:szCs w:val="24"/>
+        </w:rPr>
+        <w:t>yield,</w:t>
+      </w:r>
+      <w:r>
+        <w:rPr>
+          <w:rFonts w:ascii="Times New Roman" w:hAnsi="Times New Roman" w:cs="Times New Roman"/>
+          <w:sz w:val="24"/>
+          <w:szCs w:val="24"/>
+        </w:rPr>
+        <w:t xml:space="preserve"> and those effects can be opposing. </w:t>
+      </w:r>
+    </w:p>
+    <w:p>
+      <w:pPr>
+        <w:spacing w:line="480" w:lineRule="auto"/>
+        <w:ind w:firstLine="720"/>
+        <w:rPr>
+          <w:rFonts w:ascii="Times New Roman" w:hAnsi="Times New Roman" w:cs="Times New Roman"/>
+          <w:sz w:val="24"/>
+          <w:szCs w:val="24"/>
+        </w:rPr>
+      </w:pPr>
+      <w:r>
+        <w:rPr>
+          <w:rFonts w:ascii="Times New Roman" w:hAnsi="Times New Roman" w:cs="Times New Roman"/>
+          <w:i/>
+          <w:iCs/>
+          <w:sz w:val="24"/>
+          <w:szCs w:val="24"/>
+        </w:rPr>
+        <w:lastRenderedPageBreak/>
+        <w:t>Evaluation of larger network of interactions</w:t>
+      </w:r>
+      <w:r>
+        <w:rPr>
+          <w:rFonts w:ascii="Times New Roman" w:hAnsi="Times New Roman" w:cs="Times New Roman"/>
+          <w:i/>
+          <w:iCs/>
+          <w:sz w:val="24"/>
+          <w:szCs w:val="24"/>
+        </w:rPr>
+        <w:t>.</w:t>
+      </w:r>
+      <w:r>
+        <w:rPr>
+          <w:rFonts w:ascii="Times New Roman" w:hAnsi="Times New Roman" w:cs="Times New Roman"/>
+          <w:sz w:val="24"/>
+          <w:szCs w:val="24"/>
+        </w:rPr>
+        <w:t xml:space="preserve"> In larger-scale experiments, a large amount of data can be collected, and the primary task is reducing this complexity so management decisions can be made. Path analysis can be used as a model-pruning tool to evaluate which pathways can be removed from a network of variables and still retain some explanatory power.</w:t>
+      </w:r>
+    </w:p>
+    <w:p>
+      <w:pPr>
+        <w:spacing w:line="480" w:lineRule="auto"/>
+        <w:ind w:firstLine="720"/>
+        <w:rPr>
+          <w:rFonts w:ascii="Times New Roman" w:hAnsi="Times New Roman" w:cs="Times New Roman"/>
+          <w:sz w:val="24"/>
+          <w:szCs w:val="24"/>
+        </w:rPr>
+      </w:pPr>
+      <w:r>
+        <w:rPr>
+          <w:rFonts w:ascii="Times New Roman" w:hAnsi="Times New Roman" w:cs="Times New Roman"/>
+          <w:i/>
+          <w:iCs/>
+          <w:sz w:val="24"/>
+          <w:szCs w:val="24"/>
+        </w:rPr>
+        <w:t>Illustration of system complexity</w:t>
+      </w:r>
+      <w:r>
+        <w:rPr>
+          <w:rFonts w:ascii="Times New Roman" w:hAnsi="Times New Roman" w:cs="Times New Roman"/>
+          <w:i/>
+          <w:iCs/>
+          <w:sz w:val="24"/>
+          <w:szCs w:val="24"/>
+        </w:rPr>
+        <w:t>.</w:t>
+      </w:r>
+      <w:r>
+        <w:rPr>
+          <w:rFonts w:ascii="Times New Roman" w:hAnsi="Times New Roman" w:cs="Times New Roman"/>
+          <w:sz w:val="24"/>
+          <w:szCs w:val="24"/>
+        </w:rPr>
+        <w:t xml:space="preserve"> </w:t>
+      </w:r>
+      <w:r>
+        <w:rPr>
+          <w:rFonts w:ascii="Times New Roman" w:hAnsi="Times New Roman" w:cs="Times New Roman"/>
+          <w:sz w:val="24"/>
+          <w:szCs w:val="24"/>
+        </w:rPr>
+        <w:t xml:space="preserve">Visualized structural equation models are powerful pedagogical tools for researchers. Tables and raw data cannot tell a story, but a well-designed interaction network can. By using SEM, one can ensure that the interaction network is </w:t>
+      </w:r>
+      <w:r>
+        <w:rPr>
+          <w:rFonts w:ascii="Times New Roman" w:hAnsi="Times New Roman" w:cs="Times New Roman"/>
+          <w:sz w:val="24"/>
+          <w:szCs w:val="24"/>
+        </w:rPr>
+        <w:t>built</w:t>
+      </w:r>
+      <w:r>
+        <w:rPr>
+          <w:rFonts w:ascii="Times New Roman" w:hAnsi="Times New Roman" w:cs="Times New Roman"/>
+          <w:sz w:val="24"/>
+          <w:szCs w:val="24"/>
+        </w:rPr>
+        <w:t xml:space="preserve"> on a quantitative foundation, and that the strength of direct and indirect effects, as well as their statistical significance, are incorporated into diagrams.</w:t>
+      </w:r>
+    </w:p>
+    <w:p>
+      <w:pPr>
+        <w:spacing w:line="480" w:lineRule="auto"/>
+        <w:rPr>
+          <w:rFonts w:ascii="Times New Roman" w:hAnsi="Times New Roman" w:cs="Times New Roman"/>
+          <w:sz w:val="24"/>
+          <w:szCs w:val="24"/>
+        </w:rPr>
+      </w:pPr>
+    </w:p>
+    <w:p>
+      <w:pPr>
+        <w:spacing w:line="480" w:lineRule="auto"/>
         <w:rPr>
           <w:rFonts w:ascii="Times New Roman" w:hAnsi="Times New Roman" w:cs="Times New Roman"/>
           <w:b/>
@@ -1720,6 +2007,46 @@
           <w:sz w:val="24"/>
           <w:szCs w:val="24"/>
         </w:rPr>
+      </w:pPr>
+      <w:r>
+        <w:rPr>
+          <w:rFonts w:ascii="Times New Roman" w:hAnsi="Times New Roman" w:cs="Times New Roman"/>
+          <w:b/>
+          <w:bCs/>
+          <w:sz w:val="24"/>
+          <w:szCs w:val="24"/>
+        </w:rPr>
+        <w:t xml:space="preserve">Part 2: </w:t>
+      </w:r>
+      <w:r>
+        <w:rPr>
+          <w:rFonts w:ascii="Times New Roman" w:hAnsi="Times New Roman" w:cs="Times New Roman"/>
+          <w:b/>
+          <w:bCs/>
+          <w:sz w:val="24"/>
+          <w:szCs w:val="24"/>
+        </w:rPr>
+        <w:t>Applied problems path analysis may not be best suited for</w:t>
+      </w:r>
+      <w:r>
+        <w:rPr>
+          <w:rFonts w:ascii="Times New Roman" w:hAnsi="Times New Roman" w:cs="Times New Roman"/>
+          <w:b/>
+          <w:bCs/>
+          <w:sz w:val="24"/>
+          <w:szCs w:val="24"/>
+        </w:rPr>
+        <w:t xml:space="preserve"> when evaluating management of pest and beneficial </w:t>
+      </w:r>
+      <w:proofErr w:type="gramStart"/>
+      <w:r>
+        <w:rPr>
+          <w:rFonts w:ascii="Times New Roman" w:hAnsi="Times New Roman" w:cs="Times New Roman"/>
+          <w:b/>
+          <w:bCs/>
+          <w:sz w:val="24"/>
+          <w:szCs w:val="24"/>
+        </w:rPr>
         <w:t>species</w:t>
       </w:r>
       <w:proofErr w:type="gramEnd"/>
@@ -1742,38 +2069,8 @@
           <w:sz w:val="24"/>
           <w:szCs w:val="24"/>
         </w:rPr>
-        <w:t xml:space="preserve">Modeling intermediate steps. </w:t>
-      </w:r>
-      <w:r>
-        <w:rPr>
-          <w:rFonts w:ascii="Times New Roman" w:hAnsi="Times New Roman" w:cs="Times New Roman"/>
-          <w:sz w:val="24"/>
-          <w:szCs w:val="24"/>
-        </w:rPr>
-        <w:t>Intermediate mechanisms. The use of biological control agents does not directly impact yield, but instead indirectly increases yield by suppressing. Correct evaluation of the efficiency of biological control requires measuring both the impact on pest populations on host plants as well as changes to yield.</w:t>
-      </w:r>
-    </w:p>
-    <w:p>
-      <w:pPr>
-        <w:pStyle w:val="ListParagraph"/>
-        <w:spacing w:line="480" w:lineRule="auto"/>
-        <w:rPr>
-          <w:rFonts w:ascii="Times New Roman" w:hAnsi="Times New Roman" w:cs="Times New Roman"/>
-          <w:sz w:val="24"/>
-          <w:szCs w:val="24"/>
-        </w:rPr>
-      </w:pPr>
-    </w:p>
-    <w:p>
-      <w:pPr>
-        <w:spacing w:line="480" w:lineRule="auto"/>
-        <w:ind w:firstLine="720"/>
-        <w:rPr>
-          <w:rFonts w:ascii="Times New Roman" w:hAnsi="Times New Roman" w:cs="Times New Roman"/>
-          <w:sz w:val="24"/>
-          <w:szCs w:val="24"/>
-        </w:rPr>
-      </w:pPr>
+        <w:t>Exploratory analyses</w:t>
+      </w:r>
       <w:r>
         <w:rPr>
           <w:rFonts w:ascii="Times New Roman" w:hAnsi="Times New Roman" w:cs="Times New Roman"/>
@@ -1782,7 +2079,7 @@
           <w:sz w:val="24"/>
           <w:szCs w:val="24"/>
         </w:rPr>
-        <w:t>Modeling non-target effects.</w:t>
+        <w:t>.</w:t>
       </w:r>
       <w:r>
         <w:rPr>
@@ -1798,8 +2095,18 @@
           <w:sz w:val="24"/>
           <w:szCs w:val="24"/>
         </w:rPr>
-        <w:t>Unintended indirect effects compared to main direct effects. Sometimes there can be unintended effects of treatments that mask the primary effect of treatment. For example, the use of some insecticides can lead to secondary outbreaks of mites. Tracking these mite numbers and impacts on yield can be used to determine if this unintended outcome offsets the benefit of treatments.</w:t>
-      </w:r>
+        <w:t>The construction of a path diagram and completion of a path analysis all assume the researcher is able to make strong assertions about cause-and-effect. For example, the addition of natural enemies will reduce the abundance of a prey herbivore. Clark et al. 2016 makes the assertion that a predator exclusion by way of a tanglefoot barrier on tree saplings directly reduce the abundance of predatory ants. Following this, these predatory ants are expected to have a negative impact on the abundance of caterpillars, an established prey item (citation on cc eating caterpillars).</w:t>
+      </w:r>
+    </w:p>
+    <w:p>
+      <w:pPr>
+        <w:spacing w:line="480" w:lineRule="auto"/>
+        <w:rPr>
+          <w:rFonts w:ascii="Times New Roman" w:hAnsi="Times New Roman" w:cs="Times New Roman"/>
+          <w:sz w:val="24"/>
+          <w:szCs w:val="24"/>
+        </w:rPr>
+      </w:pPr>
     </w:p>
     <w:p>
       <w:pPr>
@@ -1819,31 +2126,7 @@
           <w:sz w:val="24"/>
           <w:szCs w:val="24"/>
         </w:rPr>
-        <w:t>Modeling opposing effects running counter to treatments.</w:t>
-      </w:r>
-      <w:r>
-        <w:rPr>
-          <w:rFonts w:ascii="Times New Roman" w:hAnsi="Times New Roman" w:cs="Times New Roman"/>
-          <w:sz w:val="24"/>
-          <w:szCs w:val="24"/>
-        </w:rPr>
-        <w:t xml:space="preserve"> </w:t>
-      </w:r>
-      <w:r>
-        <w:rPr>
-          <w:rFonts w:ascii="Times New Roman" w:hAnsi="Times New Roman" w:cs="Times New Roman"/>
-          <w:sz w:val="24"/>
-          <w:szCs w:val="24"/>
-        </w:rPr>
-        <w:t>Opposing indirect effects</w:t>
-      </w:r>
-      <w:r>
-        <w:rPr>
-          <w:rFonts w:ascii="Times New Roman" w:hAnsi="Times New Roman" w:cs="Times New Roman"/>
-          <w:sz w:val="24"/>
-          <w:szCs w:val="24"/>
-        </w:rPr>
-        <w:t xml:space="preserve"> known </w:t>
+        <w:t xml:space="preserve">Networks </w:t>
       </w:r>
       <w:r>
         <w:rPr>
@@ -1853,32 +2136,181 @@
           <w:sz w:val="24"/>
           <w:szCs w:val="24"/>
         </w:rPr>
-        <w:t>a priori</w:t>
-      </w:r>
-      <w:r>
-        <w:rPr>
-          <w:rFonts w:ascii="Times New Roman" w:hAnsi="Times New Roman" w:cs="Times New Roman"/>
-          <w:sz w:val="24"/>
-          <w:szCs w:val="24"/>
-        </w:rPr>
-        <w:t xml:space="preserve">. An experimental treatment impacts yield, but there are multiple intermediate steps in which the treatment ultimately impacts </w:t>
-      </w:r>
-      <w:r>
-        <w:rPr>
-          <w:rFonts w:ascii="Times New Roman" w:hAnsi="Times New Roman" w:cs="Times New Roman"/>
-          <w:sz w:val="24"/>
-          <w:szCs w:val="24"/>
-        </w:rPr>
-        <w:t>yield,</w:t>
-      </w:r>
-      <w:r>
-        <w:rPr>
-          <w:rFonts w:ascii="Times New Roman" w:hAnsi="Times New Roman" w:cs="Times New Roman"/>
-          <w:sz w:val="24"/>
-          <w:szCs w:val="24"/>
-        </w:rPr>
-        <w:t xml:space="preserve"> and those effects can be opposing. </w:t>
-      </w:r>
+        <w:t>where cause and effect relationships are not yet established</w:t>
+      </w:r>
+      <w:r>
+        <w:rPr>
+          <w:rFonts w:ascii="Times New Roman" w:hAnsi="Times New Roman" w:cs="Times New Roman"/>
+          <w:sz w:val="24"/>
+          <w:szCs w:val="24"/>
+        </w:rPr>
+        <w:t xml:space="preserve">. For studies in complex insect or plant communities, </w:t>
+      </w:r>
+      <w:r>
+        <w:rPr>
+          <w:rFonts w:ascii="Times New Roman" w:hAnsi="Times New Roman" w:cs="Times New Roman"/>
+          <w:sz w:val="24"/>
+          <w:szCs w:val="24"/>
+        </w:rPr>
+        <w:t>hypothesis</w:t>
+      </w:r>
+      <w:r>
+        <w:rPr>
+          <w:rFonts w:ascii="Times New Roman" w:hAnsi="Times New Roman" w:cs="Times New Roman"/>
+          <w:sz w:val="24"/>
+          <w:szCs w:val="24"/>
+        </w:rPr>
+        <w:t xml:space="preserve"> may revolve around questions of community partitioning. For </w:t>
+      </w:r>
+      <w:proofErr w:type="gramStart"/>
+      <w:r>
+        <w:rPr>
+          <w:rFonts w:ascii="Times New Roman" w:hAnsi="Times New Roman" w:cs="Times New Roman"/>
+          <w:sz w:val="24"/>
+          <w:szCs w:val="24"/>
+        </w:rPr>
+        <w:t>example</w:t>
+      </w:r>
+      <w:proofErr w:type="gramEnd"/>
+      <w:r>
+        <w:rPr>
+          <w:rFonts w:ascii="Times New Roman" w:hAnsi="Times New Roman" w:cs="Times New Roman"/>
+          <w:sz w:val="24"/>
+          <w:szCs w:val="24"/>
+        </w:rPr>
+        <w:t xml:space="preserve"> “are pollinator communities different in urban </w:t>
+      </w:r>
+      <w:r>
+        <w:rPr>
+          <w:rFonts w:ascii="Times New Roman" w:hAnsi="Times New Roman" w:cs="Times New Roman"/>
+          <w:sz w:val="24"/>
+          <w:szCs w:val="24"/>
+        </w:rPr>
+        <w:t>environments</w:t>
+      </w:r>
+      <w:r>
+        <w:rPr>
+          <w:rFonts w:ascii="Times New Roman" w:hAnsi="Times New Roman" w:cs="Times New Roman"/>
+          <w:sz w:val="24"/>
+          <w:szCs w:val="24"/>
+        </w:rPr>
+        <w:t xml:space="preserve"> compared </w:t>
+      </w:r>
+      <w:r>
+        <w:rPr>
+          <w:rFonts w:ascii="Times New Roman" w:hAnsi="Times New Roman" w:cs="Times New Roman"/>
+          <w:sz w:val="24"/>
+          <w:szCs w:val="24"/>
+        </w:rPr>
+        <w:lastRenderedPageBreak/>
+        <w:t xml:space="preserve">to conventional rural farms.” In this case, </w:t>
+      </w:r>
+      <w:r>
+        <w:rPr>
+          <w:rFonts w:ascii="Times New Roman" w:hAnsi="Times New Roman" w:cs="Times New Roman"/>
+          <w:sz w:val="24"/>
+          <w:szCs w:val="24"/>
+        </w:rPr>
+        <w:t>ordination</w:t>
+      </w:r>
+      <w:r>
+        <w:rPr>
+          <w:rFonts w:ascii="Times New Roman" w:hAnsi="Times New Roman" w:cs="Times New Roman"/>
+          <w:sz w:val="24"/>
+          <w:szCs w:val="24"/>
+        </w:rPr>
+        <w:t xml:space="preserve"> techniques are superior as they do not require </w:t>
+      </w:r>
+      <w:r>
+        <w:rPr>
+          <w:rFonts w:ascii="Times New Roman" w:hAnsi="Times New Roman" w:cs="Times New Roman"/>
+          <w:sz w:val="24"/>
+          <w:szCs w:val="24"/>
+        </w:rPr>
+        <w:t>assumptions</w:t>
+      </w:r>
+      <w:r>
+        <w:rPr>
+          <w:rFonts w:ascii="Times New Roman" w:hAnsi="Times New Roman" w:cs="Times New Roman"/>
+          <w:sz w:val="24"/>
+          <w:szCs w:val="24"/>
+        </w:rPr>
+        <w:t xml:space="preserve"> about the </w:t>
+      </w:r>
+      <w:r>
+        <w:rPr>
+          <w:rFonts w:ascii="Times New Roman" w:hAnsi="Times New Roman" w:cs="Times New Roman"/>
+          <w:sz w:val="24"/>
+          <w:szCs w:val="24"/>
+        </w:rPr>
+        <w:t>interactions</w:t>
+      </w:r>
+      <w:r>
+        <w:rPr>
+          <w:rFonts w:ascii="Times New Roman" w:hAnsi="Times New Roman" w:cs="Times New Roman"/>
+          <w:sz w:val="24"/>
+          <w:szCs w:val="24"/>
+        </w:rPr>
+        <w:t xml:space="preserve"> among members of this community or even if they directly impact pollination in host plants. Path analysis would be a suitable technique once several key pathways, like a </w:t>
+      </w:r>
+      <w:r>
+        <w:rPr>
+          <w:rFonts w:ascii="Times New Roman" w:hAnsi="Times New Roman" w:cs="Times New Roman"/>
+          <w:sz w:val="24"/>
+          <w:szCs w:val="24"/>
+        </w:rPr>
+        <w:t>dominant</w:t>
+      </w:r>
+      <w:r>
+        <w:rPr>
+          <w:rFonts w:ascii="Times New Roman" w:hAnsi="Times New Roman" w:cs="Times New Roman"/>
+          <w:sz w:val="24"/>
+          <w:szCs w:val="24"/>
+        </w:rPr>
+        <w:t xml:space="preserve"> pollinator and its known effect on seed </w:t>
+      </w:r>
+      <w:r>
+        <w:rPr>
+          <w:rFonts w:ascii="Times New Roman" w:hAnsi="Times New Roman" w:cs="Times New Roman"/>
+          <w:sz w:val="24"/>
+          <w:szCs w:val="24"/>
+        </w:rPr>
+        <w:t>production</w:t>
+      </w:r>
+      <w:r>
+        <w:rPr>
+          <w:rFonts w:ascii="Times New Roman" w:hAnsi="Times New Roman" w:cs="Times New Roman"/>
+          <w:sz w:val="24"/>
+          <w:szCs w:val="24"/>
+        </w:rPr>
+        <w:t xml:space="preserve">, are established (are there any </w:t>
+      </w:r>
+      <w:r>
+        <w:rPr>
+          <w:rFonts w:ascii="Times New Roman" w:hAnsi="Times New Roman" w:cs="Times New Roman"/>
+          <w:sz w:val="24"/>
+          <w:szCs w:val="24"/>
+        </w:rPr>
+        <w:t>pollinator</w:t>
+      </w:r>
+      <w:r>
+        <w:rPr>
+          <w:rFonts w:ascii="Times New Roman" w:hAnsi="Times New Roman" w:cs="Times New Roman"/>
+          <w:sz w:val="24"/>
+          <w:szCs w:val="24"/>
+        </w:rPr>
+        <w:t xml:space="preserve"> path analysis examples??).</w:t>
+      </w:r>
+    </w:p>
+    <w:p>
+      <w:pPr>
+        <w:spacing w:line="480" w:lineRule="auto"/>
+        <w:rPr>
+          <w:rFonts w:ascii="Times New Roman" w:hAnsi="Times New Roman" w:cs="Times New Roman"/>
+          <w:sz w:val="24"/>
+          <w:szCs w:val="24"/>
+        </w:rPr>
+      </w:pPr>
     </w:p>
     <w:p>
       <w:pPr>
@@ -1898,9 +2330,101 @@
           <w:sz w:val="24"/>
           <w:szCs w:val="24"/>
         </w:rPr>
-        <w:lastRenderedPageBreak/>
-        <w:t>Evaluation of larger network of interactions</w:t>
-      </w:r>
+        <w:t xml:space="preserve">Systems in which bidirectional feedbacks dominate </w:t>
+      </w:r>
+      <w:r>
+        <w:rPr>
+          <w:rFonts w:ascii="Times New Roman" w:hAnsi="Times New Roman" w:cs="Times New Roman"/>
+          <w:sz w:val="24"/>
+          <w:szCs w:val="24"/>
+        </w:rPr>
+        <w:t xml:space="preserve">Feedbacks are common in ecological networks. For example, visitation by nectar-feeding insects can induce more nectar production, which can lead to increased pollinator recruitment (citation needed). Similarly, vector-borne pathogens can weaken the induced </w:t>
+      </w:r>
+      <w:r>
+        <w:rPr>
+          <w:rFonts w:ascii="Times New Roman" w:hAnsi="Times New Roman" w:cs="Times New Roman"/>
+          <w:sz w:val="24"/>
+          <w:szCs w:val="24"/>
+        </w:rPr>
+        <w:t>defenses</w:t>
+      </w:r>
+      <w:r>
+        <w:rPr>
+          <w:rFonts w:ascii="Times New Roman" w:hAnsi="Times New Roman" w:cs="Times New Roman"/>
+          <w:sz w:val="24"/>
+          <w:szCs w:val="24"/>
+        </w:rPr>
+        <w:t xml:space="preserve"> of host plants, </w:t>
+      </w:r>
+      <w:r>
+        <w:rPr>
+          <w:rFonts w:ascii="Times New Roman" w:hAnsi="Times New Roman" w:cs="Times New Roman"/>
+          <w:sz w:val="24"/>
+          <w:szCs w:val="24"/>
+        </w:rPr>
+        <w:t>increasing</w:t>
+      </w:r>
+      <w:r>
+        <w:rPr>
+          <w:rFonts w:ascii="Times New Roman" w:hAnsi="Times New Roman" w:cs="Times New Roman"/>
+          <w:sz w:val="24"/>
+          <w:szCs w:val="24"/>
+        </w:rPr>
+        <w:t xml:space="preserve"> the fitness and </w:t>
+      </w:r>
+      <w:r>
+        <w:rPr>
+          <w:rFonts w:ascii="Times New Roman" w:hAnsi="Times New Roman" w:cs="Times New Roman"/>
+          <w:sz w:val="24"/>
+          <w:szCs w:val="24"/>
+        </w:rPr>
+        <w:t>reproduction</w:t>
+      </w:r>
+      <w:r>
+        <w:rPr>
+          <w:rFonts w:ascii="Times New Roman" w:hAnsi="Times New Roman" w:cs="Times New Roman"/>
+          <w:sz w:val="24"/>
+          <w:szCs w:val="24"/>
+        </w:rPr>
+        <w:t xml:space="preserve"> of the vector herbivore. In systems where higher vector densities increase transmission, a similar feedback loop occurs until the host dies (citation from pea aphids). For larger networks of bidirectional interactions that make hypotheses about </w:t>
+      </w:r>
+      <w:r>
+        <w:rPr>
+          <w:rFonts w:ascii="Times New Roman" w:hAnsi="Times New Roman" w:cs="Times New Roman"/>
+          <w:sz w:val="24"/>
+          <w:szCs w:val="24"/>
+        </w:rPr>
+        <w:t>connectivity</w:t>
+      </w:r>
+      <w:r>
+        <w:rPr>
+          <w:rFonts w:ascii="Times New Roman" w:hAnsi="Times New Roman" w:cs="Times New Roman"/>
+          <w:sz w:val="24"/>
+          <w:szCs w:val="24"/>
+        </w:rPr>
+        <w:t xml:space="preserve"> or evenness, bipartite networks would be the appropriate technique.</w:t>
+      </w:r>
+    </w:p>
+    <w:p>
+      <w:pPr>
+        <w:spacing w:line="480" w:lineRule="auto"/>
+        <w:rPr>
+          <w:rFonts w:ascii="Times New Roman" w:hAnsi="Times New Roman" w:cs="Times New Roman"/>
+          <w:sz w:val="24"/>
+          <w:szCs w:val="24"/>
+        </w:rPr>
+      </w:pPr>
+    </w:p>
+    <w:p>
+      <w:pPr>
+        <w:spacing w:line="480" w:lineRule="auto"/>
+        <w:ind w:firstLine="720"/>
+        <w:rPr>
+          <w:rFonts w:ascii="Times New Roman" w:hAnsi="Times New Roman" w:cs="Times New Roman"/>
+          <w:sz w:val="24"/>
+          <w:szCs w:val="24"/>
+        </w:rPr>
+      </w:pPr>
       <w:r>
         <w:rPr>
           <w:rFonts w:ascii="Times New Roman" w:hAnsi="Times New Roman" w:cs="Times New Roman"/>
@@ -1909,27 +2433,8 @@
           <w:sz w:val="24"/>
           <w:szCs w:val="24"/>
         </w:rPr>
-        <w:t>.</w:t>
-      </w:r>
-      <w:r>
-        <w:rPr>
-          <w:rFonts w:ascii="Times New Roman" w:hAnsi="Times New Roman" w:cs="Times New Roman"/>
-          <w:sz w:val="24"/>
-          <w:szCs w:val="24"/>
-        </w:rPr>
-        <w:t xml:space="preserve"> In larger-scale experiments, a large amount of data can be collected, and the primary task is reducing this complexity so management decisions can be made. Path analysis can be used as a model-pruning tool to evaluate which pathways can be removed from a network of variables and still retain some explanatory power.</w:t>
-      </w:r>
-    </w:p>
-    <w:p>
-      <w:pPr>
-        <w:spacing w:line="480" w:lineRule="auto"/>
-        <w:ind w:firstLine="720"/>
-        <w:rPr>
-          <w:rFonts w:ascii="Times New Roman" w:hAnsi="Times New Roman" w:cs="Times New Roman"/>
-          <w:sz w:val="24"/>
-          <w:szCs w:val="24"/>
-        </w:rPr>
-      </w:pPr>
+        <w:t>Experiments with</w:t>
+      </w:r>
       <w:r>
         <w:rPr>
           <w:rFonts w:ascii="Times New Roman" w:hAnsi="Times New Roman" w:cs="Times New Roman"/>
@@ -1938,507 +2443,6 @@
           <w:sz w:val="24"/>
           <w:szCs w:val="24"/>
         </w:rPr>
-        <w:t>Illustration of system complexity</w:t>
-      </w:r>
-      <w:r>
-        <w:rPr>
-          <w:rFonts w:ascii="Times New Roman" w:hAnsi="Times New Roman" w:cs="Times New Roman"/>
-          <w:i/>
-          <w:iCs/>
-          <w:sz w:val="24"/>
-          <w:szCs w:val="24"/>
-        </w:rPr>
-        <w:t>.</w:t>
-      </w:r>
-      <w:r>
-        <w:rPr>
-          <w:rFonts w:ascii="Times New Roman" w:hAnsi="Times New Roman" w:cs="Times New Roman"/>
-          <w:sz w:val="24"/>
-          <w:szCs w:val="24"/>
-        </w:rPr>
-        <w:t xml:space="preserve"> </w:t>
-      </w:r>
-      <w:r>
-        <w:rPr>
-          <w:rFonts w:ascii="Times New Roman" w:hAnsi="Times New Roman" w:cs="Times New Roman"/>
-          <w:sz w:val="24"/>
-          <w:szCs w:val="24"/>
-        </w:rPr>
-        <w:t xml:space="preserve">Visualized structural equation models are powerful pedagogical tools for researchers. Tables and raw data cannot tell a story, but a well-designed interaction network can. By using SEM, one can ensure that the interaction network is </w:t>
-      </w:r>
-      <w:r>
-        <w:rPr>
-          <w:rFonts w:ascii="Times New Roman" w:hAnsi="Times New Roman" w:cs="Times New Roman"/>
-          <w:sz w:val="24"/>
-          <w:szCs w:val="24"/>
-        </w:rPr>
-        <w:t>built</w:t>
-      </w:r>
-      <w:r>
-        <w:rPr>
-          <w:rFonts w:ascii="Times New Roman" w:hAnsi="Times New Roman" w:cs="Times New Roman"/>
-          <w:sz w:val="24"/>
-          <w:szCs w:val="24"/>
-        </w:rPr>
-        <w:t xml:space="preserve"> on a quantitative foundation, and that the strength of direct and indirect effects, as well as their statistical significance, are incorporated into diagrams.</w:t>
-      </w:r>
-    </w:p>
-    <w:p>
-      <w:pPr>
-        <w:spacing w:line="480" w:lineRule="auto"/>
-        <w:rPr>
-          <w:rFonts w:ascii="Times New Roman" w:hAnsi="Times New Roman" w:cs="Times New Roman"/>
-          <w:sz w:val="24"/>
-          <w:szCs w:val="24"/>
-        </w:rPr>
-      </w:pPr>
-    </w:p>
-    <w:p>
-      <w:pPr>
-        <w:spacing w:line="480" w:lineRule="auto"/>
-        <w:rPr>
-          <w:rFonts w:ascii="Times New Roman" w:hAnsi="Times New Roman" w:cs="Times New Roman"/>
-          <w:b/>
-          <w:bCs/>
-          <w:sz w:val="24"/>
-          <w:szCs w:val="24"/>
-        </w:rPr>
-      </w:pPr>
-      <w:r>
-        <w:rPr>
-          <w:rFonts w:ascii="Times New Roman" w:hAnsi="Times New Roman" w:cs="Times New Roman"/>
-          <w:b/>
-          <w:bCs/>
-          <w:sz w:val="24"/>
-          <w:szCs w:val="24"/>
-        </w:rPr>
-        <w:t xml:space="preserve">Part 2: </w:t>
-      </w:r>
-      <w:r>
-        <w:rPr>
-          <w:rFonts w:ascii="Times New Roman" w:hAnsi="Times New Roman" w:cs="Times New Roman"/>
-          <w:b/>
-          <w:bCs/>
-          <w:sz w:val="24"/>
-          <w:szCs w:val="24"/>
-        </w:rPr>
-        <w:t>Applied problems path analysis may not be best suited for</w:t>
-      </w:r>
-      <w:r>
-        <w:rPr>
-          <w:rFonts w:ascii="Times New Roman" w:hAnsi="Times New Roman" w:cs="Times New Roman"/>
-          <w:b/>
-          <w:bCs/>
-          <w:sz w:val="24"/>
-          <w:szCs w:val="24"/>
-        </w:rPr>
-        <w:t xml:space="preserve"> when evaluating management of pest and beneficial </w:t>
-      </w:r>
-      <w:proofErr w:type="gramStart"/>
-      <w:r>
-        <w:rPr>
-          <w:rFonts w:ascii="Times New Roman" w:hAnsi="Times New Roman" w:cs="Times New Roman"/>
-          <w:b/>
-          <w:bCs/>
-          <w:sz w:val="24"/>
-          <w:szCs w:val="24"/>
-        </w:rPr>
-        <w:t>species</w:t>
-      </w:r>
-      <w:proofErr w:type="gramEnd"/>
-    </w:p>
-    <w:p>
-      <w:pPr>
-        <w:spacing w:line="480" w:lineRule="auto"/>
-        <w:ind w:firstLine="720"/>
-        <w:rPr>
-          <w:rFonts w:ascii="Times New Roman" w:hAnsi="Times New Roman" w:cs="Times New Roman"/>
-          <w:sz w:val="24"/>
-          <w:szCs w:val="24"/>
-        </w:rPr>
-      </w:pPr>
-      <w:r>
-        <w:rPr>
-          <w:rFonts w:ascii="Times New Roman" w:hAnsi="Times New Roman" w:cs="Times New Roman"/>
-          <w:i/>
-          <w:iCs/>
-          <w:sz w:val="24"/>
-          <w:szCs w:val="24"/>
-        </w:rPr>
-        <w:t>Exploratory analyses</w:t>
-      </w:r>
-      <w:r>
-        <w:rPr>
-          <w:rFonts w:ascii="Times New Roman" w:hAnsi="Times New Roman" w:cs="Times New Roman"/>
-          <w:i/>
-          <w:iCs/>
-          <w:sz w:val="24"/>
-          <w:szCs w:val="24"/>
-        </w:rPr>
-        <w:t>.</w:t>
-      </w:r>
-      <w:r>
-        <w:rPr>
-          <w:rFonts w:ascii="Times New Roman" w:hAnsi="Times New Roman" w:cs="Times New Roman"/>
-          <w:sz w:val="24"/>
-          <w:szCs w:val="24"/>
-        </w:rPr>
-        <w:t xml:space="preserve"> </w:t>
-      </w:r>
-      <w:r>
-        <w:rPr>
-          <w:rFonts w:ascii="Times New Roman" w:hAnsi="Times New Roman" w:cs="Times New Roman"/>
-          <w:sz w:val="24"/>
-          <w:szCs w:val="24"/>
-        </w:rPr>
-        <w:t>The construction of a path diagram and completion of a path analysis all assume the researcher is able to make strong assertions about cause-and-effect. For example, the addition of natural enemies will reduce the abundance of a prey herbivore. Clark et al. 2016 makes the assertion that a predator exclusion by way of a tanglefoot barrier on tree saplings directly reduce the abundance of predatory ants. Following this, these predatory ants are expected to have a negative impact on the abundance of caterpillars, an established prey item (citation on cc eating caterpillars).</w:t>
-      </w:r>
-    </w:p>
-    <w:p>
-      <w:pPr>
-        <w:spacing w:line="480" w:lineRule="auto"/>
-        <w:rPr>
-          <w:rFonts w:ascii="Times New Roman" w:hAnsi="Times New Roman" w:cs="Times New Roman"/>
-          <w:sz w:val="24"/>
-          <w:szCs w:val="24"/>
-        </w:rPr>
-      </w:pPr>
-    </w:p>
-    <w:p>
-      <w:pPr>
-        <w:spacing w:line="480" w:lineRule="auto"/>
-        <w:ind w:firstLine="720"/>
-        <w:rPr>
-          <w:rFonts w:ascii="Times New Roman" w:hAnsi="Times New Roman" w:cs="Times New Roman"/>
-          <w:sz w:val="24"/>
-          <w:szCs w:val="24"/>
-        </w:rPr>
-      </w:pPr>
-      <w:r>
-        <w:rPr>
-          <w:rFonts w:ascii="Times New Roman" w:hAnsi="Times New Roman" w:cs="Times New Roman"/>
-          <w:i/>
-          <w:iCs/>
-          <w:sz w:val="24"/>
-          <w:szCs w:val="24"/>
-        </w:rPr>
-        <w:t xml:space="preserve">Networks </w:t>
-      </w:r>
-      <w:r>
-        <w:rPr>
-          <w:rFonts w:ascii="Times New Roman" w:hAnsi="Times New Roman" w:cs="Times New Roman"/>
-          <w:i/>
-          <w:iCs/>
-          <w:sz w:val="24"/>
-          <w:szCs w:val="24"/>
-        </w:rPr>
-        <w:t>where cause and effect relationships are not yet established</w:t>
-      </w:r>
-      <w:r>
-        <w:rPr>
-          <w:rFonts w:ascii="Times New Roman" w:hAnsi="Times New Roman" w:cs="Times New Roman"/>
-          <w:sz w:val="24"/>
-          <w:szCs w:val="24"/>
-        </w:rPr>
-        <w:t xml:space="preserve">. For studies in complex insect or plant communities, </w:t>
-      </w:r>
-      <w:r>
-        <w:rPr>
-          <w:rFonts w:ascii="Times New Roman" w:hAnsi="Times New Roman" w:cs="Times New Roman"/>
-          <w:sz w:val="24"/>
-          <w:szCs w:val="24"/>
-        </w:rPr>
-        <w:t>hypothesis</w:t>
-      </w:r>
-      <w:r>
-        <w:rPr>
-          <w:rFonts w:ascii="Times New Roman" w:hAnsi="Times New Roman" w:cs="Times New Roman"/>
-          <w:sz w:val="24"/>
-          <w:szCs w:val="24"/>
-        </w:rPr>
-        <w:t xml:space="preserve"> may revolve around questions of community partitioning. For </w:t>
-      </w:r>
-      <w:proofErr w:type="gramStart"/>
-      <w:r>
-        <w:rPr>
-          <w:rFonts w:ascii="Times New Roman" w:hAnsi="Times New Roman" w:cs="Times New Roman"/>
-          <w:sz w:val="24"/>
-          <w:szCs w:val="24"/>
-        </w:rPr>
-        <w:t>example</w:t>
-      </w:r>
-      <w:proofErr w:type="gramEnd"/>
-      <w:r>
-        <w:rPr>
-          <w:rFonts w:ascii="Times New Roman" w:hAnsi="Times New Roman" w:cs="Times New Roman"/>
-          <w:sz w:val="24"/>
-          <w:szCs w:val="24"/>
-        </w:rPr>
-        <w:t xml:space="preserve"> “are pollinator communities different in urban </w:t>
-      </w:r>
-      <w:r>
-        <w:rPr>
-          <w:rFonts w:ascii="Times New Roman" w:hAnsi="Times New Roman" w:cs="Times New Roman"/>
-          <w:sz w:val="24"/>
-          <w:szCs w:val="24"/>
-        </w:rPr>
-        <w:t>environments</w:t>
-      </w:r>
-      <w:r>
-        <w:rPr>
-          <w:rFonts w:ascii="Times New Roman" w:hAnsi="Times New Roman" w:cs="Times New Roman"/>
-          <w:sz w:val="24"/>
-          <w:szCs w:val="24"/>
-        </w:rPr>
-        <w:t xml:space="preserve"> compared </w:t>
-      </w:r>
-      <w:r>
-        <w:rPr>
-          <w:rFonts w:ascii="Times New Roman" w:hAnsi="Times New Roman" w:cs="Times New Roman"/>
-          <w:sz w:val="24"/>
-          <w:szCs w:val="24"/>
-        </w:rPr>
-        <w:lastRenderedPageBreak/>
-        <w:t xml:space="preserve">to conventional rural farms.” In this case, </w:t>
-      </w:r>
-      <w:r>
-        <w:rPr>
-          <w:rFonts w:ascii="Times New Roman" w:hAnsi="Times New Roman" w:cs="Times New Roman"/>
-          <w:sz w:val="24"/>
-          <w:szCs w:val="24"/>
-        </w:rPr>
-        <w:t>ordination</w:t>
-      </w:r>
-      <w:r>
-        <w:rPr>
-          <w:rFonts w:ascii="Times New Roman" w:hAnsi="Times New Roman" w:cs="Times New Roman"/>
-          <w:sz w:val="24"/>
-          <w:szCs w:val="24"/>
-        </w:rPr>
-        <w:t xml:space="preserve"> techniques are superior as they do not require </w:t>
-      </w:r>
-      <w:r>
-        <w:rPr>
-          <w:rFonts w:ascii="Times New Roman" w:hAnsi="Times New Roman" w:cs="Times New Roman"/>
-          <w:sz w:val="24"/>
-          <w:szCs w:val="24"/>
-        </w:rPr>
-        <w:t>assumptions</w:t>
-      </w:r>
-      <w:r>
-        <w:rPr>
-          <w:rFonts w:ascii="Times New Roman" w:hAnsi="Times New Roman" w:cs="Times New Roman"/>
-          <w:sz w:val="24"/>
-          <w:szCs w:val="24"/>
-        </w:rPr>
-        <w:t xml:space="preserve"> about the </w:t>
-      </w:r>
-      <w:r>
-        <w:rPr>
-          <w:rFonts w:ascii="Times New Roman" w:hAnsi="Times New Roman" w:cs="Times New Roman"/>
-          <w:sz w:val="24"/>
-          <w:szCs w:val="24"/>
-        </w:rPr>
-        <w:t>interactions</w:t>
-      </w:r>
-      <w:r>
-        <w:rPr>
-          <w:rFonts w:ascii="Times New Roman" w:hAnsi="Times New Roman" w:cs="Times New Roman"/>
-          <w:sz w:val="24"/>
-          <w:szCs w:val="24"/>
-        </w:rPr>
-        <w:t xml:space="preserve"> among members of this community or even if they directly impact pollination in host plants. Path analysis would be a suitable technique once several key pathways, like a </w:t>
-      </w:r>
-      <w:r>
-        <w:rPr>
-          <w:rFonts w:ascii="Times New Roman" w:hAnsi="Times New Roman" w:cs="Times New Roman"/>
-          <w:sz w:val="24"/>
-          <w:szCs w:val="24"/>
-        </w:rPr>
-        <w:t>dominant</w:t>
-      </w:r>
-      <w:r>
-        <w:rPr>
-          <w:rFonts w:ascii="Times New Roman" w:hAnsi="Times New Roman" w:cs="Times New Roman"/>
-          <w:sz w:val="24"/>
-          <w:szCs w:val="24"/>
-        </w:rPr>
-        <w:t xml:space="preserve"> pollinator and its known effect on seed </w:t>
-      </w:r>
-      <w:r>
-        <w:rPr>
-          <w:rFonts w:ascii="Times New Roman" w:hAnsi="Times New Roman" w:cs="Times New Roman"/>
-          <w:sz w:val="24"/>
-          <w:szCs w:val="24"/>
-        </w:rPr>
-        <w:t>production</w:t>
-      </w:r>
-      <w:r>
-        <w:rPr>
-          <w:rFonts w:ascii="Times New Roman" w:hAnsi="Times New Roman" w:cs="Times New Roman"/>
-          <w:sz w:val="24"/>
-          <w:szCs w:val="24"/>
-        </w:rPr>
-        <w:t xml:space="preserve">, are established (are there any </w:t>
-      </w:r>
-      <w:r>
-        <w:rPr>
-          <w:rFonts w:ascii="Times New Roman" w:hAnsi="Times New Roman" w:cs="Times New Roman"/>
-          <w:sz w:val="24"/>
-          <w:szCs w:val="24"/>
-        </w:rPr>
-        <w:t>pollinator</w:t>
-      </w:r>
-      <w:r>
-        <w:rPr>
-          <w:rFonts w:ascii="Times New Roman" w:hAnsi="Times New Roman" w:cs="Times New Roman"/>
-          <w:sz w:val="24"/>
-          <w:szCs w:val="24"/>
-        </w:rPr>
-        <w:t xml:space="preserve"> path analysis examples??).</w:t>
-      </w:r>
-    </w:p>
-    <w:p>
-      <w:pPr>
-        <w:spacing w:line="480" w:lineRule="auto"/>
-        <w:rPr>
-          <w:rFonts w:ascii="Times New Roman" w:hAnsi="Times New Roman" w:cs="Times New Roman"/>
-          <w:sz w:val="24"/>
-          <w:szCs w:val="24"/>
-        </w:rPr>
-      </w:pPr>
-    </w:p>
-    <w:p>
-      <w:pPr>
-        <w:spacing w:line="480" w:lineRule="auto"/>
-        <w:ind w:firstLine="720"/>
-        <w:rPr>
-          <w:rFonts w:ascii="Times New Roman" w:hAnsi="Times New Roman" w:cs="Times New Roman"/>
-          <w:sz w:val="24"/>
-          <w:szCs w:val="24"/>
-        </w:rPr>
-      </w:pPr>
-      <w:r>
-        <w:rPr>
-          <w:rFonts w:ascii="Times New Roman" w:hAnsi="Times New Roman" w:cs="Times New Roman"/>
-          <w:i/>
-          <w:iCs/>
-          <w:sz w:val="24"/>
-          <w:szCs w:val="24"/>
-        </w:rPr>
-        <w:t xml:space="preserve">Systems in which bidirectional feedbacks dominate </w:t>
-      </w:r>
-      <w:r>
-        <w:rPr>
-          <w:rFonts w:ascii="Times New Roman" w:hAnsi="Times New Roman" w:cs="Times New Roman"/>
-          <w:sz w:val="24"/>
-          <w:szCs w:val="24"/>
-        </w:rPr>
-        <w:t xml:space="preserve">Feedbacks are common in ecological networks. For example, visitation by nectar-feeding insects can induce more nectar production, which can lead to increased pollinator recruitment (citation needed). Similarly, vector-borne pathogens can weaken the induced </w:t>
-      </w:r>
-      <w:r>
-        <w:rPr>
-          <w:rFonts w:ascii="Times New Roman" w:hAnsi="Times New Roman" w:cs="Times New Roman"/>
-          <w:sz w:val="24"/>
-          <w:szCs w:val="24"/>
-        </w:rPr>
-        <w:t>defenses</w:t>
-      </w:r>
-      <w:r>
-        <w:rPr>
-          <w:rFonts w:ascii="Times New Roman" w:hAnsi="Times New Roman" w:cs="Times New Roman"/>
-          <w:sz w:val="24"/>
-          <w:szCs w:val="24"/>
-        </w:rPr>
-        <w:t xml:space="preserve"> of host plants, </w:t>
-      </w:r>
-      <w:r>
-        <w:rPr>
-          <w:rFonts w:ascii="Times New Roman" w:hAnsi="Times New Roman" w:cs="Times New Roman"/>
-          <w:sz w:val="24"/>
-          <w:szCs w:val="24"/>
-        </w:rPr>
-        <w:t>increasing</w:t>
-      </w:r>
-      <w:r>
-        <w:rPr>
-          <w:rFonts w:ascii="Times New Roman" w:hAnsi="Times New Roman" w:cs="Times New Roman"/>
-          <w:sz w:val="24"/>
-          <w:szCs w:val="24"/>
-        </w:rPr>
-        <w:t xml:space="preserve"> the fitness and </w:t>
-      </w:r>
-      <w:r>
-        <w:rPr>
-          <w:rFonts w:ascii="Times New Roman" w:hAnsi="Times New Roman" w:cs="Times New Roman"/>
-          <w:sz w:val="24"/>
-          <w:szCs w:val="24"/>
-        </w:rPr>
-        <w:t>reproduction</w:t>
-      </w:r>
-      <w:r>
-        <w:rPr>
-          <w:rFonts w:ascii="Times New Roman" w:hAnsi="Times New Roman" w:cs="Times New Roman"/>
-          <w:sz w:val="24"/>
-          <w:szCs w:val="24"/>
-        </w:rPr>
-        <w:t xml:space="preserve"> of the vector herbivore. In systems where higher vector densities increase transmission, a similar feedback loop occurs until the host dies (citation from pea aphids). For larger networks of bidirectional interactions that make hypotheses about </w:t>
-      </w:r>
-      <w:r>
-        <w:rPr>
-          <w:rFonts w:ascii="Times New Roman" w:hAnsi="Times New Roman" w:cs="Times New Roman"/>
-          <w:sz w:val="24"/>
-          <w:szCs w:val="24"/>
-        </w:rPr>
-        <w:t>connectivity</w:t>
-      </w:r>
-      <w:r>
-        <w:rPr>
-          <w:rFonts w:ascii="Times New Roman" w:hAnsi="Times New Roman" w:cs="Times New Roman"/>
-          <w:sz w:val="24"/>
-          <w:szCs w:val="24"/>
-        </w:rPr>
-        <w:t xml:space="preserve"> or evenness, bipartite networks would be the appropriate technique.</w:t>
-      </w:r>
-    </w:p>
-    <w:p>
-      <w:pPr>
-        <w:spacing w:line="480" w:lineRule="auto"/>
-        <w:rPr>
-          <w:rFonts w:ascii="Times New Roman" w:hAnsi="Times New Roman" w:cs="Times New Roman"/>
-          <w:sz w:val="24"/>
-          <w:szCs w:val="24"/>
-        </w:rPr>
-      </w:pPr>
-    </w:p>
-    <w:p>
-      <w:pPr>
-        <w:spacing w:line="480" w:lineRule="auto"/>
-        <w:ind w:firstLine="720"/>
-        <w:rPr>
-          <w:rFonts w:ascii="Times New Roman" w:hAnsi="Times New Roman" w:cs="Times New Roman"/>
-          <w:sz w:val="24"/>
-          <w:szCs w:val="24"/>
-        </w:rPr>
-      </w:pPr>
-      <w:r>
-        <w:rPr>
-          <w:rFonts w:ascii="Times New Roman" w:hAnsi="Times New Roman" w:cs="Times New Roman"/>
-          <w:i/>
-          <w:iCs/>
-          <w:sz w:val="24"/>
-          <w:szCs w:val="24"/>
-        </w:rPr>
-        <w:t>Experiments with</w:t>
-      </w:r>
-      <w:r>
-        <w:rPr>
-          <w:rFonts w:ascii="Times New Roman" w:hAnsi="Times New Roman" w:cs="Times New Roman"/>
-          <w:i/>
-          <w:iCs/>
-          <w:sz w:val="24"/>
-          <w:szCs w:val="24"/>
-        </w:rPr>
         <w:t xml:space="preserve"> higher-order interaction terms.</w:t>
       </w:r>
       <w:r>
@@ -2494,25 +2498,7 @@
           <w:sz w:val="24"/>
           <w:szCs w:val="24"/>
         </w:rPr>
-        <w:t xml:space="preserve"> intends to see how a treatment with 2 levels </w:t>
-      </w:r>
-      <w:proofErr w:type="gramStart"/>
-      <w:r>
-        <w:rPr>
-          <w:rFonts w:ascii="Times New Roman" w:hAnsi="Times New Roman" w:cs="Times New Roman"/>
-          <w:sz w:val="24"/>
-          <w:szCs w:val="24"/>
-        </w:rPr>
-        <w:t>interactions</w:t>
-      </w:r>
-      <w:proofErr w:type="gramEnd"/>
-      <w:r>
-        <w:rPr>
-          <w:rFonts w:ascii="Times New Roman" w:hAnsi="Times New Roman" w:cs="Times New Roman"/>
-          <w:sz w:val="24"/>
-          <w:szCs w:val="24"/>
-        </w:rPr>
-        <w:t xml:space="preserve"> with two further treatments (2x2x2). Now eight linkages are being analyzed including any cascading impacts. </w:t>
+        <w:t xml:space="preserve"> intends to see how a treatment with 2 levels interactions with two further treatments (2x2x2). Now eight linkages are being analyzed including any cascading impacts. </w:t>
       </w:r>
     </w:p>
     <w:p>

</xml_diff>